<commit_message>
Version con memoria pero no acabada
</commit_message>
<xml_diff>
--- a/tp6-parte1/Memoria.docx
+++ b/tp6-parte1/Memoria.docx
@@ -10,12 +10,14 @@
           <w:docPartUnique/>
         </w:docPartObj>
       </w:sdtPr>
+      <w:sdtEndPr/>
       <w:sdtContent>
         <w:p/>
         <w:p>
           <w:r>
             <w:rPr>
               <w:noProof/>
+              <w:lang w:eastAsia="es-ES"/>
             </w:rPr>
             <mc:AlternateContent>
               <mc:Choice Requires="wps">
@@ -90,6 +92,7 @@
                                     <w:dataBinding w:prefixMappings="xmlns:ns0='http://purl.org/dc/elements/1.1/' xmlns:ns1='http://schemas.openxmlformats.org/package/2006/metadata/core-properties' " w:xpath="/ns1:coreProperties[1]/ns0:title[1]" w:storeItemID="{6C3C8BC8-F283-45AE-878A-BAB7291924A1}"/>
                                     <w:text/>
                                   </w:sdtPr>
+                                  <w:sdtEndPr/>
                                   <w:sdtContent>
                                     <w:r>
                                       <w:rPr>
@@ -116,6 +119,7 @@
                                   <w:dataBinding w:prefixMappings="xmlns:ns0='http://purl.org/dc/elements/1.1/' xmlns:ns1='http://schemas.openxmlformats.org/package/2006/metadata/core-properties' " w:xpath="/ns1:coreProperties[1]/ns0:subject[1]" w:storeItemID="{6C3C8BC8-F283-45AE-878A-BAB7291924A1}"/>
                                   <w:text/>
                                 </w:sdtPr>
+                                <w:sdtEndPr/>
                                 <w:sdtContent>
                                   <w:p>
                                     <w:pPr>
@@ -154,6 +158,7 @@
                                   <w:dataBinding w:prefixMappings="xmlns:ns0='http://purl.org/dc/elements/1.1/' xmlns:ns1='http://schemas.openxmlformats.org/package/2006/metadata/core-properties' " w:xpath="/ns1:coreProperties[1]/ns0:creator[1]" w:storeItemID="{6C3C8BC8-F283-45AE-878A-BAB7291924A1}"/>
                                   <w:text/>
                                 </w:sdtPr>
+                                <w:sdtEndPr/>
                                 <w:sdtContent>
                                   <w:p>
                                     <w:pPr>
@@ -230,6 +235,7 @@
                               <w:dataBinding w:prefixMappings="xmlns:ns0='http://purl.org/dc/elements/1.1/' xmlns:ns1='http://schemas.openxmlformats.org/package/2006/metadata/core-properties' " w:xpath="/ns1:coreProperties[1]/ns0:title[1]" w:storeItemID="{6C3C8BC8-F283-45AE-878A-BAB7291924A1}"/>
                               <w:text/>
                             </w:sdtPr>
+                            <w:sdtEndPr/>
                             <w:sdtContent>
                               <w:r>
                                 <w:rPr>
@@ -256,6 +262,7 @@
                             <w:dataBinding w:prefixMappings="xmlns:ns0='http://purl.org/dc/elements/1.1/' xmlns:ns1='http://schemas.openxmlformats.org/package/2006/metadata/core-properties' " w:xpath="/ns1:coreProperties[1]/ns0:subject[1]" w:storeItemID="{6C3C8BC8-F283-45AE-878A-BAB7291924A1}"/>
                             <w:text/>
                           </w:sdtPr>
+                          <w:sdtEndPr/>
                           <w:sdtContent>
                             <w:p>
                               <w:pPr>
@@ -294,6 +301,7 @@
                             <w:dataBinding w:prefixMappings="xmlns:ns0='http://purl.org/dc/elements/1.1/' xmlns:ns1='http://schemas.openxmlformats.org/package/2006/metadata/core-properties' " w:xpath="/ns1:coreProperties[1]/ns0:creator[1]" w:storeItemID="{6C3C8BC8-F283-45AE-878A-BAB7291924A1}"/>
                             <w:text/>
                           </w:sdtPr>
+                          <w:sdtEndPr/>
                           <w:sdtContent>
                             <w:p>
                               <w:pPr>
@@ -329,6 +337,7 @@
           <w:r>
             <w:rPr>
               <w:noProof/>
+              <w:lang w:eastAsia="es-ES"/>
             </w:rPr>
             <mc:AlternateContent>
               <mc:Choice Requires="wps">
@@ -411,6 +420,7 @@
                                     <w:calendar w:val="gregorian"/>
                                   </w:date>
                                 </w:sdtPr>
+                                <w:sdtEndPr/>
                                 <w:sdtContent>
                                   <w:p>
                                     <w:pPr>
@@ -478,6 +488,7 @@
                               <w:calendar w:val="gregorian"/>
                             </w:date>
                           </w:sdtPr>
+                          <w:sdtEndPr/>
                           <w:sdtContent>
                             <w:p>
                               <w:pPr>
@@ -512,11 +523,1426 @@
             <w:br w:type="page"/>
           </w:r>
         </w:p>
-        <w:bookmarkStart w:id="0" w:name="_GoBack" w:displacedByCustomXml="next"/>
-        <w:bookmarkEnd w:id="0" w:displacedByCustomXml="next"/>
       </w:sdtContent>
     </w:sdt>
+    <w:sdt>
+      <w:sdtPr>
+        <w:rPr>
+          <w:rFonts w:asciiTheme="minorHAnsi" w:eastAsiaTheme="minorHAnsi" w:hAnsiTheme="minorHAnsi" w:cstheme="minorBidi"/>
+          <w:color w:val="auto"/>
+          <w:sz w:val="22"/>
+          <w:szCs w:val="22"/>
+          <w:lang w:eastAsia="en-US"/>
+        </w:rPr>
+        <w:id w:val="627749265"/>
+        <w:docPartObj>
+          <w:docPartGallery w:val="Table of Contents"/>
+          <w:docPartUnique/>
+        </w:docPartObj>
+      </w:sdtPr>
+      <w:sdtEndPr>
+        <w:rPr>
+          <w:b/>
+          <w:bCs/>
+        </w:rPr>
+      </w:sdtEndPr>
+      <w:sdtContent>
+        <w:p>
+          <w:pPr>
+            <w:pStyle w:val="TtuloTDC"/>
+          </w:pPr>
+          <w:r>
+            <w:t>Contenido</w:t>
+          </w:r>
+        </w:p>
+        <w:p>
+          <w:pPr>
+            <w:pStyle w:val="TDC1"/>
+            <w:tabs>
+              <w:tab w:val="right" w:leader="dot" w:pos="8494"/>
+            </w:tabs>
+            <w:rPr>
+              <w:rFonts w:eastAsiaTheme="minorEastAsia"/>
+              <w:noProof/>
+              <w:lang w:eastAsia="es-ES"/>
+            </w:rPr>
+          </w:pPr>
+          <w:r>
+            <w:fldChar w:fldCharType="begin"/>
+          </w:r>
+          <w:r>
+            <w:instrText xml:space="preserve"> TOC \o "1-3" \h \z \u </w:instrText>
+          </w:r>
+          <w:r>
+            <w:fldChar w:fldCharType="separate"/>
+          </w:r>
+          <w:hyperlink w:anchor="_Toc24887589" w:history="1">
+            <w:r>
+              <w:rPr>
+                <w:rStyle w:val="Hipervnculo"/>
+                <w:noProof/>
+              </w:rPr>
+              <w:t>Parte 1: Algoritmos de búsqueda local</w:t>
+            </w:r>
+            <w:r>
+              <w:rPr>
+                <w:noProof/>
+                <w:webHidden/>
+              </w:rPr>
+              <w:tab/>
+            </w:r>
+            <w:r>
+              <w:rPr>
+                <w:noProof/>
+                <w:webHidden/>
+              </w:rPr>
+              <w:fldChar w:fldCharType="begin"/>
+            </w:r>
+            <w:r>
+              <w:rPr>
+                <w:noProof/>
+                <w:webHidden/>
+              </w:rPr>
+              <w:instrText xml:space="preserve"> PAGEREF _Toc24887589 \h </w:instrText>
+            </w:r>
+            <w:r>
+              <w:rPr>
+                <w:noProof/>
+                <w:webHidden/>
+              </w:rPr>
+            </w:r>
+            <w:r>
+              <w:rPr>
+                <w:noProof/>
+                <w:webHidden/>
+              </w:rPr>
+              <w:fldChar w:fldCharType="separate"/>
+            </w:r>
+            <w:r>
+              <w:rPr>
+                <w:noProof/>
+                <w:webHidden/>
+              </w:rPr>
+              <w:t>2</w:t>
+            </w:r>
+            <w:r>
+              <w:rPr>
+                <w:noProof/>
+                <w:webHidden/>
+              </w:rPr>
+              <w:fldChar w:fldCharType="end"/>
+            </w:r>
+          </w:hyperlink>
+        </w:p>
+        <w:p>
+          <w:pPr>
+            <w:pStyle w:val="TDC2"/>
+            <w:tabs>
+              <w:tab w:val="right" w:leader="dot" w:pos="8494"/>
+            </w:tabs>
+            <w:rPr>
+              <w:rFonts w:eastAsiaTheme="minorEastAsia"/>
+              <w:noProof/>
+              <w:lang w:eastAsia="es-ES"/>
+            </w:rPr>
+          </w:pPr>
+          <w:hyperlink w:anchor="_Toc24887590" w:history="1">
+            <w:r>
+              <w:rPr>
+                <w:rStyle w:val="Hipervnculo"/>
+                <w:noProof/>
+              </w:rPr>
+              <w:t>Algoritmo Hill Climbing</w:t>
+            </w:r>
+            <w:r>
+              <w:rPr>
+                <w:noProof/>
+                <w:webHidden/>
+              </w:rPr>
+              <w:tab/>
+            </w:r>
+            <w:r>
+              <w:rPr>
+                <w:noProof/>
+                <w:webHidden/>
+              </w:rPr>
+              <w:fldChar w:fldCharType="begin"/>
+            </w:r>
+            <w:r>
+              <w:rPr>
+                <w:noProof/>
+                <w:webHidden/>
+              </w:rPr>
+              <w:instrText xml:space="preserve"> PAGEREF _Toc24887590 \h </w:instrText>
+            </w:r>
+            <w:r>
+              <w:rPr>
+                <w:noProof/>
+                <w:webHidden/>
+              </w:rPr>
+            </w:r>
+            <w:r>
+              <w:rPr>
+                <w:noProof/>
+                <w:webHidden/>
+              </w:rPr>
+              <w:fldChar w:fldCharType="separate"/>
+            </w:r>
+            <w:r>
+              <w:rPr>
+                <w:noProof/>
+                <w:webHidden/>
+              </w:rPr>
+              <w:t>2</w:t>
+            </w:r>
+            <w:r>
+              <w:rPr>
+                <w:noProof/>
+                <w:webHidden/>
+              </w:rPr>
+              <w:fldChar w:fldCharType="end"/>
+            </w:r>
+          </w:hyperlink>
+        </w:p>
+        <w:p>
+          <w:pPr>
+            <w:pStyle w:val="TDC2"/>
+            <w:tabs>
+              <w:tab w:val="right" w:leader="dot" w:pos="8494"/>
+            </w:tabs>
+            <w:rPr>
+              <w:rFonts w:eastAsiaTheme="minorEastAsia"/>
+              <w:noProof/>
+              <w:lang w:eastAsia="es-ES"/>
+            </w:rPr>
+          </w:pPr>
+          <w:hyperlink w:anchor="_Toc24887591" w:history="1">
+            <w:r>
+              <w:rPr>
+                <w:rStyle w:val="Hipervnculo"/>
+                <w:noProof/>
+              </w:rPr>
+              <w:t>Algoritmo Simulated Annealing</w:t>
+            </w:r>
+            <w:r>
+              <w:rPr>
+                <w:noProof/>
+                <w:webHidden/>
+              </w:rPr>
+              <w:tab/>
+            </w:r>
+            <w:r>
+              <w:rPr>
+                <w:noProof/>
+                <w:webHidden/>
+              </w:rPr>
+              <w:fldChar w:fldCharType="begin"/>
+            </w:r>
+            <w:r>
+              <w:rPr>
+                <w:noProof/>
+                <w:webHidden/>
+              </w:rPr>
+              <w:instrText xml:space="preserve"> PAGEREF _Toc24887591 \h </w:instrText>
+            </w:r>
+            <w:r>
+              <w:rPr>
+                <w:noProof/>
+                <w:webHidden/>
+              </w:rPr>
+            </w:r>
+            <w:r>
+              <w:rPr>
+                <w:noProof/>
+                <w:webHidden/>
+              </w:rPr>
+              <w:fldChar w:fldCharType="separate"/>
+            </w:r>
+            <w:r>
+              <w:rPr>
+                <w:noProof/>
+                <w:webHidden/>
+              </w:rPr>
+              <w:t>2</w:t>
+            </w:r>
+            <w:r>
+              <w:rPr>
+                <w:noProof/>
+                <w:webHidden/>
+              </w:rPr>
+              <w:fldChar w:fldCharType="end"/>
+            </w:r>
+          </w:hyperlink>
+        </w:p>
+        <w:p>
+          <w:pPr>
+            <w:pStyle w:val="TDC2"/>
+            <w:tabs>
+              <w:tab w:val="right" w:leader="dot" w:pos="8494"/>
+            </w:tabs>
+            <w:rPr>
+              <w:rFonts w:eastAsiaTheme="minorEastAsia"/>
+              <w:noProof/>
+              <w:lang w:eastAsia="es-ES"/>
+            </w:rPr>
+          </w:pPr>
+          <w:hyperlink w:anchor="_Toc24887592" w:history="1">
+            <w:r>
+              <w:rPr>
+                <w:rStyle w:val="Hipervnculo"/>
+                <w:noProof/>
+              </w:rPr>
+              <w:t>Algoritmo Genetic</w:t>
+            </w:r>
+            <w:r>
+              <w:rPr>
+                <w:noProof/>
+                <w:webHidden/>
+              </w:rPr>
+              <w:tab/>
+            </w:r>
+            <w:r>
+              <w:rPr>
+                <w:noProof/>
+                <w:webHidden/>
+              </w:rPr>
+              <w:fldChar w:fldCharType="begin"/>
+            </w:r>
+            <w:r>
+              <w:rPr>
+                <w:noProof/>
+                <w:webHidden/>
+              </w:rPr>
+              <w:instrText xml:space="preserve"> PAGEREF _Toc24887592 \h </w:instrText>
+            </w:r>
+            <w:r>
+              <w:rPr>
+                <w:noProof/>
+                <w:webHidden/>
+              </w:rPr>
+            </w:r>
+            <w:r>
+              <w:rPr>
+                <w:noProof/>
+                <w:webHidden/>
+              </w:rPr>
+              <w:fldChar w:fldCharType="separate"/>
+            </w:r>
+            <w:r>
+              <w:rPr>
+                <w:noProof/>
+                <w:webHidden/>
+              </w:rPr>
+              <w:t>2</w:t>
+            </w:r>
+            <w:r>
+              <w:rPr>
+                <w:noProof/>
+                <w:webHidden/>
+              </w:rPr>
+              <w:fldChar w:fldCharType="end"/>
+            </w:r>
+          </w:hyperlink>
+        </w:p>
+        <w:p>
+          <w:pPr>
+            <w:pStyle w:val="TDC1"/>
+            <w:tabs>
+              <w:tab w:val="right" w:leader="dot" w:pos="8494"/>
+            </w:tabs>
+            <w:rPr>
+              <w:rFonts w:eastAsiaTheme="minorEastAsia"/>
+              <w:noProof/>
+              <w:lang w:eastAsia="es-ES"/>
+            </w:rPr>
+          </w:pPr>
+          <w:hyperlink w:anchor="_Toc24887593" w:history="1">
+            <w:r>
+              <w:rPr>
+                <w:rStyle w:val="Hipervnculo"/>
+                <w:noProof/>
+              </w:rPr>
+              <w:t>Parte 2: Resolución de Sudokus mediante propagación de restricciones.</w:t>
+            </w:r>
+            <w:r>
+              <w:rPr>
+                <w:noProof/>
+                <w:webHidden/>
+              </w:rPr>
+              <w:tab/>
+            </w:r>
+            <w:r>
+              <w:rPr>
+                <w:noProof/>
+                <w:webHidden/>
+              </w:rPr>
+              <w:fldChar w:fldCharType="begin"/>
+            </w:r>
+            <w:r>
+              <w:rPr>
+                <w:noProof/>
+                <w:webHidden/>
+              </w:rPr>
+              <w:instrText xml:space="preserve"> PAGEREF _Toc24887593 \h </w:instrText>
+            </w:r>
+            <w:r>
+              <w:rPr>
+                <w:noProof/>
+                <w:webHidden/>
+              </w:rPr>
+            </w:r>
+            <w:r>
+              <w:rPr>
+                <w:noProof/>
+                <w:webHidden/>
+              </w:rPr>
+              <w:fldChar w:fldCharType="separate"/>
+            </w:r>
+            <w:r>
+              <w:rPr>
+                <w:noProof/>
+                <w:webHidden/>
+              </w:rPr>
+              <w:t>3</w:t>
+            </w:r>
+            <w:r>
+              <w:rPr>
+                <w:noProof/>
+                <w:webHidden/>
+              </w:rPr>
+              <w:fldChar w:fldCharType="end"/>
+            </w:r>
+          </w:hyperlink>
+        </w:p>
+        <w:p>
+          <w:pPr>
+            <w:pStyle w:val="TDC1"/>
+            <w:tabs>
+              <w:tab w:val="right" w:leader="dot" w:pos="8494"/>
+            </w:tabs>
+            <w:rPr>
+              <w:rFonts w:eastAsiaTheme="minorEastAsia"/>
+              <w:noProof/>
+              <w:lang w:eastAsia="es-ES"/>
+            </w:rPr>
+          </w:pPr>
+          <w:hyperlink w:anchor="_Toc24887594" w:history="1">
+            <w:r>
+              <w:rPr>
+                <w:rStyle w:val="Hipervnculo"/>
+                <w:noProof/>
+              </w:rPr>
+              <w:t>Parte 3: Propagación de restricciones y búsqueda local.</w:t>
+            </w:r>
+            <w:r>
+              <w:rPr>
+                <w:noProof/>
+                <w:webHidden/>
+              </w:rPr>
+              <w:tab/>
+            </w:r>
+            <w:r>
+              <w:rPr>
+                <w:noProof/>
+                <w:webHidden/>
+              </w:rPr>
+              <w:fldChar w:fldCharType="begin"/>
+            </w:r>
+            <w:r>
+              <w:rPr>
+                <w:noProof/>
+                <w:webHidden/>
+              </w:rPr>
+              <w:instrText xml:space="preserve"> PAGEREF _Toc24887594 \h </w:instrText>
+            </w:r>
+            <w:r>
+              <w:rPr>
+                <w:noProof/>
+                <w:webHidden/>
+              </w:rPr>
+            </w:r>
+            <w:r>
+              <w:rPr>
+                <w:noProof/>
+                <w:webHidden/>
+              </w:rPr>
+              <w:fldChar w:fldCharType="separate"/>
+            </w:r>
+            <w:r>
+              <w:rPr>
+                <w:noProof/>
+                <w:webHidden/>
+              </w:rPr>
+              <w:t>3</w:t>
+            </w:r>
+            <w:r>
+              <w:rPr>
+                <w:noProof/>
+                <w:webHidden/>
+              </w:rPr>
+              <w:fldChar w:fldCharType="end"/>
+            </w:r>
+          </w:hyperlink>
+        </w:p>
+        <w:p>
+          <w:r>
+            <w:rPr>
+              <w:b/>
+              <w:bCs/>
+            </w:rPr>
+            <w:fldChar w:fldCharType="end"/>
+          </w:r>
+        </w:p>
+      </w:sdtContent>
+    </w:sdt>
+    <w:p>
+      <w:r>
+        <w:br w:type="page"/>
+      </w:r>
+    </w:p>
+    <w:p>
+      <w:pPr>
+        <w:pStyle w:val="Ttulo1"/>
+      </w:pPr>
+      <w:bookmarkStart w:id="0" w:name="_Toc24887589"/>
+      <w:r>
+        <w:lastRenderedPageBreak/>
+        <w:t>Parte 1: Algoritmos de búsqueda local</w:t>
+      </w:r>
+      <w:bookmarkEnd w:id="0"/>
+    </w:p>
     <w:p/>
+    <w:p>
+      <w:r>
+        <w:t xml:space="preserve">Para la realización de esta tarea se han elegido los algoritmos: Hill </w:t>
+      </w:r>
+      <w:proofErr w:type="spellStart"/>
+      <w:r>
+        <w:t>Climbing</w:t>
+      </w:r>
+      <w:proofErr w:type="spellEnd"/>
+      <w:r>
+        <w:t xml:space="preserve">, </w:t>
+      </w:r>
+      <w:proofErr w:type="spellStart"/>
+      <w:r>
+        <w:t>Simulated</w:t>
+      </w:r>
+      <w:proofErr w:type="spellEnd"/>
+      <w:r>
+        <w:t xml:space="preserve"> </w:t>
+      </w:r>
+      <w:proofErr w:type="spellStart"/>
+      <w:r>
+        <w:t>Annealing</w:t>
+      </w:r>
+      <w:proofErr w:type="spellEnd"/>
+      <w:r>
+        <w:t xml:space="preserve"> y </w:t>
+      </w:r>
+      <w:proofErr w:type="spellStart"/>
+      <w:r>
+        <w:t>Genetic</w:t>
+      </w:r>
+      <w:proofErr w:type="spellEnd"/>
+      <w:r>
+        <w:t xml:space="preserve"> </w:t>
+      </w:r>
+      <w:proofErr w:type="spellStart"/>
+      <w:r>
+        <w:t>Algorithm</w:t>
+      </w:r>
+      <w:proofErr w:type="spellEnd"/>
+      <w:r>
+        <w:t xml:space="preserve"> para resolver el problema de las N-reinas (N = 8).</w:t>
+      </w:r>
+    </w:p>
+    <w:p>
+      <w:pPr>
+        <w:pStyle w:val="Ttulo2"/>
+      </w:pPr>
+    </w:p>
+    <w:p>
+      <w:pPr>
+        <w:pStyle w:val="Ttulo2"/>
+      </w:pPr>
+      <w:bookmarkStart w:id="1" w:name="_Toc24887590"/>
+      <w:r>
+        <w:t xml:space="preserve">Algoritmo Hill </w:t>
+      </w:r>
+      <w:proofErr w:type="spellStart"/>
+      <w:r>
+        <w:t>Climbing</w:t>
+      </w:r>
+      <w:bookmarkEnd w:id="1"/>
+      <w:proofErr w:type="spellEnd"/>
+    </w:p>
+    <w:p/>
+    <w:p>
+      <w:r>
+        <w:t xml:space="preserve">Este algoritmo busca optimizar </w:t>
+      </w:r>
+      <w:r>
+        <w:t>la solución ya que, partiendo de un estado inicial completo, busca el sucesor que maximice el resultado. Es un algoritmo de búsqueda local ya que solamente se fija en sus sucesores para encontrar el resultado óptimo.</w:t>
+      </w:r>
+    </w:p>
+    <w:p>
+      <w:r>
+        <w:t>[insertar aquí resultados]</w:t>
+      </w:r>
+    </w:p>
+    <w:p>
+      <w:r>
+        <w:t>[insertar aquí explicación de los resultados]</w:t>
+      </w:r>
+    </w:p>
+    <w:p/>
+    <w:p>
+      <w:pPr>
+        <w:pStyle w:val="Ttulo2"/>
+      </w:pPr>
+      <w:bookmarkStart w:id="2" w:name="_Toc24887591"/>
+      <w:r>
+        <w:t xml:space="preserve">Algoritmo </w:t>
+      </w:r>
+      <w:proofErr w:type="spellStart"/>
+      <w:r>
+        <w:t>Simulated</w:t>
+      </w:r>
+      <w:proofErr w:type="spellEnd"/>
+      <w:r>
+        <w:t xml:space="preserve"> </w:t>
+      </w:r>
+      <w:proofErr w:type="spellStart"/>
+      <w:r>
+        <w:t>Annealing</w:t>
+      </w:r>
+      <w:bookmarkEnd w:id="2"/>
+      <w:proofErr w:type="spellEnd"/>
+    </w:p>
+    <w:p/>
+    <w:p>
+      <w:r>
+        <w:t>Este algoritmo es un símil de la industria metalúrgica, donde, duran</w:t>
+      </w:r>
+      <w:r>
+        <w:t>te los procesos de templado</w:t>
+      </w:r>
+      <w:r>
+        <w:t xml:space="preserve"> (de aceros)</w:t>
+      </w:r>
+      <w:r>
+        <w:t>,</w:t>
+      </w:r>
+      <w:r>
+        <w:t xml:space="preserve"> la aleación se </w:t>
+      </w:r>
+      <w:r>
+        <w:t>enfrí</w:t>
+      </w:r>
+      <w:r>
+        <w:t xml:space="preserve">a drásticamente para </w:t>
+      </w:r>
+      <w:r>
+        <w:t>maximizar</w:t>
+      </w:r>
+      <w:r>
+        <w:t xml:space="preserve"> </w:t>
+      </w:r>
+      <w:r>
+        <w:t>el empaquetamiento de átomos de carbono</w:t>
+      </w:r>
+      <w:r>
+        <w:t xml:space="preserve"> en la estructura cristalina, lo cual implica mayor resistencia y dureza, así como fragilidad.</w:t>
+      </w:r>
+    </w:p>
+    <w:p>
+      <w:pPr>
+        <w:rPr>
+          <w:rFonts w:eastAsiaTheme="minorEastAsia"/>
+        </w:rPr>
+      </w:pPr>
+      <w:r>
+        <w:t xml:space="preserve">En este algoritmo, se utiliza una función </w:t>
+      </w:r>
+      <m:oMath>
+        <m:r>
+          <w:rPr>
+            <w:rFonts w:ascii="Cambria Math" w:hAnsi="Cambria Math"/>
+          </w:rPr>
+          <m:t>F</m:t>
+        </m:r>
+        <m:d>
+          <m:dPr>
+            <m:ctrlPr>
+              <w:rPr>
+                <w:rFonts w:ascii="Cambria Math" w:hAnsi="Cambria Math"/>
+                <w:i/>
+              </w:rPr>
+            </m:ctrlPr>
+          </m:dPr>
+          <m:e>
+            <m:r>
+              <w:rPr>
+                <w:rFonts w:ascii="Cambria Math" w:hAnsi="Cambria Math"/>
+              </w:rPr>
+              <m:t>T</m:t>
+            </m:r>
+          </m:e>
+        </m:d>
+        <m:r>
+          <w:rPr>
+            <w:rFonts w:ascii="Cambria Math" w:hAnsi="Cambria Math"/>
+          </w:rPr>
+          <m:t>=k*</m:t>
+        </m:r>
+        <m:sSup>
+          <m:sSupPr>
+            <m:ctrlPr>
+              <w:rPr>
+                <w:rFonts w:ascii="Cambria Math" w:hAnsi="Cambria Math"/>
+              </w:rPr>
+            </m:ctrlPr>
+          </m:sSupPr>
+          <m:e>
+            <m:r>
+              <m:rPr>
+                <m:sty m:val="p"/>
+              </m:rPr>
+              <w:rPr>
+                <w:rFonts w:ascii="Cambria Math" w:hAnsi="Cambria Math"/>
+              </w:rPr>
+              <m:t>e</m:t>
+            </m:r>
+            <m:ctrlPr>
+              <w:rPr>
+                <w:rFonts w:ascii="Cambria Math" w:hAnsi="Cambria Math"/>
+                <w:i/>
+              </w:rPr>
+            </m:ctrlPr>
+          </m:e>
+          <m:sup>
+            <m:r>
+              <m:rPr>
+                <m:sty m:val="p"/>
+              </m:rPr>
+              <w:rPr>
+                <w:rFonts w:ascii="Cambria Math" w:hAnsi="Cambria Math"/>
+              </w:rPr>
+              <m:t>-δT</m:t>
+            </m:r>
+          </m:sup>
+        </m:sSup>
+      </m:oMath>
+      <w:r>
+        <w:rPr>
+          <w:rFonts w:eastAsiaTheme="minorEastAsia"/>
+        </w:rPr>
+        <w:t xml:space="preserve">, siendo </w:t>
+      </w:r>
+      <m:oMath>
+        <m:r>
+          <w:rPr>
+            <w:rFonts w:ascii="Cambria Math" w:eastAsiaTheme="minorEastAsia" w:hAnsi="Cambria Math"/>
+          </w:rPr>
+          <m:t>δ, k</m:t>
+        </m:r>
+      </m:oMath>
+      <w:r>
+        <w:rPr>
+          <w:rFonts w:eastAsiaTheme="minorEastAsia"/>
+        </w:rPr>
+        <w:t xml:space="preserve"> constantes del problema. P</w:t>
+      </w:r>
+      <w:r>
+        <w:rPr>
+          <w:rFonts w:eastAsiaTheme="minorEastAsia"/>
+        </w:rPr>
+        <w:t xml:space="preserve">ara determinar si se pasa de un cierto estado a otro sucesor se utiliza una función de probabilidad dependiente del incremento de los costes entre el nuevo estado y el actual, </w:t>
+      </w:r>
+      <m:oMath>
+        <m:r>
+          <w:rPr>
+            <w:rFonts w:ascii="Cambria Math" w:eastAsiaTheme="minorEastAsia" w:hAnsi="Cambria Math"/>
+          </w:rPr>
+          <m:t>Inc</m:t>
+        </m:r>
+        <m:d>
+          <m:dPr>
+            <m:ctrlPr>
+              <w:rPr>
+                <w:rFonts w:ascii="Cambria Math" w:eastAsiaTheme="minorEastAsia" w:hAnsi="Cambria Math"/>
+                <w:i/>
+              </w:rPr>
+            </m:ctrlPr>
+          </m:dPr>
+          <m:e>
+            <m:r>
+              <w:rPr>
+                <w:rFonts w:ascii="Cambria Math" w:eastAsiaTheme="minorEastAsia" w:hAnsi="Cambria Math"/>
+              </w:rPr>
+              <m:t>C</m:t>
+            </m:r>
+          </m:e>
+        </m:d>
+        <m:r>
+          <w:rPr>
+            <w:rFonts w:ascii="Cambria Math" w:eastAsiaTheme="minorEastAsia" w:hAnsi="Cambria Math"/>
+          </w:rPr>
+          <m:t>=Coste</m:t>
+        </m:r>
+        <m:d>
+          <m:dPr>
+            <m:ctrlPr>
+              <w:rPr>
+                <w:rFonts w:ascii="Cambria Math" w:eastAsiaTheme="minorEastAsia" w:hAnsi="Cambria Math"/>
+                <w:i/>
+              </w:rPr>
+            </m:ctrlPr>
+          </m:dPr>
+          <m:e>
+            <m:r>
+              <w:rPr>
+                <w:rFonts w:ascii="Cambria Math" w:eastAsiaTheme="minorEastAsia" w:hAnsi="Cambria Math"/>
+              </w:rPr>
+              <m:t>nuevo</m:t>
+            </m:r>
+          </m:e>
+        </m:d>
+        <m:r>
+          <w:rPr>
+            <w:rFonts w:ascii="Cambria Math" w:eastAsiaTheme="minorEastAsia" w:hAnsi="Cambria Math"/>
+          </w:rPr>
+          <m:t>-Coste(actual)</m:t>
+        </m:r>
+      </m:oMath>
+      <w:r>
+        <w:rPr>
+          <w:rFonts w:eastAsiaTheme="minorEastAsia"/>
+        </w:rPr>
+        <w:t xml:space="preserve">. Por lo tanto, definimos la función de probabilidad como: </w:t>
+      </w:r>
+      <m:oMath>
+        <m:r>
+          <w:rPr>
+            <w:rFonts w:ascii="Cambria Math" w:eastAsiaTheme="minorEastAsia" w:hAnsi="Cambria Math"/>
+          </w:rPr>
+          <m:t>P</m:t>
+        </m:r>
+        <m:d>
+          <m:dPr>
+            <m:begChr m:val="["/>
+            <m:endChr m:val="]"/>
+            <m:ctrlPr>
+              <w:rPr>
+                <w:rFonts w:ascii="Cambria Math" w:eastAsiaTheme="minorEastAsia" w:hAnsi="Cambria Math"/>
+                <w:i/>
+              </w:rPr>
+            </m:ctrlPr>
+          </m:dPr>
+          <m:e>
+            <m:r>
+              <w:rPr>
+                <w:rFonts w:ascii="Cambria Math" w:eastAsiaTheme="minorEastAsia" w:hAnsi="Cambria Math"/>
+              </w:rPr>
+              <m:t>aceptacion</m:t>
+            </m:r>
+          </m:e>
+        </m:d>
+        <m:r>
+          <w:rPr>
+            <w:rFonts w:ascii="Cambria Math" w:eastAsiaTheme="minorEastAsia" w:hAnsi="Cambria Math"/>
+          </w:rPr>
+          <m:t>=</m:t>
+        </m:r>
+        <m:sSup>
+          <m:sSupPr>
+            <m:ctrlPr>
+              <w:rPr>
+                <w:rFonts w:ascii="Cambria Math" w:eastAsiaTheme="minorEastAsia" w:hAnsi="Cambria Math"/>
+                <w:i/>
+              </w:rPr>
+            </m:ctrlPr>
+          </m:sSupPr>
+          <m:e>
+            <m:r>
+              <w:rPr>
+                <w:rFonts w:ascii="Cambria Math" w:eastAsiaTheme="minorEastAsia" w:hAnsi="Cambria Math"/>
+              </w:rPr>
+              <m:t>e</m:t>
+            </m:r>
+          </m:e>
+          <m:sup>
+            <m:f>
+              <m:fPr>
+                <m:ctrlPr>
+                  <w:rPr>
+                    <w:rFonts w:ascii="Cambria Math" w:eastAsiaTheme="minorEastAsia" w:hAnsi="Cambria Math"/>
+                    <w:i/>
+                  </w:rPr>
+                </m:ctrlPr>
+              </m:fPr>
+              <m:num>
+                <m:r>
+                  <w:rPr>
+                    <w:rFonts w:ascii="Cambria Math" w:eastAsiaTheme="minorEastAsia" w:hAnsi="Cambria Math"/>
+                  </w:rPr>
+                  <m:t>Inc</m:t>
+                </m:r>
+                <m:d>
+                  <m:dPr>
+                    <m:ctrlPr>
+                      <w:rPr>
+                        <w:rFonts w:ascii="Cambria Math" w:eastAsiaTheme="minorEastAsia" w:hAnsi="Cambria Math"/>
+                        <w:i/>
+                      </w:rPr>
+                    </m:ctrlPr>
+                  </m:dPr>
+                  <m:e>
+                    <m:r>
+                      <w:rPr>
+                        <w:rFonts w:ascii="Cambria Math" w:eastAsiaTheme="minorEastAsia" w:hAnsi="Cambria Math"/>
+                      </w:rPr>
+                      <m:t>C</m:t>
+                    </m:r>
+                  </m:e>
+                </m:d>
+              </m:num>
+              <m:den>
+                <m:r>
+                  <w:rPr>
+                    <w:rFonts w:ascii="Cambria Math" w:eastAsiaTheme="minorEastAsia" w:hAnsi="Cambria Math"/>
+                  </w:rPr>
+                  <m:t>F</m:t>
+                </m:r>
+                <m:d>
+                  <m:dPr>
+                    <m:ctrlPr>
+                      <w:rPr>
+                        <w:rFonts w:ascii="Cambria Math" w:eastAsiaTheme="minorEastAsia" w:hAnsi="Cambria Math"/>
+                        <w:i/>
+                      </w:rPr>
+                    </m:ctrlPr>
+                  </m:dPr>
+                  <m:e>
+                    <m:r>
+                      <w:rPr>
+                        <w:rFonts w:ascii="Cambria Math" w:eastAsiaTheme="minorEastAsia" w:hAnsi="Cambria Math"/>
+                      </w:rPr>
+                      <m:t>T</m:t>
+                    </m:r>
+                  </m:e>
+                </m:d>
+              </m:den>
+            </m:f>
+          </m:sup>
+        </m:sSup>
+      </m:oMath>
+      <w:r>
+        <w:rPr>
+          <w:rFonts w:eastAsiaTheme="minorEastAsia"/>
+        </w:rPr>
+        <w:t xml:space="preserve">, </w:t>
+      </w:r>
+      <w:r>
+        <w:rPr>
+          <w:rFonts w:eastAsiaTheme="minorEastAsia"/>
+        </w:rPr>
+        <w:t xml:space="preserve">si </w:t>
+      </w:r>
+      <m:oMath>
+        <m:r>
+          <w:rPr>
+            <w:rFonts w:ascii="Cambria Math" w:eastAsiaTheme="minorEastAsia" w:hAnsi="Cambria Math"/>
+          </w:rPr>
+          <m:t>Inc(C) &gt; 0</m:t>
+        </m:r>
+      </m:oMath>
+      <w:r>
+        <w:rPr>
+          <w:rFonts w:eastAsiaTheme="minorEastAsia"/>
+        </w:rPr>
+        <w:t xml:space="preserve">, </w:t>
+      </w:r>
+      <w:r>
+        <w:rPr>
+          <w:rFonts w:eastAsiaTheme="minorEastAsia"/>
+        </w:rPr>
+        <w:t xml:space="preserve">siendo </w:t>
+      </w:r>
+      <m:oMath>
+        <m:r>
+          <w:rPr>
+            <w:rFonts w:ascii="Cambria Math" w:eastAsiaTheme="minorEastAsia" w:hAnsi="Cambria Math"/>
+          </w:rPr>
+          <m:t>T</m:t>
+        </m:r>
+      </m:oMath>
+      <w:r>
+        <w:rPr>
+          <w:rFonts w:eastAsiaTheme="minorEastAsia"/>
+        </w:rPr>
+        <w:t xml:space="preserve"> la variable que se corresponde con el paso de iteración en la ejecución</w:t>
+      </w:r>
+      <w:r>
+        <w:rPr>
+          <w:rFonts w:eastAsiaTheme="minorEastAsia"/>
+        </w:rPr>
+        <w:t xml:space="preserve">, o </w:t>
+      </w:r>
+      <m:oMath>
+        <m:r>
+          <w:rPr>
+            <w:rFonts w:ascii="Cambria Math" w:eastAsiaTheme="minorEastAsia" w:hAnsi="Cambria Math"/>
+          </w:rPr>
+          <m:t>P[aceptacion] = 1</m:t>
+        </m:r>
+      </m:oMath>
+      <w:r>
+        <w:rPr>
+          <w:rFonts w:eastAsiaTheme="minorEastAsia"/>
+        </w:rPr>
+        <w:t xml:space="preserve">, si </w:t>
+      </w:r>
+      <m:oMath>
+        <m:r>
+          <w:rPr>
+            <w:rFonts w:ascii="Cambria Math" w:eastAsiaTheme="minorEastAsia" w:hAnsi="Cambria Math"/>
+          </w:rPr>
+          <m:t>Inc(C) &lt; 0</m:t>
+        </m:r>
+      </m:oMath>
+      <w:r>
+        <w:rPr>
+          <w:rFonts w:eastAsiaTheme="minorEastAsia"/>
+        </w:rPr>
+        <w:t>.</w:t>
+      </w:r>
+    </w:p>
+    <w:p>
+      <w:pPr>
+        <w:rPr>
+          <w:rFonts w:eastAsiaTheme="minorEastAsia"/>
+        </w:rPr>
+      </w:pPr>
+      <w:r>
+        <w:rPr>
+          <w:rFonts w:eastAsiaTheme="minorEastAsia"/>
+        </w:rPr>
+        <w:t>[ejecución con los mejores parámetros]</w:t>
+      </w:r>
+    </w:p>
+    <w:p>
+      <w:pPr>
+        <w:rPr>
+          <w:rFonts w:eastAsiaTheme="minorEastAsia"/>
+        </w:rPr>
+      </w:pPr>
+      <w:r>
+        <w:rPr>
+          <w:rFonts w:eastAsiaTheme="minorEastAsia"/>
+        </w:rPr>
+        <w:t>[tablas con ejecuciones]</w:t>
+      </w:r>
+    </w:p>
+    <w:p/>
+    <w:p>
+      <w:pPr>
+        <w:pStyle w:val="Ttulo2"/>
+      </w:pPr>
+      <w:bookmarkStart w:id="3" w:name="_Toc24887592"/>
+      <w:r>
+        <w:t xml:space="preserve">Algoritmo </w:t>
+      </w:r>
+      <w:proofErr w:type="spellStart"/>
+      <w:r>
+        <w:t>Genetic</w:t>
+      </w:r>
+      <w:bookmarkEnd w:id="3"/>
+      <w:proofErr w:type="spellEnd"/>
+    </w:p>
+    <w:p/>
+    <w:p>
+      <w:r>
+        <w:t xml:space="preserve">Este algoritmo se basa en las mutaciones </w:t>
+      </w:r>
+      <w:r>
+        <w:t xml:space="preserve">y cruces </w:t>
+      </w:r>
+      <w:r>
+        <w:t>entre ind</w:t>
+      </w:r>
+      <w:r>
+        <w:t>ividuos dentro de una poblaci</w:t>
+      </w:r>
+      <w:r>
+        <w:t xml:space="preserve">ón. Su funcionamiento consiste en </w:t>
+      </w:r>
+      <w:r>
+        <w:t>que,</w:t>
+      </w:r>
+      <w:r>
+        <w:t xml:space="preserve"> d</w:t>
+      </w:r>
+      <w:r>
+        <w:t xml:space="preserve">ada una población inicial y una probabilidad de mutación, seleccionamos a los </w:t>
+      </w:r>
+      <w:r>
+        <w:t>individuos,</w:t>
+      </w:r>
+      <w:r>
+        <w:t xml:space="preserve"> </w:t>
+      </w:r>
+      <w:r>
+        <w:t xml:space="preserve">usando una </w:t>
+      </w:r>
+      <m:oMath>
+        <m:r>
+          <w:rPr>
+            <w:rFonts w:ascii="Cambria Math" w:hAnsi="Cambria Math"/>
+          </w:rPr>
+          <m:t>Fitness Function</m:t>
+        </m:r>
+      </m:oMath>
+      <w:r>
+        <w:t xml:space="preserve"> y una probabilidad (los individuos cuyo re</w:t>
+      </w:r>
+      <w:proofErr w:type="spellStart"/>
+      <w:r>
+        <w:t>sultado</w:t>
+      </w:r>
+      <w:proofErr w:type="spellEnd"/>
+      <w:r>
+        <w:t xml:space="preserve"> después de aplicar la </w:t>
+      </w:r>
+      <m:oMath>
+        <m:r>
+          <w:rPr>
+            <w:rFonts w:ascii="Cambria Math" w:hAnsi="Cambria Math"/>
+          </w:rPr>
+          <m:t>Fitness Function</m:t>
+        </m:r>
+      </m:oMath>
+      <w:r>
+        <w:t xml:space="preserve"> sea mayor, tendrán más probabilidades de ser elegidos)</w:t>
+      </w:r>
+      <w:r>
+        <w:t>,</w:t>
+      </w:r>
+      <w:r>
+        <w:t xml:space="preserve"> que transmitirán sus genes a la siguiente generación</w:t>
+      </w:r>
+      <w:r>
+        <w:t>.</w:t>
+      </w:r>
+      <w:r>
+        <w:t xml:space="preserve"> Tras seleccionar a los individuos, procedemos a realizar </w:t>
+      </w:r>
+      <w:r>
+        <w:t>combinaciones</w:t>
+      </w:r>
+      <w:r>
+        <w:t>, para ello, seleccionamos (de forma aleatoria) el punto de cruce (</w:t>
+      </w:r>
+      <m:oMath>
+        <m:r>
+          <w:rPr>
+            <w:rFonts w:ascii="Cambria Math" w:hAnsi="Cambria Math"/>
+          </w:rPr>
+          <m:t>crossover point</m:t>
+        </m:r>
+      </m:oMath>
+      <w:r>
+        <w:t>), divi</w:t>
+      </w:r>
+      <w:proofErr w:type="spellStart"/>
+      <w:r>
+        <w:t>diendo</w:t>
+      </w:r>
+      <w:proofErr w:type="spellEnd"/>
+      <w:r>
+        <w:t xml:space="preserve"> el individuo en 2 partes. Después procedemos a realizar la mutación, creando dos nuevos individuos combinando </w:t>
+      </w:r>
+      <w:r>
+        <w:t xml:space="preserve">las 4 </w:t>
+      </w:r>
+      <w:r>
+        <w:lastRenderedPageBreak/>
+        <w:t xml:space="preserve">partes de los individuos que se han seleccionado en base a la </w:t>
+      </w:r>
+      <m:oMath>
+        <m:r>
+          <w:rPr>
+            <w:rFonts w:ascii="Cambria Math" w:hAnsi="Cambria Math"/>
+          </w:rPr>
+          <m:t>Fitness Function</m:t>
+        </m:r>
+      </m:oMath>
+      <w:r>
+        <w:t>.</w:t>
+      </w:r>
+      <w:r>
+        <w:t xml:space="preserve"> En algunos casos pueden ocurrir mutaciones (dependiendo de la probabilidad de mutación), esto implica que alguno de los elementos generados en el paso anterior, cambie alguno de sus “genes” para mantener la diversidad de la población.</w:t>
+      </w:r>
+    </w:p>
+    <w:p>
+      <w:r>
+        <w:t>[insertar ejecución con parámetros “aleatorios”]</w:t>
+      </w:r>
+    </w:p>
+    <w:p>
+      <w:r>
+        <w:t>[insertar tablas de ejecuciones]</w:t>
+      </w:r>
+    </w:p>
+    <w:p/>
+    <w:p>
+      <w:pPr>
+        <w:pStyle w:val="Ttulo1"/>
+      </w:pPr>
+      <w:bookmarkStart w:id="4" w:name="_Toc24887593"/>
+      <w:r>
+        <w:t>Parte 2: Resolución de Sudokus mediante propagación de restricciones.</w:t>
+      </w:r>
+      <w:bookmarkEnd w:id="4"/>
+    </w:p>
+    <w:p/>
+    <w:p>
+      <w:r>
+        <w:t xml:space="preserve">Las clases a realizar en esta parte son: </w:t>
+      </w:r>
+      <m:oMath>
+        <m:r>
+          <w:rPr>
+            <w:rFonts w:ascii="Cambria Math" w:hAnsi="Cambria Math"/>
+          </w:rPr>
+          <m:t>SudokuVariable, SudokuConstraint y SudokuApp</m:t>
+        </m:r>
+      </m:oMath>
+      <w:r>
+        <w:t xml:space="preserve">. En </w:t>
+      </w:r>
+      <m:oMath>
+        <m:r>
+          <w:rPr>
+            <w:rFonts w:ascii="Cambria Math" w:hAnsi="Cambria Math"/>
+          </w:rPr>
+          <m:t>SudokuVariable</m:t>
+        </m:r>
+      </m:oMath>
+      <w:r>
+        <w:t xml:space="preserve"> hereda de </w:t>
+      </w:r>
+      <m:oMath>
+        <m:r>
+          <w:rPr>
+            <w:rFonts w:ascii="Cambria Math" w:hAnsi="Cambria Math"/>
+          </w:rPr>
+          <m:t>Variable</m:t>
+        </m:r>
+      </m:oMath>
+      <w:r>
+        <w:t xml:space="preserve"> y representa una celda del sudoku, tiene </w:t>
+      </w:r>
+      <m:oMath>
+        <m:r>
+          <w:rPr>
+            <w:rFonts w:ascii="Cambria Math" w:hAnsi="Cambria Math"/>
+          </w:rPr>
+          <m:t>valores x, y, value</m:t>
+        </m:r>
+      </m:oMath>
+      <w:r>
+        <w:t>.</w:t>
+      </w:r>
+      <w:r>
+        <w:t xml:space="preserve"> La clase </w:t>
+      </w:r>
+      <m:oMath>
+        <m:r>
+          <w:rPr>
+            <w:rFonts w:ascii="Cambria Math" w:hAnsi="Cambria Math"/>
+          </w:rPr>
+          <m:t>SudokuConstraint</m:t>
+        </m:r>
+      </m:oMath>
+      <w:r>
+        <w:t xml:space="preserve"> hereda de </w:t>
+      </w:r>
+      <m:oMath>
+        <m:r>
+          <w:rPr>
+            <w:rFonts w:ascii="Cambria Math" w:hAnsi="Cambria Math"/>
+          </w:rPr>
+          <m:t>Constraint</m:t>
+        </m:r>
+      </m:oMath>
+      <w:r>
+        <w:t xml:space="preserve"> e impide que una asignación de variables sea igual a otra (como </w:t>
+      </w:r>
+      <m:oMath>
+        <m:r>
+          <w:rPr>
+            <w:rFonts w:ascii="Cambria Math" w:hAnsi="Cambria Math"/>
+          </w:rPr>
+          <m:t>NotEqualConstraint</m:t>
+        </m:r>
+      </m:oMath>
+      <w:r>
+        <w:t>)</w:t>
+      </w:r>
+      <w:r>
+        <w:t xml:space="preserve">. La clase </w:t>
+      </w:r>
+      <m:oMath>
+        <m:r>
+          <w:rPr>
+            <w:rFonts w:ascii="Cambria Math" w:hAnsi="Cambria Math"/>
+          </w:rPr>
+          <m:t>SudokuApp</m:t>
+        </m:r>
+      </m:oMath>
+      <w:r>
+        <w:t xml:space="preserve"> contiene el código del método </w:t>
+      </w:r>
+      <m:oMath>
+        <m:r>
+          <w:rPr>
+            <w:rFonts w:ascii="Cambria Math" w:hAnsi="Cambria Math"/>
+          </w:rPr>
+          <m:t>main</m:t>
+        </m:r>
+      </m:oMath>
+      <w:r>
+        <w:t>, en este se leen los ficheros de sudokus y se resuelven.</w:t>
+      </w:r>
+    </w:p>
+    <w:p>
+      <w:r>
+        <w:t>[ejemplo de un sudoku]</w:t>
+      </w:r>
+    </w:p>
+    <w:p>
+      <w:r>
+        <w:t>[ejemplo de los 156 sudokus]</w:t>
+      </w:r>
+    </w:p>
+    <w:p/>
+    <w:p>
+      <w:pPr>
+        <w:pStyle w:val="Ttulo1"/>
+      </w:pPr>
+      <w:bookmarkStart w:id="5" w:name="_Toc24887594"/>
+      <w:r>
+        <w:t>Parte 3: Propagación de restricciones y búsqueda local.</w:t>
+      </w:r>
+      <w:bookmarkEnd w:id="5"/>
+    </w:p>
+    <w:p/>
+    <w:p>
+      <w:bookmarkStart w:id="6" w:name="_GoBack"/>
+      <w:bookmarkEnd w:id="6"/>
+      <w:r>
+        <w:t>Para la realización de esta parte se han reutilizado las clases creadas en la parte 2, con modificaciones.</w:t>
+      </w:r>
+    </w:p>
+    <w:p>
+      <w:r>
+        <w:t xml:space="preserve">La clase </w:t>
+      </w:r>
+      <m:oMath>
+        <m:r>
+          <w:rPr>
+            <w:rFonts w:ascii="Cambria Math" w:hAnsi="Cambria Math"/>
+          </w:rPr>
+          <m:t>NQueensVariable</m:t>
+        </m:r>
+      </m:oMath>
+      <w:r>
+        <w:t xml:space="preserve"> hereda de </w:t>
+      </w:r>
+      <m:oMath>
+        <m:r>
+          <w:rPr>
+            <w:rFonts w:ascii="Cambria Math" w:hAnsi="Cambria Math"/>
+          </w:rPr>
+          <m:t>Variable</m:t>
+        </m:r>
+      </m:oMath>
+      <w:r>
+        <w:t>, y contiene 2 enteros, que simbolizan la fila y la columna.</w:t>
+      </w:r>
+    </w:p>
+    <w:p>
+      <w:r>
+        <w:t xml:space="preserve">La clase </w:t>
+      </w:r>
+      <m:oMath>
+        <m:r>
+          <w:rPr>
+            <w:rFonts w:ascii="Cambria Math" w:hAnsi="Cambria Math"/>
+          </w:rPr>
+          <m:t>NQueensConstraint</m:t>
+        </m:r>
+      </m:oMath>
+      <w:r>
+        <w:t xml:space="preserve"> hereda de </w:t>
+      </w:r>
+      <m:oMath>
+        <m:r>
+          <w:rPr>
+            <w:rFonts w:ascii="Cambria Math" w:hAnsi="Cambria Math"/>
+          </w:rPr>
+          <m:t>Constraint</m:t>
+        </m:r>
+      </m:oMath>
+      <w:r>
+        <w:t>, y comprueba que una asignación de variables cumple con las restricciones (no son la misma reina, no están en la misma fila y no están en la misma diagonal).</w:t>
+      </w:r>
+    </w:p>
+    <w:p>
+      <w:r>
+        <w:t xml:space="preserve">La clase </w:t>
+      </w:r>
+      <m:oMath>
+        <m:r>
+          <w:rPr>
+            <w:rFonts w:ascii="Cambria Math" w:hAnsi="Cambria Math"/>
+          </w:rPr>
+          <m:t>NQueensMinConflictApp</m:t>
+        </m:r>
+      </m:oMath>
+      <w:r>
+        <w:t xml:space="preserve">, contiene el método </w:t>
+      </w:r>
+      <m:oMath>
+        <m:r>
+          <w:rPr>
+            <w:rFonts w:ascii="Cambria Math" w:hAnsi="Cambria Math"/>
+          </w:rPr>
+          <m:t>main</m:t>
+        </m:r>
+      </m:oMath>
+      <w:r>
+        <w:t xml:space="preserve"> que utiliza </w:t>
+      </w:r>
+      <m:oMath>
+        <m:r>
+          <w:rPr>
+            <w:rFonts w:ascii="Cambria Math" w:hAnsi="Cambria Math"/>
+          </w:rPr>
+          <m:t>MinConflictsStrategy</m:t>
+        </m:r>
+      </m:oMath>
+      <w:r>
+        <w:t xml:space="preserve"> para resolver el tablero.</w:t>
+      </w:r>
+    </w:p>
+    <w:p>
+      <w:r>
+        <w:t>[ejemplo de ejecución]</w:t>
+      </w:r>
+    </w:p>
     <w:sectPr>
       <w:pgSz w:w="11906" w:h="16838"/>
       <w:pgMar w:top="1417" w:right="1701" w:bottom="1417" w:left="1701" w:header="708" w:footer="708" w:gutter="0"/>
@@ -527,6 +1953,100 @@
     </w:sectPr>
   </w:body>
 </w:document>
+</file>
+
+<file path=word/numbering.xml><?xml version="1.0" encoding="utf-8"?>
+<w:numbering xmlns:wpc="http://schemas.microsoft.com/office/word/2010/wordprocessingCanvas" xmlns:cx="http://schemas.microsoft.com/office/drawing/2014/chartex" xmlns:mc="http://schemas.openxmlformats.org/markup-compatibility/2006" xmlns:o="urn:schemas-microsoft-com:office:office" xmlns:r="http://schemas.openxmlformats.org/officeDocument/2006/relationships" xmlns:m="http://schemas.openxmlformats.org/officeDocument/2006/math" xmlns:v="urn:schemas-microsoft-com:vml" xmlns:wp14="http://schemas.microsoft.com/office/word/2010/wordprocessingDrawing" xmlns:wp="http://schemas.openxmlformats.org/drawingml/2006/wordprocessingDrawing" xmlns:w10="urn:schemas-microsoft-com:office:word" xmlns:w="http://schemas.openxmlformats.org/wordprocessingml/2006/main" xmlns:w14="http://schemas.microsoft.com/office/word/2010/wordml" xmlns:w15="http://schemas.microsoft.com/office/word/2012/wordml" xmlns:w16se="http://schemas.microsoft.com/office/word/2015/wordml/symex" xmlns:wpg="http://schemas.microsoft.com/office/word/2010/wordprocessingGroup" xmlns:wpi="http://schemas.microsoft.com/office/word/2010/wordprocessingInk" xmlns:wne="http://schemas.microsoft.com/office/word/2006/wordml" xmlns:wps="http://schemas.microsoft.com/office/word/2010/wordprocessingShape" mc:Ignorable="w14 w15 w16se wp14">
+  <w:abstractNum w:abstractNumId="0" w15:restartNumberingAfterBreak="0">
+    <w:nsid w:val="2A372EAB"/>
+    <w:multiLevelType w:val="hybridMultilevel"/>
+    <w:tmpl w:val="4AE480E0"/>
+    <w:lvl w:ilvl="0" w:tplc="0C0A000F">
+      <w:start w:val="1"/>
+      <w:numFmt w:val="decimal"/>
+      <w:lvlText w:val="%1."/>
+      <w:lvlJc w:val="left"/>
+      <w:pPr>
+        <w:ind w:left="773" w:hanging="360"/>
+      </w:pPr>
+    </w:lvl>
+    <w:lvl w:ilvl="1" w:tplc="0C0A0019" w:tentative="1">
+      <w:start w:val="1"/>
+      <w:numFmt w:val="lowerLetter"/>
+      <w:lvlText w:val="%2."/>
+      <w:lvlJc w:val="left"/>
+      <w:pPr>
+        <w:ind w:left="1493" w:hanging="360"/>
+      </w:pPr>
+    </w:lvl>
+    <w:lvl w:ilvl="2" w:tplc="0C0A001B" w:tentative="1">
+      <w:start w:val="1"/>
+      <w:numFmt w:val="lowerRoman"/>
+      <w:lvlText w:val="%3."/>
+      <w:lvlJc w:val="right"/>
+      <w:pPr>
+        <w:ind w:left="2213" w:hanging="180"/>
+      </w:pPr>
+    </w:lvl>
+    <w:lvl w:ilvl="3" w:tplc="0C0A000F" w:tentative="1">
+      <w:start w:val="1"/>
+      <w:numFmt w:val="decimal"/>
+      <w:lvlText w:val="%4."/>
+      <w:lvlJc w:val="left"/>
+      <w:pPr>
+        <w:ind w:left="2933" w:hanging="360"/>
+      </w:pPr>
+    </w:lvl>
+    <w:lvl w:ilvl="4" w:tplc="0C0A0019" w:tentative="1">
+      <w:start w:val="1"/>
+      <w:numFmt w:val="lowerLetter"/>
+      <w:lvlText w:val="%5."/>
+      <w:lvlJc w:val="left"/>
+      <w:pPr>
+        <w:ind w:left="3653" w:hanging="360"/>
+      </w:pPr>
+    </w:lvl>
+    <w:lvl w:ilvl="5" w:tplc="0C0A001B" w:tentative="1">
+      <w:start w:val="1"/>
+      <w:numFmt w:val="lowerRoman"/>
+      <w:lvlText w:val="%6."/>
+      <w:lvlJc w:val="right"/>
+      <w:pPr>
+        <w:ind w:left="4373" w:hanging="180"/>
+      </w:pPr>
+    </w:lvl>
+    <w:lvl w:ilvl="6" w:tplc="0C0A000F" w:tentative="1">
+      <w:start w:val="1"/>
+      <w:numFmt w:val="decimal"/>
+      <w:lvlText w:val="%7."/>
+      <w:lvlJc w:val="left"/>
+      <w:pPr>
+        <w:ind w:left="5093" w:hanging="360"/>
+      </w:pPr>
+    </w:lvl>
+    <w:lvl w:ilvl="7" w:tplc="0C0A0019" w:tentative="1">
+      <w:start w:val="1"/>
+      <w:numFmt w:val="lowerLetter"/>
+      <w:lvlText w:val="%8."/>
+      <w:lvlJc w:val="left"/>
+      <w:pPr>
+        <w:ind w:left="5813" w:hanging="360"/>
+      </w:pPr>
+    </w:lvl>
+    <w:lvl w:ilvl="8" w:tplc="0C0A001B" w:tentative="1">
+      <w:start w:val="1"/>
+      <w:numFmt w:val="lowerRoman"/>
+      <w:lvlText w:val="%9."/>
+      <w:lvlJc w:val="right"/>
+      <w:pPr>
+        <w:ind w:left="6533" w:hanging="180"/>
+      </w:pPr>
+    </w:lvl>
+  </w:abstractNum>
+  <w:num w:numId="1">
+    <w:abstractNumId w:val="0"/>
+  </w:num>
+</w:numbering>
 </file>
 
 <file path=word/styles.xml><?xml version="1.0" encoding="utf-8"?>
@@ -923,6 +2443,49 @@
     <w:name w:val="Normal"/>
     <w:qFormat/>
   </w:style>
+  <w:style w:type="paragraph" w:styleId="Ttulo1">
+    <w:name w:val="heading 1"/>
+    <w:basedOn w:val="Normal"/>
+    <w:next w:val="Normal"/>
+    <w:link w:val="Ttulo1Car"/>
+    <w:uiPriority w:val="9"/>
+    <w:qFormat/>
+    <w:rsid w:val="00875A00"/>
+    <w:pPr>
+      <w:keepNext/>
+      <w:keepLines/>
+      <w:spacing w:before="240" w:after="0"/>
+      <w:outlineLvl w:val="0"/>
+    </w:pPr>
+    <w:rPr>
+      <w:rFonts w:asciiTheme="majorHAnsi" w:eastAsiaTheme="majorEastAsia" w:hAnsiTheme="majorHAnsi" w:cstheme="majorBidi"/>
+      <w:color w:val="2E74B5" w:themeColor="accent1" w:themeShade="BF"/>
+      <w:sz w:val="32"/>
+      <w:szCs w:val="32"/>
+    </w:rPr>
+  </w:style>
+  <w:style w:type="paragraph" w:styleId="Ttulo2">
+    <w:name w:val="heading 2"/>
+    <w:basedOn w:val="Normal"/>
+    <w:next w:val="Normal"/>
+    <w:link w:val="Ttulo2Car"/>
+    <w:uiPriority w:val="9"/>
+    <w:unhideWhenUsed/>
+    <w:qFormat/>
+    <w:rsid w:val="00EC2D43"/>
+    <w:pPr>
+      <w:keepNext/>
+      <w:keepLines/>
+      <w:spacing w:before="40" w:after="0"/>
+      <w:outlineLvl w:val="1"/>
+    </w:pPr>
+    <w:rPr>
+      <w:rFonts w:asciiTheme="majorHAnsi" w:eastAsiaTheme="majorEastAsia" w:hAnsiTheme="majorHAnsi" w:cstheme="majorBidi"/>
+      <w:color w:val="2E74B5" w:themeColor="accent1" w:themeShade="BF"/>
+      <w:sz w:val="26"/>
+      <w:szCs w:val="26"/>
+    </w:rPr>
+  </w:style>
   <w:style w:type="character" w:default="1" w:styleId="Fuentedeprrafopredeter">
     <w:name w:val="Default Paragraph Font"/>
     <w:uiPriority w:val="1"/>
@@ -973,6 +2536,202 @@
     <w:rPr>
       <w:rFonts w:eastAsiaTheme="minorEastAsia"/>
       <w:lang w:eastAsia="es-ES"/>
+    </w:rPr>
+  </w:style>
+  <w:style w:type="character" w:customStyle="1" w:styleId="Ttulo1Car">
+    <w:name w:val="Título 1 Car"/>
+    <w:basedOn w:val="Fuentedeprrafopredeter"/>
+    <w:link w:val="Ttulo1"/>
+    <w:uiPriority w:val="9"/>
+    <w:rsid w:val="00875A00"/>
+    <w:rPr>
+      <w:rFonts w:asciiTheme="majorHAnsi" w:eastAsiaTheme="majorEastAsia" w:hAnsiTheme="majorHAnsi" w:cstheme="majorBidi"/>
+      <w:color w:val="2E74B5" w:themeColor="accent1" w:themeShade="BF"/>
+      <w:sz w:val="32"/>
+      <w:szCs w:val="32"/>
+    </w:rPr>
+  </w:style>
+  <w:style w:type="character" w:customStyle="1" w:styleId="Ttulo2Car">
+    <w:name w:val="Título 2 Car"/>
+    <w:basedOn w:val="Fuentedeprrafopredeter"/>
+    <w:link w:val="Ttulo2"/>
+    <w:uiPriority w:val="9"/>
+    <w:rsid w:val="00EC2D43"/>
+    <w:rPr>
+      <w:rFonts w:asciiTheme="majorHAnsi" w:eastAsiaTheme="majorEastAsia" w:hAnsiTheme="majorHAnsi" w:cstheme="majorBidi"/>
+      <w:color w:val="2E74B5" w:themeColor="accent1" w:themeShade="BF"/>
+      <w:sz w:val="26"/>
+      <w:szCs w:val="26"/>
+    </w:rPr>
+  </w:style>
+  <w:style w:type="character" w:styleId="Refdecomentario">
+    <w:name w:val="annotation reference"/>
+    <w:basedOn w:val="Fuentedeprrafopredeter"/>
+    <w:uiPriority w:val="99"/>
+    <w:semiHidden/>
+    <w:unhideWhenUsed/>
+    <w:rsid w:val="00A75C7F"/>
+    <w:rPr>
+      <w:sz w:val="16"/>
+      <w:szCs w:val="16"/>
+    </w:rPr>
+  </w:style>
+  <w:style w:type="paragraph" w:styleId="Textocomentario">
+    <w:name w:val="annotation text"/>
+    <w:basedOn w:val="Normal"/>
+    <w:link w:val="TextocomentarioCar"/>
+    <w:uiPriority w:val="99"/>
+    <w:semiHidden/>
+    <w:unhideWhenUsed/>
+    <w:rsid w:val="00A75C7F"/>
+    <w:pPr>
+      <w:spacing w:line="240" w:lineRule="auto"/>
+    </w:pPr>
+    <w:rPr>
+      <w:sz w:val="20"/>
+      <w:szCs w:val="20"/>
+    </w:rPr>
+  </w:style>
+  <w:style w:type="character" w:customStyle="1" w:styleId="TextocomentarioCar">
+    <w:name w:val="Texto comentario Car"/>
+    <w:basedOn w:val="Fuentedeprrafopredeter"/>
+    <w:link w:val="Textocomentario"/>
+    <w:uiPriority w:val="99"/>
+    <w:semiHidden/>
+    <w:rsid w:val="00A75C7F"/>
+    <w:rPr>
+      <w:sz w:val="20"/>
+      <w:szCs w:val="20"/>
+    </w:rPr>
+  </w:style>
+  <w:style w:type="paragraph" w:styleId="Asuntodelcomentario">
+    <w:name w:val="annotation subject"/>
+    <w:basedOn w:val="Textocomentario"/>
+    <w:next w:val="Textocomentario"/>
+    <w:link w:val="AsuntodelcomentarioCar"/>
+    <w:uiPriority w:val="99"/>
+    <w:semiHidden/>
+    <w:unhideWhenUsed/>
+    <w:rsid w:val="00A75C7F"/>
+    <w:rPr>
+      <w:b/>
+      <w:bCs/>
+    </w:rPr>
+  </w:style>
+  <w:style w:type="character" w:customStyle="1" w:styleId="AsuntodelcomentarioCar">
+    <w:name w:val="Asunto del comentario Car"/>
+    <w:basedOn w:val="TextocomentarioCar"/>
+    <w:link w:val="Asuntodelcomentario"/>
+    <w:uiPriority w:val="99"/>
+    <w:semiHidden/>
+    <w:rsid w:val="00A75C7F"/>
+    <w:rPr>
+      <w:b/>
+      <w:bCs/>
+      <w:sz w:val="20"/>
+      <w:szCs w:val="20"/>
+    </w:rPr>
+  </w:style>
+  <w:style w:type="paragraph" w:styleId="Textodeglobo">
+    <w:name w:val="Balloon Text"/>
+    <w:basedOn w:val="Normal"/>
+    <w:link w:val="TextodegloboCar"/>
+    <w:uiPriority w:val="99"/>
+    <w:semiHidden/>
+    <w:unhideWhenUsed/>
+    <w:rsid w:val="00A75C7F"/>
+    <w:pPr>
+      <w:spacing w:after="0" w:line="240" w:lineRule="auto"/>
+    </w:pPr>
+    <w:rPr>
+      <w:rFonts w:ascii="Segoe UI" w:hAnsi="Segoe UI" w:cs="Segoe UI"/>
+      <w:sz w:val="18"/>
+      <w:szCs w:val="18"/>
+    </w:rPr>
+  </w:style>
+  <w:style w:type="character" w:customStyle="1" w:styleId="TextodegloboCar">
+    <w:name w:val="Texto de globo Car"/>
+    <w:basedOn w:val="Fuentedeprrafopredeter"/>
+    <w:link w:val="Textodeglobo"/>
+    <w:uiPriority w:val="99"/>
+    <w:semiHidden/>
+    <w:rsid w:val="00A75C7F"/>
+    <w:rPr>
+      <w:rFonts w:ascii="Segoe UI" w:hAnsi="Segoe UI" w:cs="Segoe UI"/>
+      <w:sz w:val="18"/>
+      <w:szCs w:val="18"/>
+    </w:rPr>
+  </w:style>
+  <w:style w:type="character" w:styleId="Textodelmarcadordeposicin">
+    <w:name w:val="Placeholder Text"/>
+    <w:basedOn w:val="Fuentedeprrafopredeter"/>
+    <w:uiPriority w:val="99"/>
+    <w:semiHidden/>
+    <w:rsid w:val="0078223C"/>
+    <w:rPr>
+      <w:color w:val="808080"/>
+    </w:rPr>
+  </w:style>
+  <w:style w:type="paragraph" w:styleId="Prrafodelista">
+    <w:name w:val="List Paragraph"/>
+    <w:basedOn w:val="Normal"/>
+    <w:uiPriority w:val="34"/>
+    <w:qFormat/>
+    <w:rsid w:val="005B094B"/>
+    <w:pPr>
+      <w:ind w:left="720"/>
+      <w:contextualSpacing/>
+    </w:pPr>
+  </w:style>
+  <w:style w:type="paragraph" w:styleId="TtuloTDC">
+    <w:name w:val="TOC Heading"/>
+    <w:basedOn w:val="Ttulo1"/>
+    <w:next w:val="Normal"/>
+    <w:uiPriority w:val="39"/>
+    <w:unhideWhenUsed/>
+    <w:qFormat/>
+    <w:rsid w:val="00E028C6"/>
+    <w:pPr>
+      <w:outlineLvl w:val="9"/>
+    </w:pPr>
+    <w:rPr>
+      <w:lang w:eastAsia="es-ES"/>
+    </w:rPr>
+  </w:style>
+  <w:style w:type="paragraph" w:styleId="TDC1">
+    <w:name w:val="toc 1"/>
+    <w:basedOn w:val="Normal"/>
+    <w:next w:val="Normal"/>
+    <w:autoRedefine/>
+    <w:uiPriority w:val="39"/>
+    <w:unhideWhenUsed/>
+    <w:rsid w:val="00E028C6"/>
+    <w:pPr>
+      <w:spacing w:after="100"/>
+    </w:pPr>
+  </w:style>
+  <w:style w:type="paragraph" w:styleId="TDC2">
+    <w:name w:val="toc 2"/>
+    <w:basedOn w:val="Normal"/>
+    <w:next w:val="Normal"/>
+    <w:autoRedefine/>
+    <w:uiPriority w:val="39"/>
+    <w:unhideWhenUsed/>
+    <w:rsid w:val="00E028C6"/>
+    <w:pPr>
+      <w:spacing w:after="100"/>
+      <w:ind w:left="220"/>
+    </w:pPr>
+  </w:style>
+  <w:style w:type="character" w:styleId="Hipervnculo">
+    <w:name w:val="Hyperlink"/>
+    <w:basedOn w:val="Fuentedeprrafopredeter"/>
+    <w:uiPriority w:val="99"/>
+    <w:unhideWhenUsed/>
+    <w:rsid w:val="00E028C6"/>
+    <w:rPr>
+      <w:color w:val="0563C1" w:themeColor="hyperlink"/>
+      <w:u w:val="single"/>
     </w:rPr>
   </w:style>
 </w:styles>

</xml_diff>

<commit_message>
TP6 - Parte 1 Final
</commit_message>
<xml_diff>
--- a/tp6-parte1/Memoria.docx
+++ b/tp6-parte1/Memoria.docx
@@ -530,8 +530,6 @@
             <w:br w:type="page"/>
           </w:r>
         </w:p>
-        <w:bookmarkStart w:id="0" w:name="_GoBack" w:displacedByCustomXml="next"/>
-        <w:bookmarkEnd w:id="0" w:displacedByCustomXml="next"/>
       </w:sdtContent>
     </w:sdt>
     <w:sdt>
@@ -1721,12 +1719,12 @@
         <w:pStyle w:val="Ttulo1"/>
         <w:jc w:val="both"/>
       </w:pPr>
-      <w:bookmarkStart w:id="1" w:name="_Toc25175315"/>
+      <w:bookmarkStart w:id="0" w:name="_Toc25175315"/>
       <w:r>
         <w:lastRenderedPageBreak/>
         <w:t>Parte 1: Algoritmos de búsqueda local</w:t>
       </w:r>
-      <w:bookmarkEnd w:id="1"/>
+      <w:bookmarkEnd w:id="0"/>
     </w:p>
     <w:p>
       <w:pPr>
@@ -1752,9 +1750,36 @@
         <w:pStyle w:val="Ttulo2"/>
         <w:jc w:val="both"/>
       </w:pPr>
-      <w:bookmarkStart w:id="2" w:name="_Toc25175316"/>
+      <w:bookmarkStart w:id="1" w:name="_Toc25175316"/>
       <w:r>
         <w:t>Algoritmo Hill Climbing</w:t>
+      </w:r>
+      <w:bookmarkEnd w:id="1"/>
+    </w:p>
+    <w:p>
+      <w:pPr>
+        <w:jc w:val="both"/>
+      </w:pPr>
+    </w:p>
+    <w:p>
+      <w:pPr>
+        <w:jc w:val="both"/>
+      </w:pPr>
+      <w:r>
+        <w:t xml:space="preserve">Este algoritmo busca optimizar </w:t>
+      </w:r>
+      <w:r>
+        <w:t>la solución ya que, partiendo de un estado inicial completo, busca el sucesor que maximice el resultado. Es un algoritmo de búsqueda local ya que solamente se fija en sus sucesores para encontrar el resultado óptimo.</w:t>
+      </w:r>
+    </w:p>
+    <w:p>
+      <w:pPr>
+        <w:pStyle w:val="Ttulo3"/>
+        <w:jc w:val="both"/>
+      </w:pPr>
+      <w:bookmarkStart w:id="2" w:name="_Toc25175317"/>
+      <w:r>
+        <w:t>nQueensHillClimbingSearch_Statistics</w:t>
       </w:r>
       <w:bookmarkEnd w:id="2"/>
     </w:p>
@@ -1768,33 +1793,10 @@
         <w:jc w:val="both"/>
       </w:pPr>
       <w:r>
-        <w:t xml:space="preserve">Este algoritmo busca optimizar </w:t>
-      </w:r>
-      <w:r>
-        <w:t>la solución ya que, partiendo de un estado inicial completo, busca el sucesor que maximice el resultado. Es un algoritmo de búsqueda local ya que solamente se fija en sus sucesores para encontrar el resultado óptimo.</w:t>
-      </w:r>
-    </w:p>
-    <w:p>
-      <w:pPr>
-        <w:pStyle w:val="Ttulo3"/>
-        <w:jc w:val="both"/>
-      </w:pPr>
-      <w:bookmarkStart w:id="3" w:name="_Toc25175317"/>
-      <w:r>
-        <w:t>nQueensHillClimbingSearch_Statistics</w:t>
-      </w:r>
-      <w:bookmarkEnd w:id="3"/>
-    </w:p>
-    <w:p>
-      <w:pPr>
-        <w:jc w:val="both"/>
-      </w:pPr>
-    </w:p>
-    <w:p>
-      <w:pPr>
-        <w:jc w:val="both"/>
-      </w:pPr>
-      <w:r>
+        <w:rPr>
+          <w:noProof/>
+          <w:lang w:eastAsia="es-ES"/>
+        </w:rPr>
         <w:drawing>
           <wp:inline distT="0" distB="0" distL="0" distR="0" wp14:anchorId="2D59D77D" wp14:editId="6AAC9679">
             <wp:extent cx="4298052" cy="838273"/>
@@ -1851,11 +1853,11 @@
         <w:pStyle w:val="Ttulo3"/>
         <w:jc w:val="both"/>
       </w:pPr>
-      <w:bookmarkStart w:id="4" w:name="_Toc25175318"/>
+      <w:bookmarkStart w:id="3" w:name="_Toc25175318"/>
       <w:r>
         <w:t>nQueensRandomReestartHillClimbing</w:t>
       </w:r>
-      <w:bookmarkEnd w:id="4"/>
+      <w:bookmarkEnd w:id="3"/>
     </w:p>
     <w:p>
       <w:pPr>
@@ -1867,6 +1869,10 @@
         <w:jc w:val="both"/>
       </w:pPr>
       <w:r>
+        <w:rPr>
+          <w:noProof/>
+          <w:lang w:eastAsia="es-ES"/>
+        </w:rPr>
         <w:drawing>
           <wp:inline distT="0" distB="0" distL="0" distR="0" wp14:anchorId="7A158568" wp14:editId="26ABE4BD">
             <wp:extent cx="2469094" cy="2705334"/>
@@ -1955,12 +1961,12 @@
         <w:pStyle w:val="Ttulo2"/>
         <w:jc w:val="both"/>
       </w:pPr>
-      <w:bookmarkStart w:id="5" w:name="_Toc25175319"/>
+      <w:bookmarkStart w:id="4" w:name="_Toc25175319"/>
       <w:r>
         <w:lastRenderedPageBreak/>
         <w:t>Algoritmo Simulated Annealing</w:t>
       </w:r>
-      <w:bookmarkEnd w:id="5"/>
+      <w:bookmarkEnd w:id="4"/>
     </w:p>
     <w:p>
       <w:pPr>
@@ -2385,7 +2391,7 @@
           <w:rFonts w:eastAsiaTheme="minorEastAsia"/>
         </w:rPr>
       </w:pPr>
-      <w:bookmarkStart w:id="6" w:name="_Toc25175320"/>
+      <w:bookmarkStart w:id="5" w:name="_Toc25175320"/>
       <w:r>
         <w:rPr>
           <w:rFonts w:eastAsiaTheme="minorEastAsia"/>
@@ -2404,7 +2410,7 @@
         </w:rPr>
         <w:t xml:space="preserve"> de éxito con distintos parámetros del Scheduler</w:t>
       </w:r>
-      <w:bookmarkEnd w:id="6"/>
+      <w:bookmarkEnd w:id="5"/>
     </w:p>
     <w:p>
       <w:pPr>
@@ -3854,13 +3860,7 @@
           <w:rPr>
             <w:rFonts w:ascii="Cambria Math" w:eastAsiaTheme="minorEastAsia" w:hAnsi="Cambria Math"/>
           </w:rPr>
-          <m:t>∂</m:t>
-        </m:r>
-        <m:r>
-          <w:rPr>
-            <w:rFonts w:ascii="Cambria Math" w:eastAsiaTheme="minorEastAsia" w:hAnsi="Cambria Math"/>
-          </w:rPr>
-          <m:t xml:space="preserve">=0.05, k=650, </m:t>
+          <m:t xml:space="preserve">∂=0.05, k=650, </m:t>
         </m:r>
         <m:sSub>
           <m:sSubPr>
@@ -3912,7 +3912,7 @@
           <w:rFonts w:eastAsiaTheme="minorEastAsia"/>
         </w:rPr>
       </w:pPr>
-      <w:bookmarkStart w:id="7" w:name="_Toc25175321"/>
+      <w:bookmarkStart w:id="6" w:name="_Toc25175321"/>
       <w:r>
         <w:rPr>
           <w:rFonts w:eastAsiaTheme="minorEastAsia"/>
@@ -3925,7 +3925,7 @@
         </w:rPr>
         <w:t>edAnnealingSearch_Statistics</w:t>
       </w:r>
-      <w:bookmarkEnd w:id="7"/>
+      <w:bookmarkEnd w:id="6"/>
     </w:p>
     <w:p>
       <w:pPr>
@@ -3937,6 +3937,10 @@
         <w:jc w:val="both"/>
       </w:pPr>
       <w:r>
+        <w:rPr>
+          <w:noProof/>
+          <w:lang w:eastAsia="es-ES"/>
+        </w:rPr>
         <w:drawing>
           <wp:inline distT="0" distB="0" distL="0" distR="0" wp14:anchorId="2B72E72D" wp14:editId="721B6BE2">
             <wp:extent cx="4762913" cy="975445"/>
@@ -3985,13 +3989,7 @@
         <w:rPr>
           <w:sz w:val="18"/>
         </w:rPr>
-        <w:t xml:space="preserve">Captura de pantalla del resultado de la ejecución del algoritmo </w:t>
-      </w:r>
-      <w:r>
-        <w:rPr>
-          <w:sz w:val="18"/>
-        </w:rPr>
-        <w:t>Simulated Annealing,</w:t>
+        <w:t>Captura de pantalla del resultado de la ejecución del algoritmo Simulated Annealing,</w:t>
       </w:r>
       <w:r>
         <w:rPr>
@@ -4031,7 +4029,7 @@
           <w:rFonts w:eastAsiaTheme="minorEastAsia"/>
         </w:rPr>
       </w:pPr>
-      <w:bookmarkStart w:id="8" w:name="_Toc25175322"/>
+      <w:bookmarkStart w:id="7" w:name="_Toc25175322"/>
       <w:r>
         <w:rPr>
           <w:rFonts w:eastAsiaTheme="minorEastAsia"/>
@@ -4039,7 +4037,7 @@
         <w:lastRenderedPageBreak/>
         <w:t>nQueensHillSimulatedAnnealingRestart</w:t>
       </w:r>
-      <w:bookmarkEnd w:id="8"/>
+      <w:bookmarkEnd w:id="7"/>
     </w:p>
     <w:p>
       <w:pPr>
@@ -4051,6 +4049,10 @@
         <w:jc w:val="both"/>
       </w:pPr>
       <w:r>
+        <w:rPr>
+          <w:noProof/>
+          <w:lang w:eastAsia="es-ES"/>
+        </w:rPr>
         <w:drawing>
           <wp:inline distT="0" distB="0" distL="0" distR="0" wp14:anchorId="2106A255" wp14:editId="168E59A5">
             <wp:extent cx="2423370" cy="2370025"/>
@@ -4119,11 +4121,11 @@
         <w:pStyle w:val="Ttulo2"/>
         <w:jc w:val="both"/>
       </w:pPr>
-      <w:bookmarkStart w:id="9" w:name="_Toc25175323"/>
+      <w:bookmarkStart w:id="8" w:name="_Toc25175323"/>
       <w:r>
         <w:t>Algoritmo Genetic</w:t>
       </w:r>
-      <w:bookmarkEnd w:id="9"/>
+      <w:bookmarkEnd w:id="8"/>
     </w:p>
     <w:p>
       <w:pPr>
@@ -4264,10 +4266,1249 @@
         <w:pStyle w:val="Ttulo3"/>
         <w:jc w:val="both"/>
       </w:pPr>
-      <w:bookmarkStart w:id="10" w:name="_Toc25175324"/>
+      <w:bookmarkStart w:id="9" w:name="_Toc25175324"/>
       <w:r>
         <w:lastRenderedPageBreak/>
         <w:t>Tabla comparativa midiendo el tiempo y las iteraciones y variando la población</w:t>
+      </w:r>
+      <w:bookmarkEnd w:id="9"/>
+    </w:p>
+    <w:p>
+      <w:pPr>
+        <w:jc w:val="both"/>
+      </w:pPr>
+    </w:p>
+    <w:tbl>
+      <w:tblPr>
+        <w:tblW w:w="4100" w:type="dxa"/>
+        <w:tblCellMar>
+          <w:left w:w="70" w:type="dxa"/>
+          <w:right w:w="70" w:type="dxa"/>
+        </w:tblCellMar>
+        <w:tblLook w:val="04A0" w:firstRow="1" w:lastRow="0" w:firstColumn="1" w:lastColumn="0" w:noHBand="0" w:noVBand="1"/>
+      </w:tblPr>
+      <w:tblGrid>
+        <w:gridCol w:w="1400"/>
+        <w:gridCol w:w="1400"/>
+        <w:gridCol w:w="1300"/>
+      </w:tblGrid>
+      <w:tr>
+        <w:trPr>
+          <w:trHeight w:val="288"/>
+        </w:trPr>
+        <w:tc>
+          <w:tcPr>
+            <w:tcW w:w="1400" w:type="dxa"/>
+            <w:tcBorders>
+              <w:top w:val="single" w:sz="4" w:space="0" w:color="5B9BD5"/>
+              <w:left w:val="single" w:sz="4" w:space="0" w:color="5B9BD5"/>
+              <w:bottom w:val="nil"/>
+              <w:right w:val="nil"/>
+            </w:tcBorders>
+            <w:shd w:val="clear" w:color="5B9BD5" w:fill="5B9BD5"/>
+            <w:noWrap/>
+            <w:vAlign w:val="bottom"/>
+            <w:hideMark/>
+          </w:tcPr>
+          <w:p>
+            <w:pPr>
+              <w:spacing w:after="0" w:line="240" w:lineRule="auto"/>
+              <w:jc w:val="both"/>
+              <w:rPr>
+                <w:rFonts w:ascii="Calibri" w:eastAsia="Times New Roman" w:hAnsi="Calibri" w:cs="Calibri"/>
+                <w:b/>
+                <w:bCs/>
+                <w:color w:val="FFFFFF"/>
+                <w:lang w:eastAsia="es-ES"/>
+              </w:rPr>
+            </w:pPr>
+            <w:r>
+              <w:rPr>
+                <w:rFonts w:ascii="Calibri" w:eastAsia="Times New Roman" w:hAnsi="Calibri" w:cs="Calibri"/>
+                <w:b/>
+                <w:bCs/>
+                <w:color w:val="FFFFFF"/>
+                <w:lang w:eastAsia="es-ES"/>
+              </w:rPr>
+              <w:t>Población</w:t>
+            </w:r>
+          </w:p>
+        </w:tc>
+        <w:tc>
+          <w:tcPr>
+            <w:tcW w:w="1400" w:type="dxa"/>
+            <w:tcBorders>
+              <w:top w:val="single" w:sz="4" w:space="0" w:color="5B9BD5"/>
+              <w:left w:val="nil"/>
+              <w:bottom w:val="nil"/>
+              <w:right w:val="nil"/>
+            </w:tcBorders>
+            <w:shd w:val="clear" w:color="5B9BD5" w:fill="5B9BD5"/>
+            <w:noWrap/>
+            <w:vAlign w:val="bottom"/>
+            <w:hideMark/>
+          </w:tcPr>
+          <w:p>
+            <w:pPr>
+              <w:spacing w:after="0" w:line="240" w:lineRule="auto"/>
+              <w:jc w:val="both"/>
+              <w:rPr>
+                <w:rFonts w:ascii="Calibri" w:eastAsia="Times New Roman" w:hAnsi="Calibri" w:cs="Calibri"/>
+                <w:b/>
+                <w:bCs/>
+                <w:color w:val="FFFFFF"/>
+                <w:lang w:eastAsia="es-ES"/>
+              </w:rPr>
+            </w:pPr>
+            <w:r>
+              <w:rPr>
+                <w:rFonts w:ascii="Calibri" w:eastAsia="Times New Roman" w:hAnsi="Calibri" w:cs="Calibri"/>
+                <w:b/>
+                <w:bCs/>
+                <w:color w:val="FFFFFF"/>
+                <w:lang w:eastAsia="es-ES"/>
+              </w:rPr>
+              <w:t>Tiempo (ms)</w:t>
+            </w:r>
+          </w:p>
+        </w:tc>
+        <w:tc>
+          <w:tcPr>
+            <w:tcW w:w="1300" w:type="dxa"/>
+            <w:tcBorders>
+              <w:top w:val="single" w:sz="4" w:space="0" w:color="5B9BD5"/>
+              <w:left w:val="nil"/>
+              <w:bottom w:val="nil"/>
+              <w:right w:val="single" w:sz="4" w:space="0" w:color="5B9BD5"/>
+            </w:tcBorders>
+            <w:shd w:val="clear" w:color="5B9BD5" w:fill="5B9BD5"/>
+            <w:noWrap/>
+            <w:vAlign w:val="bottom"/>
+            <w:hideMark/>
+          </w:tcPr>
+          <w:p>
+            <w:pPr>
+              <w:spacing w:after="0" w:line="240" w:lineRule="auto"/>
+              <w:jc w:val="both"/>
+              <w:rPr>
+                <w:rFonts w:ascii="Calibri" w:eastAsia="Times New Roman" w:hAnsi="Calibri" w:cs="Calibri"/>
+                <w:b/>
+                <w:bCs/>
+                <w:color w:val="FFFFFF"/>
+                <w:lang w:eastAsia="es-ES"/>
+              </w:rPr>
+            </w:pPr>
+            <w:r>
+              <w:rPr>
+                <w:rFonts w:ascii="Calibri" w:eastAsia="Times New Roman" w:hAnsi="Calibri" w:cs="Calibri"/>
+                <w:b/>
+                <w:bCs/>
+                <w:color w:val="FFFFFF"/>
+                <w:lang w:eastAsia="es-ES"/>
+              </w:rPr>
+              <w:t>Iteraciones</w:t>
+            </w:r>
+          </w:p>
+        </w:tc>
+      </w:tr>
+      <w:tr>
+        <w:trPr>
+          <w:trHeight w:val="288"/>
+        </w:trPr>
+        <w:tc>
+          <w:tcPr>
+            <w:tcW w:w="1400" w:type="dxa"/>
+            <w:tcBorders>
+              <w:top w:val="single" w:sz="4" w:space="0" w:color="5B9BD5"/>
+              <w:left w:val="single" w:sz="4" w:space="0" w:color="5B9BD5"/>
+              <w:bottom w:val="nil"/>
+              <w:right w:val="nil"/>
+            </w:tcBorders>
+            <w:shd w:val="clear" w:color="auto" w:fill="auto"/>
+            <w:noWrap/>
+            <w:vAlign w:val="bottom"/>
+            <w:hideMark/>
+          </w:tcPr>
+          <w:p>
+            <w:pPr>
+              <w:spacing w:after="0" w:line="240" w:lineRule="auto"/>
+              <w:jc w:val="both"/>
+              <w:rPr>
+                <w:rFonts w:ascii="Calibri" w:eastAsia="Times New Roman" w:hAnsi="Calibri" w:cs="Calibri"/>
+                <w:color w:val="000000"/>
+                <w:lang w:eastAsia="es-ES"/>
+              </w:rPr>
+            </w:pPr>
+            <w:r>
+              <w:rPr>
+                <w:rFonts w:ascii="Calibri" w:eastAsia="Times New Roman" w:hAnsi="Calibri" w:cs="Calibri"/>
+                <w:color w:val="000000"/>
+                <w:lang w:eastAsia="es-ES"/>
+              </w:rPr>
+              <w:t>10</w:t>
+            </w:r>
+          </w:p>
+        </w:tc>
+        <w:tc>
+          <w:tcPr>
+            <w:tcW w:w="1400" w:type="dxa"/>
+            <w:tcBorders>
+              <w:top w:val="single" w:sz="4" w:space="0" w:color="5B9BD5"/>
+              <w:left w:val="nil"/>
+              <w:bottom w:val="nil"/>
+              <w:right w:val="nil"/>
+            </w:tcBorders>
+            <w:shd w:val="clear" w:color="auto" w:fill="auto"/>
+            <w:noWrap/>
+            <w:vAlign w:val="bottom"/>
+            <w:hideMark/>
+          </w:tcPr>
+          <w:p>
+            <w:pPr>
+              <w:spacing w:after="0" w:line="240" w:lineRule="auto"/>
+              <w:jc w:val="both"/>
+              <w:rPr>
+                <w:rFonts w:ascii="Calibri" w:eastAsia="Times New Roman" w:hAnsi="Calibri" w:cs="Calibri"/>
+                <w:color w:val="000000"/>
+                <w:lang w:eastAsia="es-ES"/>
+              </w:rPr>
+            </w:pPr>
+            <w:r>
+              <w:rPr>
+                <w:rFonts w:ascii="Calibri" w:eastAsia="Times New Roman" w:hAnsi="Calibri" w:cs="Calibri"/>
+                <w:color w:val="000000"/>
+                <w:lang w:eastAsia="es-ES"/>
+              </w:rPr>
+              <w:t>4869</w:t>
+            </w:r>
+          </w:p>
+        </w:tc>
+        <w:tc>
+          <w:tcPr>
+            <w:tcW w:w="1300" w:type="dxa"/>
+            <w:tcBorders>
+              <w:top w:val="single" w:sz="4" w:space="0" w:color="5B9BD5"/>
+              <w:left w:val="nil"/>
+              <w:bottom w:val="nil"/>
+              <w:right w:val="single" w:sz="4" w:space="0" w:color="5B9BD5"/>
+            </w:tcBorders>
+            <w:shd w:val="clear" w:color="auto" w:fill="auto"/>
+            <w:noWrap/>
+            <w:vAlign w:val="bottom"/>
+            <w:hideMark/>
+          </w:tcPr>
+          <w:p>
+            <w:pPr>
+              <w:spacing w:after="0" w:line="240" w:lineRule="auto"/>
+              <w:jc w:val="both"/>
+              <w:rPr>
+                <w:rFonts w:ascii="Calibri" w:eastAsia="Times New Roman" w:hAnsi="Calibri" w:cs="Calibri"/>
+                <w:color w:val="000000"/>
+                <w:lang w:eastAsia="es-ES"/>
+              </w:rPr>
+            </w:pPr>
+            <w:r>
+              <w:rPr>
+                <w:rFonts w:ascii="Calibri" w:eastAsia="Times New Roman" w:hAnsi="Calibri" w:cs="Calibri"/>
+                <w:color w:val="000000"/>
+                <w:lang w:eastAsia="es-ES"/>
+              </w:rPr>
+              <w:t>14452</w:t>
+            </w:r>
+          </w:p>
+        </w:tc>
+      </w:tr>
+      <w:tr>
+        <w:trPr>
+          <w:trHeight w:val="288"/>
+        </w:trPr>
+        <w:tc>
+          <w:tcPr>
+            <w:tcW w:w="1400" w:type="dxa"/>
+            <w:tcBorders>
+              <w:top w:val="single" w:sz="4" w:space="0" w:color="5B9BD5"/>
+              <w:left w:val="single" w:sz="4" w:space="0" w:color="5B9BD5"/>
+              <w:bottom w:val="nil"/>
+              <w:right w:val="nil"/>
+            </w:tcBorders>
+            <w:shd w:val="clear" w:color="auto" w:fill="auto"/>
+            <w:noWrap/>
+            <w:vAlign w:val="bottom"/>
+            <w:hideMark/>
+          </w:tcPr>
+          <w:p>
+            <w:pPr>
+              <w:spacing w:after="0" w:line="240" w:lineRule="auto"/>
+              <w:jc w:val="both"/>
+              <w:rPr>
+                <w:rFonts w:ascii="Calibri" w:eastAsia="Times New Roman" w:hAnsi="Calibri" w:cs="Calibri"/>
+                <w:color w:val="000000"/>
+                <w:lang w:eastAsia="es-ES"/>
+              </w:rPr>
+            </w:pPr>
+            <w:r>
+              <w:rPr>
+                <w:rFonts w:ascii="Calibri" w:eastAsia="Times New Roman" w:hAnsi="Calibri" w:cs="Calibri"/>
+                <w:color w:val="000000"/>
+                <w:lang w:eastAsia="es-ES"/>
+              </w:rPr>
+              <w:t>20</w:t>
+            </w:r>
+          </w:p>
+        </w:tc>
+        <w:tc>
+          <w:tcPr>
+            <w:tcW w:w="1400" w:type="dxa"/>
+            <w:tcBorders>
+              <w:top w:val="single" w:sz="4" w:space="0" w:color="5B9BD5"/>
+              <w:left w:val="nil"/>
+              <w:bottom w:val="nil"/>
+              <w:right w:val="nil"/>
+            </w:tcBorders>
+            <w:shd w:val="clear" w:color="auto" w:fill="auto"/>
+            <w:noWrap/>
+            <w:vAlign w:val="bottom"/>
+            <w:hideMark/>
+          </w:tcPr>
+          <w:p>
+            <w:pPr>
+              <w:spacing w:after="0" w:line="240" w:lineRule="auto"/>
+              <w:jc w:val="both"/>
+              <w:rPr>
+                <w:rFonts w:ascii="Calibri" w:eastAsia="Times New Roman" w:hAnsi="Calibri" w:cs="Calibri"/>
+                <w:color w:val="000000"/>
+                <w:lang w:eastAsia="es-ES"/>
+              </w:rPr>
+            </w:pPr>
+            <w:r>
+              <w:rPr>
+                <w:rFonts w:ascii="Calibri" w:eastAsia="Times New Roman" w:hAnsi="Calibri" w:cs="Calibri"/>
+                <w:color w:val="000000"/>
+                <w:lang w:eastAsia="es-ES"/>
+              </w:rPr>
+              <w:t>3878</w:t>
+            </w:r>
+          </w:p>
+        </w:tc>
+        <w:tc>
+          <w:tcPr>
+            <w:tcW w:w="1300" w:type="dxa"/>
+            <w:tcBorders>
+              <w:top w:val="single" w:sz="4" w:space="0" w:color="5B9BD5"/>
+              <w:left w:val="nil"/>
+              <w:bottom w:val="nil"/>
+              <w:right w:val="single" w:sz="4" w:space="0" w:color="5B9BD5"/>
+            </w:tcBorders>
+            <w:shd w:val="clear" w:color="auto" w:fill="auto"/>
+            <w:noWrap/>
+            <w:vAlign w:val="bottom"/>
+            <w:hideMark/>
+          </w:tcPr>
+          <w:p>
+            <w:pPr>
+              <w:spacing w:after="0" w:line="240" w:lineRule="auto"/>
+              <w:jc w:val="both"/>
+              <w:rPr>
+                <w:rFonts w:ascii="Calibri" w:eastAsia="Times New Roman" w:hAnsi="Calibri" w:cs="Calibri"/>
+                <w:color w:val="000000"/>
+                <w:lang w:eastAsia="es-ES"/>
+              </w:rPr>
+            </w:pPr>
+            <w:r>
+              <w:rPr>
+                <w:rFonts w:ascii="Calibri" w:eastAsia="Times New Roman" w:hAnsi="Calibri" w:cs="Calibri"/>
+                <w:color w:val="000000"/>
+                <w:lang w:eastAsia="es-ES"/>
+              </w:rPr>
+              <w:t>3020</w:t>
+            </w:r>
+          </w:p>
+        </w:tc>
+      </w:tr>
+      <w:tr>
+        <w:trPr>
+          <w:trHeight w:val="288"/>
+        </w:trPr>
+        <w:tc>
+          <w:tcPr>
+            <w:tcW w:w="1400" w:type="dxa"/>
+            <w:tcBorders>
+              <w:top w:val="single" w:sz="4" w:space="0" w:color="5B9BD5"/>
+              <w:left w:val="single" w:sz="4" w:space="0" w:color="5B9BD5"/>
+              <w:bottom w:val="nil"/>
+              <w:right w:val="nil"/>
+            </w:tcBorders>
+            <w:shd w:val="clear" w:color="auto" w:fill="auto"/>
+            <w:noWrap/>
+            <w:vAlign w:val="bottom"/>
+            <w:hideMark/>
+          </w:tcPr>
+          <w:p>
+            <w:pPr>
+              <w:spacing w:after="0" w:line="240" w:lineRule="auto"/>
+              <w:jc w:val="both"/>
+              <w:rPr>
+                <w:rFonts w:ascii="Calibri" w:eastAsia="Times New Roman" w:hAnsi="Calibri" w:cs="Calibri"/>
+                <w:color w:val="000000"/>
+                <w:lang w:eastAsia="es-ES"/>
+              </w:rPr>
+            </w:pPr>
+            <w:r>
+              <w:rPr>
+                <w:rFonts w:ascii="Calibri" w:eastAsia="Times New Roman" w:hAnsi="Calibri" w:cs="Calibri"/>
+                <w:color w:val="000000"/>
+                <w:lang w:eastAsia="es-ES"/>
+              </w:rPr>
+              <w:t>30</w:t>
+            </w:r>
+          </w:p>
+        </w:tc>
+        <w:tc>
+          <w:tcPr>
+            <w:tcW w:w="1400" w:type="dxa"/>
+            <w:tcBorders>
+              <w:top w:val="single" w:sz="4" w:space="0" w:color="5B9BD5"/>
+              <w:left w:val="nil"/>
+              <w:bottom w:val="nil"/>
+              <w:right w:val="nil"/>
+            </w:tcBorders>
+            <w:shd w:val="clear" w:color="auto" w:fill="auto"/>
+            <w:noWrap/>
+            <w:vAlign w:val="bottom"/>
+            <w:hideMark/>
+          </w:tcPr>
+          <w:p>
+            <w:pPr>
+              <w:spacing w:after="0" w:line="240" w:lineRule="auto"/>
+              <w:jc w:val="both"/>
+              <w:rPr>
+                <w:rFonts w:ascii="Calibri" w:eastAsia="Times New Roman" w:hAnsi="Calibri" w:cs="Calibri"/>
+                <w:color w:val="000000"/>
+                <w:lang w:eastAsia="es-ES"/>
+              </w:rPr>
+            </w:pPr>
+            <w:r>
+              <w:rPr>
+                <w:rFonts w:ascii="Calibri" w:eastAsia="Times New Roman" w:hAnsi="Calibri" w:cs="Calibri"/>
+                <w:color w:val="000000"/>
+                <w:lang w:eastAsia="es-ES"/>
+              </w:rPr>
+              <w:t>3614</w:t>
+            </w:r>
+          </w:p>
+        </w:tc>
+        <w:tc>
+          <w:tcPr>
+            <w:tcW w:w="1300" w:type="dxa"/>
+            <w:tcBorders>
+              <w:top w:val="single" w:sz="4" w:space="0" w:color="5B9BD5"/>
+              <w:left w:val="nil"/>
+              <w:bottom w:val="nil"/>
+              <w:right w:val="single" w:sz="4" w:space="0" w:color="5B9BD5"/>
+            </w:tcBorders>
+            <w:shd w:val="clear" w:color="auto" w:fill="auto"/>
+            <w:noWrap/>
+            <w:vAlign w:val="bottom"/>
+            <w:hideMark/>
+          </w:tcPr>
+          <w:p>
+            <w:pPr>
+              <w:spacing w:after="0" w:line="240" w:lineRule="auto"/>
+              <w:jc w:val="both"/>
+              <w:rPr>
+                <w:rFonts w:ascii="Calibri" w:eastAsia="Times New Roman" w:hAnsi="Calibri" w:cs="Calibri"/>
+                <w:color w:val="000000"/>
+                <w:lang w:eastAsia="es-ES"/>
+              </w:rPr>
+            </w:pPr>
+            <w:r>
+              <w:rPr>
+                <w:rFonts w:ascii="Calibri" w:eastAsia="Times New Roman" w:hAnsi="Calibri" w:cs="Calibri"/>
+                <w:color w:val="000000"/>
+                <w:lang w:eastAsia="es-ES"/>
+              </w:rPr>
+              <w:t>1222</w:t>
+            </w:r>
+          </w:p>
+        </w:tc>
+      </w:tr>
+      <w:tr>
+        <w:trPr>
+          <w:trHeight w:val="288"/>
+        </w:trPr>
+        <w:tc>
+          <w:tcPr>
+            <w:tcW w:w="1400" w:type="dxa"/>
+            <w:tcBorders>
+              <w:top w:val="single" w:sz="4" w:space="0" w:color="5B9BD5"/>
+              <w:left w:val="single" w:sz="4" w:space="0" w:color="5B9BD5"/>
+              <w:bottom w:val="nil"/>
+              <w:right w:val="nil"/>
+            </w:tcBorders>
+            <w:shd w:val="clear" w:color="auto" w:fill="auto"/>
+            <w:noWrap/>
+            <w:vAlign w:val="bottom"/>
+            <w:hideMark/>
+          </w:tcPr>
+          <w:p>
+            <w:pPr>
+              <w:spacing w:after="0" w:line="240" w:lineRule="auto"/>
+              <w:jc w:val="both"/>
+              <w:rPr>
+                <w:rFonts w:ascii="Calibri" w:eastAsia="Times New Roman" w:hAnsi="Calibri" w:cs="Calibri"/>
+                <w:color w:val="000000"/>
+                <w:lang w:eastAsia="es-ES"/>
+              </w:rPr>
+            </w:pPr>
+            <w:r>
+              <w:rPr>
+                <w:rFonts w:ascii="Calibri" w:eastAsia="Times New Roman" w:hAnsi="Calibri" w:cs="Calibri"/>
+                <w:color w:val="000000"/>
+                <w:lang w:eastAsia="es-ES"/>
+              </w:rPr>
+              <w:t>40</w:t>
+            </w:r>
+          </w:p>
+        </w:tc>
+        <w:tc>
+          <w:tcPr>
+            <w:tcW w:w="1400" w:type="dxa"/>
+            <w:tcBorders>
+              <w:top w:val="single" w:sz="4" w:space="0" w:color="5B9BD5"/>
+              <w:left w:val="nil"/>
+              <w:bottom w:val="nil"/>
+              <w:right w:val="nil"/>
+            </w:tcBorders>
+            <w:shd w:val="clear" w:color="auto" w:fill="auto"/>
+            <w:noWrap/>
+            <w:vAlign w:val="bottom"/>
+            <w:hideMark/>
+          </w:tcPr>
+          <w:p>
+            <w:pPr>
+              <w:spacing w:after="0" w:line="240" w:lineRule="auto"/>
+              <w:jc w:val="both"/>
+              <w:rPr>
+                <w:rFonts w:ascii="Calibri" w:eastAsia="Times New Roman" w:hAnsi="Calibri" w:cs="Calibri"/>
+                <w:color w:val="000000"/>
+                <w:lang w:eastAsia="es-ES"/>
+              </w:rPr>
+            </w:pPr>
+            <w:r>
+              <w:rPr>
+                <w:rFonts w:ascii="Calibri" w:eastAsia="Times New Roman" w:hAnsi="Calibri" w:cs="Calibri"/>
+                <w:color w:val="000000"/>
+                <w:lang w:eastAsia="es-ES"/>
+              </w:rPr>
+              <w:t>3857</w:t>
+            </w:r>
+          </w:p>
+        </w:tc>
+        <w:tc>
+          <w:tcPr>
+            <w:tcW w:w="1300" w:type="dxa"/>
+            <w:tcBorders>
+              <w:top w:val="single" w:sz="4" w:space="0" w:color="5B9BD5"/>
+              <w:left w:val="nil"/>
+              <w:bottom w:val="nil"/>
+              <w:right w:val="single" w:sz="4" w:space="0" w:color="5B9BD5"/>
+            </w:tcBorders>
+            <w:shd w:val="clear" w:color="auto" w:fill="auto"/>
+            <w:noWrap/>
+            <w:vAlign w:val="bottom"/>
+            <w:hideMark/>
+          </w:tcPr>
+          <w:p>
+            <w:pPr>
+              <w:spacing w:after="0" w:line="240" w:lineRule="auto"/>
+              <w:jc w:val="both"/>
+              <w:rPr>
+                <w:rFonts w:ascii="Calibri" w:eastAsia="Times New Roman" w:hAnsi="Calibri" w:cs="Calibri"/>
+                <w:color w:val="000000"/>
+                <w:lang w:eastAsia="es-ES"/>
+              </w:rPr>
+            </w:pPr>
+            <w:r>
+              <w:rPr>
+                <w:rFonts w:ascii="Calibri" w:eastAsia="Times New Roman" w:hAnsi="Calibri" w:cs="Calibri"/>
+                <w:color w:val="000000"/>
+                <w:lang w:eastAsia="es-ES"/>
+              </w:rPr>
+              <w:t>732</w:t>
+            </w:r>
+          </w:p>
+        </w:tc>
+      </w:tr>
+      <w:tr>
+        <w:trPr>
+          <w:trHeight w:val="288"/>
+        </w:trPr>
+        <w:tc>
+          <w:tcPr>
+            <w:tcW w:w="1400" w:type="dxa"/>
+            <w:tcBorders>
+              <w:top w:val="single" w:sz="4" w:space="0" w:color="5B9BD5"/>
+              <w:left w:val="single" w:sz="4" w:space="0" w:color="5B9BD5"/>
+              <w:bottom w:val="nil"/>
+              <w:right w:val="nil"/>
+            </w:tcBorders>
+            <w:shd w:val="clear" w:color="auto" w:fill="auto"/>
+            <w:noWrap/>
+            <w:vAlign w:val="bottom"/>
+            <w:hideMark/>
+          </w:tcPr>
+          <w:p>
+            <w:pPr>
+              <w:spacing w:after="0" w:line="240" w:lineRule="auto"/>
+              <w:jc w:val="both"/>
+              <w:rPr>
+                <w:rFonts w:ascii="Calibri" w:eastAsia="Times New Roman" w:hAnsi="Calibri" w:cs="Calibri"/>
+                <w:color w:val="000000"/>
+                <w:lang w:eastAsia="es-ES"/>
+              </w:rPr>
+            </w:pPr>
+            <w:r>
+              <w:rPr>
+                <w:rFonts w:ascii="Calibri" w:eastAsia="Times New Roman" w:hAnsi="Calibri" w:cs="Calibri"/>
+                <w:color w:val="000000"/>
+                <w:lang w:eastAsia="es-ES"/>
+              </w:rPr>
+              <w:t>50</w:t>
+            </w:r>
+          </w:p>
+        </w:tc>
+        <w:tc>
+          <w:tcPr>
+            <w:tcW w:w="1400" w:type="dxa"/>
+            <w:tcBorders>
+              <w:top w:val="single" w:sz="4" w:space="0" w:color="5B9BD5"/>
+              <w:left w:val="nil"/>
+              <w:bottom w:val="nil"/>
+              <w:right w:val="nil"/>
+            </w:tcBorders>
+            <w:shd w:val="clear" w:color="auto" w:fill="auto"/>
+            <w:noWrap/>
+            <w:vAlign w:val="bottom"/>
+            <w:hideMark/>
+          </w:tcPr>
+          <w:p>
+            <w:pPr>
+              <w:spacing w:after="0" w:line="240" w:lineRule="auto"/>
+              <w:jc w:val="both"/>
+              <w:rPr>
+                <w:rFonts w:ascii="Calibri" w:eastAsia="Times New Roman" w:hAnsi="Calibri" w:cs="Calibri"/>
+                <w:color w:val="000000"/>
+                <w:lang w:eastAsia="es-ES"/>
+              </w:rPr>
+            </w:pPr>
+            <w:r>
+              <w:rPr>
+                <w:rFonts w:ascii="Calibri" w:eastAsia="Times New Roman" w:hAnsi="Calibri" w:cs="Calibri"/>
+                <w:color w:val="000000"/>
+                <w:lang w:eastAsia="es-ES"/>
+              </w:rPr>
+              <w:t>3728</w:t>
+            </w:r>
+          </w:p>
+        </w:tc>
+        <w:tc>
+          <w:tcPr>
+            <w:tcW w:w="1300" w:type="dxa"/>
+            <w:tcBorders>
+              <w:top w:val="single" w:sz="4" w:space="0" w:color="5B9BD5"/>
+              <w:left w:val="nil"/>
+              <w:bottom w:val="nil"/>
+              <w:right w:val="single" w:sz="4" w:space="0" w:color="5B9BD5"/>
+            </w:tcBorders>
+            <w:shd w:val="clear" w:color="auto" w:fill="auto"/>
+            <w:noWrap/>
+            <w:vAlign w:val="bottom"/>
+            <w:hideMark/>
+          </w:tcPr>
+          <w:p>
+            <w:pPr>
+              <w:spacing w:after="0" w:line="240" w:lineRule="auto"/>
+              <w:jc w:val="both"/>
+              <w:rPr>
+                <w:rFonts w:ascii="Calibri" w:eastAsia="Times New Roman" w:hAnsi="Calibri" w:cs="Calibri"/>
+                <w:color w:val="000000"/>
+                <w:lang w:eastAsia="es-ES"/>
+              </w:rPr>
+            </w:pPr>
+            <w:r>
+              <w:rPr>
+                <w:rFonts w:ascii="Calibri" w:eastAsia="Times New Roman" w:hAnsi="Calibri" w:cs="Calibri"/>
+                <w:color w:val="000000"/>
+                <w:lang w:eastAsia="es-ES"/>
+              </w:rPr>
+              <w:t>449</w:t>
+            </w:r>
+          </w:p>
+        </w:tc>
+      </w:tr>
+      <w:tr>
+        <w:trPr>
+          <w:trHeight w:val="288"/>
+        </w:trPr>
+        <w:tc>
+          <w:tcPr>
+            <w:tcW w:w="1400" w:type="dxa"/>
+            <w:tcBorders>
+              <w:top w:val="single" w:sz="4" w:space="0" w:color="5B9BD5"/>
+              <w:left w:val="single" w:sz="4" w:space="0" w:color="5B9BD5"/>
+              <w:bottom w:val="nil"/>
+              <w:right w:val="nil"/>
+            </w:tcBorders>
+            <w:shd w:val="clear" w:color="auto" w:fill="auto"/>
+            <w:noWrap/>
+            <w:vAlign w:val="bottom"/>
+            <w:hideMark/>
+          </w:tcPr>
+          <w:p>
+            <w:pPr>
+              <w:spacing w:after="0" w:line="240" w:lineRule="auto"/>
+              <w:jc w:val="both"/>
+              <w:rPr>
+                <w:rFonts w:ascii="Calibri" w:eastAsia="Times New Roman" w:hAnsi="Calibri" w:cs="Calibri"/>
+                <w:color w:val="000000"/>
+                <w:lang w:eastAsia="es-ES"/>
+              </w:rPr>
+            </w:pPr>
+            <w:r>
+              <w:rPr>
+                <w:rFonts w:ascii="Calibri" w:eastAsia="Times New Roman" w:hAnsi="Calibri" w:cs="Calibri"/>
+                <w:color w:val="000000"/>
+                <w:lang w:eastAsia="es-ES"/>
+              </w:rPr>
+              <w:t>60</w:t>
+            </w:r>
+          </w:p>
+        </w:tc>
+        <w:tc>
+          <w:tcPr>
+            <w:tcW w:w="1400" w:type="dxa"/>
+            <w:tcBorders>
+              <w:top w:val="single" w:sz="4" w:space="0" w:color="5B9BD5"/>
+              <w:left w:val="nil"/>
+              <w:bottom w:val="nil"/>
+              <w:right w:val="nil"/>
+            </w:tcBorders>
+            <w:shd w:val="clear" w:color="auto" w:fill="auto"/>
+            <w:noWrap/>
+            <w:vAlign w:val="bottom"/>
+            <w:hideMark/>
+          </w:tcPr>
+          <w:p>
+            <w:pPr>
+              <w:spacing w:after="0" w:line="240" w:lineRule="auto"/>
+              <w:jc w:val="both"/>
+              <w:rPr>
+                <w:rFonts w:ascii="Calibri" w:eastAsia="Times New Roman" w:hAnsi="Calibri" w:cs="Calibri"/>
+                <w:color w:val="000000"/>
+                <w:lang w:eastAsia="es-ES"/>
+              </w:rPr>
+            </w:pPr>
+            <w:r>
+              <w:rPr>
+                <w:rFonts w:ascii="Calibri" w:eastAsia="Times New Roman" w:hAnsi="Calibri" w:cs="Calibri"/>
+                <w:color w:val="000000"/>
+                <w:lang w:eastAsia="es-ES"/>
+              </w:rPr>
+              <w:t>5634</w:t>
+            </w:r>
+          </w:p>
+        </w:tc>
+        <w:tc>
+          <w:tcPr>
+            <w:tcW w:w="1300" w:type="dxa"/>
+            <w:tcBorders>
+              <w:top w:val="single" w:sz="4" w:space="0" w:color="5B9BD5"/>
+              <w:left w:val="nil"/>
+              <w:bottom w:val="nil"/>
+              <w:right w:val="single" w:sz="4" w:space="0" w:color="5B9BD5"/>
+            </w:tcBorders>
+            <w:shd w:val="clear" w:color="auto" w:fill="auto"/>
+            <w:noWrap/>
+            <w:vAlign w:val="bottom"/>
+            <w:hideMark/>
+          </w:tcPr>
+          <w:p>
+            <w:pPr>
+              <w:spacing w:after="0" w:line="240" w:lineRule="auto"/>
+              <w:jc w:val="both"/>
+              <w:rPr>
+                <w:rFonts w:ascii="Calibri" w:eastAsia="Times New Roman" w:hAnsi="Calibri" w:cs="Calibri"/>
+                <w:color w:val="000000"/>
+                <w:lang w:eastAsia="es-ES"/>
+              </w:rPr>
+            </w:pPr>
+            <w:r>
+              <w:rPr>
+                <w:rFonts w:ascii="Calibri" w:eastAsia="Times New Roman" w:hAnsi="Calibri" w:cs="Calibri"/>
+                <w:color w:val="000000"/>
+                <w:lang w:eastAsia="es-ES"/>
+              </w:rPr>
+              <w:t>475</w:t>
+            </w:r>
+          </w:p>
+        </w:tc>
+      </w:tr>
+      <w:tr>
+        <w:trPr>
+          <w:trHeight w:val="288"/>
+        </w:trPr>
+        <w:tc>
+          <w:tcPr>
+            <w:tcW w:w="1400" w:type="dxa"/>
+            <w:tcBorders>
+              <w:top w:val="single" w:sz="4" w:space="0" w:color="5B9BD5"/>
+              <w:left w:val="single" w:sz="4" w:space="0" w:color="5B9BD5"/>
+              <w:bottom w:val="nil"/>
+              <w:right w:val="nil"/>
+            </w:tcBorders>
+            <w:shd w:val="clear" w:color="auto" w:fill="auto"/>
+            <w:noWrap/>
+            <w:vAlign w:val="bottom"/>
+            <w:hideMark/>
+          </w:tcPr>
+          <w:p>
+            <w:pPr>
+              <w:spacing w:after="0" w:line="240" w:lineRule="auto"/>
+              <w:jc w:val="both"/>
+              <w:rPr>
+                <w:rFonts w:ascii="Calibri" w:eastAsia="Times New Roman" w:hAnsi="Calibri" w:cs="Calibri"/>
+                <w:color w:val="000000"/>
+                <w:lang w:eastAsia="es-ES"/>
+              </w:rPr>
+            </w:pPr>
+            <w:r>
+              <w:rPr>
+                <w:rFonts w:ascii="Calibri" w:eastAsia="Times New Roman" w:hAnsi="Calibri" w:cs="Calibri"/>
+                <w:color w:val="000000"/>
+                <w:lang w:eastAsia="es-ES"/>
+              </w:rPr>
+              <w:t>70</w:t>
+            </w:r>
+          </w:p>
+        </w:tc>
+        <w:tc>
+          <w:tcPr>
+            <w:tcW w:w="1400" w:type="dxa"/>
+            <w:tcBorders>
+              <w:top w:val="single" w:sz="4" w:space="0" w:color="5B9BD5"/>
+              <w:left w:val="nil"/>
+              <w:bottom w:val="nil"/>
+              <w:right w:val="nil"/>
+            </w:tcBorders>
+            <w:shd w:val="clear" w:color="auto" w:fill="auto"/>
+            <w:noWrap/>
+            <w:vAlign w:val="bottom"/>
+            <w:hideMark/>
+          </w:tcPr>
+          <w:p>
+            <w:pPr>
+              <w:spacing w:after="0" w:line="240" w:lineRule="auto"/>
+              <w:jc w:val="both"/>
+              <w:rPr>
+                <w:rFonts w:ascii="Calibri" w:eastAsia="Times New Roman" w:hAnsi="Calibri" w:cs="Calibri"/>
+                <w:color w:val="000000"/>
+                <w:lang w:eastAsia="es-ES"/>
+              </w:rPr>
+            </w:pPr>
+            <w:r>
+              <w:rPr>
+                <w:rFonts w:ascii="Calibri" w:eastAsia="Times New Roman" w:hAnsi="Calibri" w:cs="Calibri"/>
+                <w:color w:val="000000"/>
+                <w:lang w:eastAsia="es-ES"/>
+              </w:rPr>
+              <w:t>8795</w:t>
+            </w:r>
+          </w:p>
+        </w:tc>
+        <w:tc>
+          <w:tcPr>
+            <w:tcW w:w="1300" w:type="dxa"/>
+            <w:tcBorders>
+              <w:top w:val="single" w:sz="4" w:space="0" w:color="5B9BD5"/>
+              <w:left w:val="nil"/>
+              <w:bottom w:val="nil"/>
+              <w:right w:val="single" w:sz="4" w:space="0" w:color="5B9BD5"/>
+            </w:tcBorders>
+            <w:shd w:val="clear" w:color="auto" w:fill="auto"/>
+            <w:noWrap/>
+            <w:vAlign w:val="bottom"/>
+            <w:hideMark/>
+          </w:tcPr>
+          <w:p>
+            <w:pPr>
+              <w:spacing w:after="0" w:line="240" w:lineRule="auto"/>
+              <w:jc w:val="both"/>
+              <w:rPr>
+                <w:rFonts w:ascii="Calibri" w:eastAsia="Times New Roman" w:hAnsi="Calibri" w:cs="Calibri"/>
+                <w:color w:val="000000"/>
+                <w:lang w:eastAsia="es-ES"/>
+              </w:rPr>
+            </w:pPr>
+            <w:r>
+              <w:rPr>
+                <w:rFonts w:ascii="Calibri" w:eastAsia="Times New Roman" w:hAnsi="Calibri" w:cs="Calibri"/>
+                <w:color w:val="000000"/>
+                <w:lang w:eastAsia="es-ES"/>
+              </w:rPr>
+              <w:t>531</w:t>
+            </w:r>
+          </w:p>
+        </w:tc>
+      </w:tr>
+      <w:tr>
+        <w:trPr>
+          <w:trHeight w:val="288"/>
+        </w:trPr>
+        <w:tc>
+          <w:tcPr>
+            <w:tcW w:w="1400" w:type="dxa"/>
+            <w:tcBorders>
+              <w:top w:val="single" w:sz="4" w:space="0" w:color="5B9BD5"/>
+              <w:left w:val="single" w:sz="4" w:space="0" w:color="5B9BD5"/>
+              <w:bottom w:val="nil"/>
+              <w:right w:val="nil"/>
+            </w:tcBorders>
+            <w:shd w:val="clear" w:color="auto" w:fill="auto"/>
+            <w:noWrap/>
+            <w:vAlign w:val="bottom"/>
+            <w:hideMark/>
+          </w:tcPr>
+          <w:p>
+            <w:pPr>
+              <w:spacing w:after="0" w:line="240" w:lineRule="auto"/>
+              <w:jc w:val="both"/>
+              <w:rPr>
+                <w:rFonts w:ascii="Calibri" w:eastAsia="Times New Roman" w:hAnsi="Calibri" w:cs="Calibri"/>
+                <w:color w:val="000000"/>
+                <w:lang w:eastAsia="es-ES"/>
+              </w:rPr>
+            </w:pPr>
+            <w:r>
+              <w:rPr>
+                <w:rFonts w:ascii="Calibri" w:eastAsia="Times New Roman" w:hAnsi="Calibri" w:cs="Calibri"/>
+                <w:color w:val="000000"/>
+                <w:lang w:eastAsia="es-ES"/>
+              </w:rPr>
+              <w:t>80</w:t>
+            </w:r>
+          </w:p>
+        </w:tc>
+        <w:tc>
+          <w:tcPr>
+            <w:tcW w:w="1400" w:type="dxa"/>
+            <w:tcBorders>
+              <w:top w:val="single" w:sz="4" w:space="0" w:color="5B9BD5"/>
+              <w:left w:val="nil"/>
+              <w:bottom w:val="nil"/>
+              <w:right w:val="nil"/>
+            </w:tcBorders>
+            <w:shd w:val="clear" w:color="auto" w:fill="auto"/>
+            <w:noWrap/>
+            <w:vAlign w:val="bottom"/>
+            <w:hideMark/>
+          </w:tcPr>
+          <w:p>
+            <w:pPr>
+              <w:spacing w:after="0" w:line="240" w:lineRule="auto"/>
+              <w:jc w:val="both"/>
+              <w:rPr>
+                <w:rFonts w:ascii="Calibri" w:eastAsia="Times New Roman" w:hAnsi="Calibri" w:cs="Calibri"/>
+                <w:color w:val="000000"/>
+                <w:lang w:eastAsia="es-ES"/>
+              </w:rPr>
+            </w:pPr>
+            <w:r>
+              <w:rPr>
+                <w:rFonts w:ascii="Calibri" w:eastAsia="Times New Roman" w:hAnsi="Calibri" w:cs="Calibri"/>
+                <w:color w:val="000000"/>
+                <w:lang w:eastAsia="es-ES"/>
+              </w:rPr>
+              <w:t>5723</w:t>
+            </w:r>
+          </w:p>
+        </w:tc>
+        <w:tc>
+          <w:tcPr>
+            <w:tcW w:w="1300" w:type="dxa"/>
+            <w:tcBorders>
+              <w:top w:val="single" w:sz="4" w:space="0" w:color="5B9BD5"/>
+              <w:left w:val="nil"/>
+              <w:bottom w:val="nil"/>
+              <w:right w:val="single" w:sz="4" w:space="0" w:color="5B9BD5"/>
+            </w:tcBorders>
+            <w:shd w:val="clear" w:color="auto" w:fill="auto"/>
+            <w:noWrap/>
+            <w:vAlign w:val="bottom"/>
+            <w:hideMark/>
+          </w:tcPr>
+          <w:p>
+            <w:pPr>
+              <w:spacing w:after="0" w:line="240" w:lineRule="auto"/>
+              <w:jc w:val="both"/>
+              <w:rPr>
+                <w:rFonts w:ascii="Calibri" w:eastAsia="Times New Roman" w:hAnsi="Calibri" w:cs="Calibri"/>
+                <w:color w:val="000000"/>
+                <w:lang w:eastAsia="es-ES"/>
+              </w:rPr>
+            </w:pPr>
+            <w:r>
+              <w:rPr>
+                <w:rFonts w:ascii="Calibri" w:eastAsia="Times New Roman" w:hAnsi="Calibri" w:cs="Calibri"/>
+                <w:color w:val="000000"/>
+                <w:lang w:eastAsia="es-ES"/>
+              </w:rPr>
+              <w:t>262</w:t>
+            </w:r>
+          </w:p>
+        </w:tc>
+      </w:tr>
+      <w:tr>
+        <w:trPr>
+          <w:trHeight w:val="288"/>
+        </w:trPr>
+        <w:tc>
+          <w:tcPr>
+            <w:tcW w:w="1400" w:type="dxa"/>
+            <w:tcBorders>
+              <w:top w:val="single" w:sz="4" w:space="0" w:color="5B9BD5"/>
+              <w:left w:val="single" w:sz="4" w:space="0" w:color="5B9BD5"/>
+              <w:bottom w:val="nil"/>
+              <w:right w:val="nil"/>
+            </w:tcBorders>
+            <w:shd w:val="clear" w:color="auto" w:fill="auto"/>
+            <w:noWrap/>
+            <w:vAlign w:val="bottom"/>
+            <w:hideMark/>
+          </w:tcPr>
+          <w:p>
+            <w:pPr>
+              <w:spacing w:after="0" w:line="240" w:lineRule="auto"/>
+              <w:jc w:val="both"/>
+              <w:rPr>
+                <w:rFonts w:ascii="Calibri" w:eastAsia="Times New Roman" w:hAnsi="Calibri" w:cs="Calibri"/>
+                <w:color w:val="000000"/>
+                <w:lang w:eastAsia="es-ES"/>
+              </w:rPr>
+            </w:pPr>
+            <w:r>
+              <w:rPr>
+                <w:rFonts w:ascii="Calibri" w:eastAsia="Times New Roman" w:hAnsi="Calibri" w:cs="Calibri"/>
+                <w:color w:val="000000"/>
+                <w:lang w:eastAsia="es-ES"/>
+              </w:rPr>
+              <w:t>90</w:t>
+            </w:r>
+          </w:p>
+        </w:tc>
+        <w:tc>
+          <w:tcPr>
+            <w:tcW w:w="1400" w:type="dxa"/>
+            <w:tcBorders>
+              <w:top w:val="single" w:sz="4" w:space="0" w:color="5B9BD5"/>
+              <w:left w:val="nil"/>
+              <w:bottom w:val="nil"/>
+              <w:right w:val="nil"/>
+            </w:tcBorders>
+            <w:shd w:val="clear" w:color="auto" w:fill="auto"/>
+            <w:noWrap/>
+            <w:vAlign w:val="bottom"/>
+            <w:hideMark/>
+          </w:tcPr>
+          <w:p>
+            <w:pPr>
+              <w:spacing w:after="0" w:line="240" w:lineRule="auto"/>
+              <w:jc w:val="both"/>
+              <w:rPr>
+                <w:rFonts w:ascii="Calibri" w:eastAsia="Times New Roman" w:hAnsi="Calibri" w:cs="Calibri"/>
+                <w:color w:val="000000"/>
+                <w:lang w:eastAsia="es-ES"/>
+              </w:rPr>
+            </w:pPr>
+            <w:r>
+              <w:rPr>
+                <w:rFonts w:ascii="Calibri" w:eastAsia="Times New Roman" w:hAnsi="Calibri" w:cs="Calibri"/>
+                <w:color w:val="000000"/>
+                <w:lang w:eastAsia="es-ES"/>
+              </w:rPr>
+              <w:t>7713</w:t>
+            </w:r>
+          </w:p>
+        </w:tc>
+        <w:tc>
+          <w:tcPr>
+            <w:tcW w:w="1300" w:type="dxa"/>
+            <w:tcBorders>
+              <w:top w:val="single" w:sz="4" w:space="0" w:color="5B9BD5"/>
+              <w:left w:val="nil"/>
+              <w:bottom w:val="nil"/>
+              <w:right w:val="single" w:sz="4" w:space="0" w:color="5B9BD5"/>
+            </w:tcBorders>
+            <w:shd w:val="clear" w:color="auto" w:fill="auto"/>
+            <w:noWrap/>
+            <w:vAlign w:val="bottom"/>
+            <w:hideMark/>
+          </w:tcPr>
+          <w:p>
+            <w:pPr>
+              <w:spacing w:after="0" w:line="240" w:lineRule="auto"/>
+              <w:jc w:val="both"/>
+              <w:rPr>
+                <w:rFonts w:ascii="Calibri" w:eastAsia="Times New Roman" w:hAnsi="Calibri" w:cs="Calibri"/>
+                <w:color w:val="000000"/>
+                <w:lang w:eastAsia="es-ES"/>
+              </w:rPr>
+            </w:pPr>
+            <w:r>
+              <w:rPr>
+                <w:rFonts w:ascii="Calibri" w:eastAsia="Times New Roman" w:hAnsi="Calibri" w:cs="Calibri"/>
+                <w:color w:val="000000"/>
+                <w:lang w:eastAsia="es-ES"/>
+              </w:rPr>
+              <w:t>290</w:t>
+            </w:r>
+          </w:p>
+        </w:tc>
+      </w:tr>
+      <w:tr>
+        <w:trPr>
+          <w:trHeight w:val="288"/>
+        </w:trPr>
+        <w:tc>
+          <w:tcPr>
+            <w:tcW w:w="1400" w:type="dxa"/>
+            <w:tcBorders>
+              <w:top w:val="single" w:sz="4" w:space="0" w:color="5B9BD5"/>
+              <w:left w:val="single" w:sz="4" w:space="0" w:color="5B9BD5"/>
+              <w:bottom w:val="single" w:sz="4" w:space="0" w:color="5B9BD5"/>
+              <w:right w:val="nil"/>
+            </w:tcBorders>
+            <w:shd w:val="clear" w:color="auto" w:fill="auto"/>
+            <w:noWrap/>
+            <w:vAlign w:val="bottom"/>
+            <w:hideMark/>
+          </w:tcPr>
+          <w:p>
+            <w:pPr>
+              <w:spacing w:after="0" w:line="240" w:lineRule="auto"/>
+              <w:jc w:val="both"/>
+              <w:rPr>
+                <w:rFonts w:ascii="Calibri" w:eastAsia="Times New Roman" w:hAnsi="Calibri" w:cs="Calibri"/>
+                <w:color w:val="000000"/>
+                <w:lang w:eastAsia="es-ES"/>
+              </w:rPr>
+            </w:pPr>
+            <w:r>
+              <w:rPr>
+                <w:rFonts w:ascii="Calibri" w:eastAsia="Times New Roman" w:hAnsi="Calibri" w:cs="Calibri"/>
+                <w:color w:val="000000"/>
+                <w:lang w:eastAsia="es-ES"/>
+              </w:rPr>
+              <w:t>100</w:t>
+            </w:r>
+          </w:p>
+        </w:tc>
+        <w:tc>
+          <w:tcPr>
+            <w:tcW w:w="1400" w:type="dxa"/>
+            <w:tcBorders>
+              <w:top w:val="single" w:sz="4" w:space="0" w:color="5B9BD5"/>
+              <w:left w:val="nil"/>
+              <w:bottom w:val="single" w:sz="4" w:space="0" w:color="5B9BD5"/>
+              <w:right w:val="nil"/>
+            </w:tcBorders>
+            <w:shd w:val="clear" w:color="auto" w:fill="auto"/>
+            <w:noWrap/>
+            <w:vAlign w:val="bottom"/>
+            <w:hideMark/>
+          </w:tcPr>
+          <w:p>
+            <w:pPr>
+              <w:spacing w:after="0" w:line="240" w:lineRule="auto"/>
+              <w:jc w:val="both"/>
+              <w:rPr>
+                <w:rFonts w:ascii="Calibri" w:eastAsia="Times New Roman" w:hAnsi="Calibri" w:cs="Calibri"/>
+                <w:color w:val="000000"/>
+                <w:lang w:eastAsia="es-ES"/>
+              </w:rPr>
+            </w:pPr>
+            <w:r>
+              <w:rPr>
+                <w:rFonts w:ascii="Calibri" w:eastAsia="Times New Roman" w:hAnsi="Calibri" w:cs="Calibri"/>
+                <w:color w:val="000000"/>
+                <w:lang w:eastAsia="es-ES"/>
+              </w:rPr>
+              <w:t>6464</w:t>
+            </w:r>
+          </w:p>
+        </w:tc>
+        <w:tc>
+          <w:tcPr>
+            <w:tcW w:w="1300" w:type="dxa"/>
+            <w:tcBorders>
+              <w:top w:val="single" w:sz="4" w:space="0" w:color="5B9BD5"/>
+              <w:left w:val="nil"/>
+              <w:bottom w:val="single" w:sz="4" w:space="0" w:color="5B9BD5"/>
+              <w:right w:val="single" w:sz="4" w:space="0" w:color="5B9BD5"/>
+            </w:tcBorders>
+            <w:shd w:val="clear" w:color="auto" w:fill="auto"/>
+            <w:noWrap/>
+            <w:vAlign w:val="bottom"/>
+            <w:hideMark/>
+          </w:tcPr>
+          <w:p>
+            <w:pPr>
+              <w:spacing w:after="0" w:line="240" w:lineRule="auto"/>
+              <w:jc w:val="both"/>
+              <w:rPr>
+                <w:rFonts w:ascii="Calibri" w:eastAsia="Times New Roman" w:hAnsi="Calibri" w:cs="Calibri"/>
+                <w:color w:val="000000"/>
+                <w:lang w:eastAsia="es-ES"/>
+              </w:rPr>
+            </w:pPr>
+            <w:r>
+              <w:rPr>
+                <w:rFonts w:ascii="Calibri" w:eastAsia="Times New Roman" w:hAnsi="Calibri" w:cs="Calibri"/>
+                <w:color w:val="000000"/>
+                <w:lang w:eastAsia="es-ES"/>
+              </w:rPr>
+              <w:t>335</w:t>
+            </w:r>
+          </w:p>
+        </w:tc>
+      </w:tr>
+    </w:tbl>
+    <w:p>
+      <w:pPr>
+        <w:jc w:val="both"/>
+        <w:rPr>
+          <w:sz w:val="18"/>
+        </w:rPr>
+      </w:pPr>
+      <w:r>
+        <w:rPr>
+          <w:sz w:val="18"/>
+        </w:rPr>
+        <w:t>Para la realización de las mediciones, se ha establecido una probabilidad de mutación de 0,15</w:t>
+      </w:r>
+    </w:p>
+    <w:p>
+      <w:pPr>
+        <w:jc w:val="both"/>
+      </w:pPr>
+    </w:p>
+    <w:p>
+      <w:pPr>
+        <w:pStyle w:val="Ttulo3"/>
+        <w:jc w:val="both"/>
+      </w:pPr>
+      <w:bookmarkStart w:id="10" w:name="_Toc25175325"/>
+      <w:r>
+        <w:t>Tabla comparativa midiendo el tiempo y las iteraciones y variando la probabilidad de mutación</w:t>
       </w:r>
       <w:bookmarkEnd w:id="10"/>
     </w:p>
@@ -4328,7 +5569,7 @@
                 <w:color w:val="FFFFFF"/>
                 <w:lang w:eastAsia="es-ES"/>
               </w:rPr>
-              <w:t>Población</w:t>
+              <w:t>Probabilidad</w:t>
             </w:r>
           </w:p>
         </w:tc>
@@ -4443,7 +5684,7 @@
                 <w:color w:val="000000"/>
                 <w:lang w:eastAsia="es-ES"/>
               </w:rPr>
-              <w:t>10</w:t>
+              <w:t>0,15</w:t>
             </w:r>
           </w:p>
         </w:tc>
@@ -4477,7 +5718,7 @@
                 <w:color w:val="000000"/>
                 <w:lang w:eastAsia="es-ES"/>
               </w:rPr>
-              <w:t>4869</w:t>
+              <w:t>2095</w:t>
             </w:r>
           </w:p>
         </w:tc>
@@ -4511,7 +5752,7 @@
                 <w:color w:val="000000"/>
                 <w:lang w:eastAsia="es-ES"/>
               </w:rPr>
-              <w:t>14452</w:t>
+              <w:t>1214</w:t>
             </w:r>
           </w:p>
         </w:tc>
@@ -4550,7 +5791,7 @@
                 <w:color w:val="000000"/>
                 <w:lang w:eastAsia="es-ES"/>
               </w:rPr>
-              <w:t>20</w:t>
+              <w:t>0,25</w:t>
             </w:r>
           </w:p>
         </w:tc>
@@ -4584,7 +5825,7 @@
                 <w:color w:val="000000"/>
                 <w:lang w:eastAsia="es-ES"/>
               </w:rPr>
-              <w:t>3878</w:t>
+              <w:t>3229</w:t>
             </w:r>
           </w:p>
         </w:tc>
@@ -4618,7 +5859,7 @@
                 <w:color w:val="000000"/>
                 <w:lang w:eastAsia="es-ES"/>
               </w:rPr>
-              <w:t>3020</w:t>
+              <w:t>1846</w:t>
             </w:r>
           </w:p>
         </w:tc>
@@ -4657,7 +5898,7 @@
                 <w:color w:val="000000"/>
                 <w:lang w:eastAsia="es-ES"/>
               </w:rPr>
-              <w:t>30</w:t>
+              <w:t>0,35</w:t>
             </w:r>
           </w:p>
         </w:tc>
@@ -4691,7 +5932,7 @@
                 <w:color w:val="000000"/>
                 <w:lang w:eastAsia="es-ES"/>
               </w:rPr>
-              <w:t>3614</w:t>
+              <w:t>3626</w:t>
             </w:r>
           </w:p>
         </w:tc>
@@ -4725,7 +5966,7 @@
                 <w:color w:val="000000"/>
                 <w:lang w:eastAsia="es-ES"/>
               </w:rPr>
-              <w:t>1222</w:t>
+              <w:t>2116</w:t>
             </w:r>
           </w:p>
         </w:tc>
@@ -4764,7 +6005,7 @@
                 <w:color w:val="000000"/>
                 <w:lang w:eastAsia="es-ES"/>
               </w:rPr>
-              <w:t>40</w:t>
+              <w:t>0,45</w:t>
             </w:r>
           </w:p>
         </w:tc>
@@ -4798,7 +6039,7 @@
                 <w:color w:val="000000"/>
                 <w:lang w:eastAsia="es-ES"/>
               </w:rPr>
-              <w:t>3857</w:t>
+              <w:t>2776</w:t>
             </w:r>
           </w:p>
         </w:tc>
@@ -4832,7 +6073,7 @@
                 <w:color w:val="000000"/>
                 <w:lang w:eastAsia="es-ES"/>
               </w:rPr>
-              <w:t>732</w:t>
+              <w:t>1522</w:t>
             </w:r>
           </w:p>
         </w:tc>
@@ -4871,7 +6112,7 @@
                 <w:color w:val="000000"/>
                 <w:lang w:eastAsia="es-ES"/>
               </w:rPr>
-              <w:t>50</w:t>
+              <w:t>0,55</w:t>
             </w:r>
           </w:p>
         </w:tc>
@@ -4905,7 +6146,7 @@
                 <w:color w:val="000000"/>
                 <w:lang w:eastAsia="es-ES"/>
               </w:rPr>
-              <w:t>3728</w:t>
+              <w:t>3743</w:t>
             </w:r>
           </w:p>
         </w:tc>
@@ -4939,7 +6180,7 @@
                 <w:color w:val="000000"/>
                 <w:lang w:eastAsia="es-ES"/>
               </w:rPr>
-              <w:t>449</w:t>
+              <w:t>2087</w:t>
             </w:r>
           </w:p>
         </w:tc>
@@ -4978,7 +6219,7 @@
                 <w:color w:val="000000"/>
                 <w:lang w:eastAsia="es-ES"/>
               </w:rPr>
-              <w:t>60</w:t>
+              <w:t>0,65</w:t>
             </w:r>
           </w:p>
         </w:tc>
@@ -5012,7 +6253,7 @@
                 <w:color w:val="000000"/>
                 <w:lang w:eastAsia="es-ES"/>
               </w:rPr>
-              <w:t>5634</w:t>
+              <w:t>4835</w:t>
             </w:r>
           </w:p>
         </w:tc>
@@ -5046,7 +6287,7 @@
                 <w:color w:val="000000"/>
                 <w:lang w:eastAsia="es-ES"/>
               </w:rPr>
-              <w:t>475</w:t>
+              <w:t>2541</w:t>
             </w:r>
           </w:p>
         </w:tc>
@@ -5085,7 +6326,7 @@
                 <w:color w:val="000000"/>
                 <w:lang w:eastAsia="es-ES"/>
               </w:rPr>
-              <w:t>70</w:t>
+              <w:t>0,75</w:t>
             </w:r>
           </w:p>
         </w:tc>
@@ -5119,7 +6360,7 @@
                 <w:color w:val="000000"/>
                 <w:lang w:eastAsia="es-ES"/>
               </w:rPr>
-              <w:t>8795</w:t>
+              <w:t>3946</w:t>
             </w:r>
           </w:p>
         </w:tc>
@@ -5153,7 +6394,7 @@
                 <w:color w:val="000000"/>
                 <w:lang w:eastAsia="es-ES"/>
               </w:rPr>
-              <w:t>531</w:t>
+              <w:t>2071</w:t>
             </w:r>
           </w:p>
         </w:tc>
@@ -5192,7 +6433,7 @@
                 <w:color w:val="000000"/>
                 <w:lang w:eastAsia="es-ES"/>
               </w:rPr>
-              <w:t>80</w:t>
+              <w:t>0,85</w:t>
             </w:r>
           </w:p>
         </w:tc>
@@ -5226,7 +6467,7 @@
                 <w:color w:val="000000"/>
                 <w:lang w:eastAsia="es-ES"/>
               </w:rPr>
-              <w:t>5723</w:t>
+              <w:t>5319</w:t>
             </w:r>
           </w:p>
         </w:tc>
@@ -5260,7 +6501,7 @@
                 <w:color w:val="000000"/>
                 <w:lang w:eastAsia="es-ES"/>
               </w:rPr>
-              <w:t>262</w:t>
+              <w:t>2756</w:t>
             </w:r>
           </w:p>
         </w:tc>
@@ -5299,7 +6540,7 @@
                 <w:color w:val="000000"/>
                 <w:lang w:eastAsia="es-ES"/>
               </w:rPr>
-              <w:t>90</w:t>
+              <w:t>0,95</w:t>
             </w:r>
           </w:p>
         </w:tc>
@@ -5333,7 +6574,7 @@
                 <w:color w:val="000000"/>
                 <w:lang w:eastAsia="es-ES"/>
               </w:rPr>
-              <w:t>7713</w:t>
+              <w:t>5726</w:t>
             </w:r>
           </w:p>
         </w:tc>
@@ -5367,7 +6608,7 @@
                 <w:color w:val="000000"/>
                 <w:lang w:eastAsia="es-ES"/>
               </w:rPr>
-              <w:t>290</w:t>
+              <w:t>3276</w:t>
             </w:r>
           </w:p>
         </w:tc>
@@ -5382,6 +6623,113 @@
             <w:tcBorders>
               <w:top w:val="single" w:sz="4" w:space="0" w:color="5B9BD5"/>
               <w:left w:val="single" w:sz="4" w:space="0" w:color="5B9BD5"/>
+              <w:bottom w:val="nil"/>
+              <w:right w:val="nil"/>
+            </w:tcBorders>
+            <w:shd w:val="clear" w:color="auto" w:fill="auto"/>
+            <w:noWrap/>
+            <w:vAlign w:val="bottom"/>
+            <w:hideMark/>
+          </w:tcPr>
+          <w:p>
+            <w:pPr>
+              <w:spacing w:after="0" w:line="240" w:lineRule="auto"/>
+              <w:jc w:val="both"/>
+              <w:rPr>
+                <w:rFonts w:ascii="Calibri" w:eastAsia="Times New Roman" w:hAnsi="Calibri" w:cs="Calibri"/>
+                <w:color w:val="000000"/>
+                <w:lang w:eastAsia="es-ES"/>
+              </w:rPr>
+            </w:pPr>
+            <w:r>
+              <w:rPr>
+                <w:rFonts w:ascii="Calibri" w:eastAsia="Times New Roman" w:hAnsi="Calibri" w:cs="Calibri"/>
+                <w:color w:val="000000"/>
+                <w:lang w:eastAsia="es-ES"/>
+              </w:rPr>
+              <w:t>1,05</w:t>
+            </w:r>
+          </w:p>
+        </w:tc>
+        <w:tc>
+          <w:tcPr>
+            <w:tcW w:w="1400" w:type="dxa"/>
+            <w:tcBorders>
+              <w:top w:val="single" w:sz="4" w:space="0" w:color="5B9BD5"/>
+              <w:left w:val="nil"/>
+              <w:bottom w:val="nil"/>
+              <w:right w:val="nil"/>
+            </w:tcBorders>
+            <w:shd w:val="clear" w:color="auto" w:fill="auto"/>
+            <w:noWrap/>
+            <w:vAlign w:val="bottom"/>
+            <w:hideMark/>
+          </w:tcPr>
+          <w:p>
+            <w:pPr>
+              <w:spacing w:after="0" w:line="240" w:lineRule="auto"/>
+              <w:jc w:val="both"/>
+              <w:rPr>
+                <w:rFonts w:ascii="Calibri" w:eastAsia="Times New Roman" w:hAnsi="Calibri" w:cs="Calibri"/>
+                <w:color w:val="000000"/>
+                <w:lang w:eastAsia="es-ES"/>
+              </w:rPr>
+            </w:pPr>
+            <w:r>
+              <w:rPr>
+                <w:rFonts w:ascii="Calibri" w:eastAsia="Times New Roman" w:hAnsi="Calibri" w:cs="Calibri"/>
+                <w:color w:val="000000"/>
+                <w:lang w:eastAsia="es-ES"/>
+              </w:rPr>
+              <w:t>2071</w:t>
+            </w:r>
+          </w:p>
+        </w:tc>
+        <w:tc>
+          <w:tcPr>
+            <w:tcW w:w="1300" w:type="dxa"/>
+            <w:tcBorders>
+              <w:top w:val="single" w:sz="4" w:space="0" w:color="5B9BD5"/>
+              <w:left w:val="nil"/>
+              <w:bottom w:val="nil"/>
+              <w:right w:val="single" w:sz="4" w:space="0" w:color="5B9BD5"/>
+            </w:tcBorders>
+            <w:shd w:val="clear" w:color="auto" w:fill="auto"/>
+            <w:noWrap/>
+            <w:vAlign w:val="bottom"/>
+            <w:hideMark/>
+          </w:tcPr>
+          <w:p>
+            <w:pPr>
+              <w:spacing w:after="0" w:line="240" w:lineRule="auto"/>
+              <w:jc w:val="both"/>
+              <w:rPr>
+                <w:rFonts w:ascii="Calibri" w:eastAsia="Times New Roman" w:hAnsi="Calibri" w:cs="Calibri"/>
+                <w:color w:val="000000"/>
+                <w:lang w:eastAsia="es-ES"/>
+              </w:rPr>
+            </w:pPr>
+            <w:r>
+              <w:rPr>
+                <w:rFonts w:ascii="Calibri" w:eastAsia="Times New Roman" w:hAnsi="Calibri" w:cs="Calibri"/>
+                <w:color w:val="000000"/>
+                <w:lang w:eastAsia="es-ES"/>
+              </w:rPr>
+              <w:t>1024</w:t>
+            </w:r>
+          </w:p>
+        </w:tc>
+      </w:tr>
+      <w:tr>
+        <w:trPr>
+          <w:trHeight w:val="288"/>
+        </w:trPr>
+        <w:tc>
+          <w:tcPr>
+            <w:tcW w:w="1400" w:type="dxa"/>
+            <w:tcBorders>
+              <w:top w:val="single" w:sz="4" w:space="0" w:color="5B9BD5"/>
+              <w:left w:val="single" w:sz="4" w:space="0" w:color="5B9BD5"/>
               <w:bottom w:val="single" w:sz="4" w:space="0" w:color="5B9BD5"/>
               <w:right w:val="nil"/>
             </w:tcBorders>
@@ -5406,7 +6754,7 @@
                 <w:color w:val="000000"/>
                 <w:lang w:eastAsia="es-ES"/>
               </w:rPr>
-              <w:t>100</w:t>
+              <w:t>1,15</w:t>
             </w:r>
           </w:p>
         </w:tc>
@@ -5440,7 +6788,7 @@
                 <w:color w:val="000000"/>
                 <w:lang w:eastAsia="es-ES"/>
               </w:rPr>
-              <w:t>6464</w:t>
+              <w:t>5343</w:t>
             </w:r>
           </w:p>
         </w:tc>
@@ -5474,7 +6822,7 @@
                 <w:color w:val="000000"/>
                 <w:lang w:eastAsia="es-ES"/>
               </w:rPr>
-              <w:t>335</w:t>
+              <w:t>3117</w:t>
             </w:r>
           </w:p>
         </w:tc>
@@ -5491,1359 +6839,7 @@
         <w:rPr>
           <w:sz w:val="18"/>
         </w:rPr>
-        <w:t>Para la realización de las mediciones, se ha establecido una probabilidad de mutación de 0,15</w:t>
-      </w:r>
-    </w:p>
-    <w:p>
-      <w:pPr>
-        <w:jc w:val="both"/>
-      </w:pPr>
-    </w:p>
-    <w:p>
-      <w:pPr>
-        <w:pStyle w:val="Ttulo3"/>
-        <w:jc w:val="both"/>
-      </w:pPr>
-      <w:bookmarkStart w:id="11" w:name="_Toc25175325"/>
-      <w:r>
-        <w:t>Tabla comparativa midiendo el tiempo y las iteraciones y variando la probabilidad de mutación</w:t>
-      </w:r>
-      <w:bookmarkEnd w:id="11"/>
-    </w:p>
-    <w:p>
-      <w:pPr>
-        <w:jc w:val="both"/>
-      </w:pPr>
-    </w:p>
-    <w:tbl>
-      <w:tblPr>
-        <w:tblW w:w="4100" w:type="dxa"/>
-        <w:tblCellMar>
-          <w:left w:w="70" w:type="dxa"/>
-          <w:right w:w="70" w:type="dxa"/>
-        </w:tblCellMar>
-        <w:tblLook w:val="04A0" w:firstRow="1" w:lastRow="0" w:firstColumn="1" w:lastColumn="0" w:noHBand="0" w:noVBand="1"/>
-      </w:tblPr>
-      <w:tblGrid>
-        <w:gridCol w:w="1400"/>
-        <w:gridCol w:w="1400"/>
-        <w:gridCol w:w="1300"/>
-      </w:tblGrid>
-      <w:tr>
-        <w:trPr>
-          <w:trHeight w:val="288"/>
-        </w:trPr>
-        <w:tc>
-          <w:tcPr>
-            <w:tcW w:w="1400" w:type="dxa"/>
-            <w:tcBorders>
-              <w:top w:val="single" w:sz="4" w:space="0" w:color="5B9BD5"/>
-              <w:left w:val="single" w:sz="4" w:space="0" w:color="5B9BD5"/>
-              <w:bottom w:val="nil"/>
-              <w:right w:val="nil"/>
-            </w:tcBorders>
-            <w:shd w:val="clear" w:color="5B9BD5" w:fill="5B9BD5"/>
-            <w:noWrap/>
-            <w:vAlign w:val="bottom"/>
-            <w:hideMark/>
-          </w:tcPr>
-          <w:p>
-            <w:pPr>
-              <w:spacing w:after="0" w:line="240" w:lineRule="auto"/>
-              <w:jc w:val="both"/>
-              <w:rPr>
-                <w:rFonts w:ascii="Calibri" w:eastAsia="Times New Roman" w:hAnsi="Calibri" w:cs="Calibri"/>
-                <w:b/>
-                <w:bCs/>
-                <w:color w:val="FFFFFF"/>
-                <w:lang w:eastAsia="es-ES"/>
-              </w:rPr>
-            </w:pPr>
-            <w:r>
-              <w:rPr>
-                <w:rFonts w:ascii="Calibri" w:eastAsia="Times New Roman" w:hAnsi="Calibri" w:cs="Calibri"/>
-                <w:b/>
-                <w:bCs/>
-                <w:color w:val="FFFFFF"/>
-                <w:lang w:eastAsia="es-ES"/>
-              </w:rPr>
-              <w:t>Probabilidad</w:t>
-            </w:r>
-          </w:p>
-        </w:tc>
-        <w:tc>
-          <w:tcPr>
-            <w:tcW w:w="1400" w:type="dxa"/>
-            <w:tcBorders>
-              <w:top w:val="single" w:sz="4" w:space="0" w:color="5B9BD5"/>
-              <w:left w:val="nil"/>
-              <w:bottom w:val="nil"/>
-              <w:right w:val="nil"/>
-            </w:tcBorders>
-            <w:shd w:val="clear" w:color="5B9BD5" w:fill="5B9BD5"/>
-            <w:noWrap/>
-            <w:vAlign w:val="bottom"/>
-            <w:hideMark/>
-          </w:tcPr>
-          <w:p>
-            <w:pPr>
-              <w:spacing w:after="0" w:line="240" w:lineRule="auto"/>
-              <w:jc w:val="both"/>
-              <w:rPr>
-                <w:rFonts w:ascii="Calibri" w:eastAsia="Times New Roman" w:hAnsi="Calibri" w:cs="Calibri"/>
-                <w:b/>
-                <w:bCs/>
-                <w:color w:val="FFFFFF"/>
-                <w:lang w:eastAsia="es-ES"/>
-              </w:rPr>
-            </w:pPr>
-            <w:r>
-              <w:rPr>
-                <w:rFonts w:ascii="Calibri" w:eastAsia="Times New Roman" w:hAnsi="Calibri" w:cs="Calibri"/>
-                <w:b/>
-                <w:bCs/>
-                <w:color w:val="FFFFFF"/>
-                <w:lang w:eastAsia="es-ES"/>
-              </w:rPr>
-              <w:t>Tiempo (ms)</w:t>
-            </w:r>
-          </w:p>
-        </w:tc>
-        <w:tc>
-          <w:tcPr>
-            <w:tcW w:w="1300" w:type="dxa"/>
-            <w:tcBorders>
-              <w:top w:val="single" w:sz="4" w:space="0" w:color="5B9BD5"/>
-              <w:left w:val="nil"/>
-              <w:bottom w:val="nil"/>
-              <w:right w:val="single" w:sz="4" w:space="0" w:color="5B9BD5"/>
-            </w:tcBorders>
-            <w:shd w:val="clear" w:color="5B9BD5" w:fill="5B9BD5"/>
-            <w:noWrap/>
-            <w:vAlign w:val="bottom"/>
-            <w:hideMark/>
-          </w:tcPr>
-          <w:p>
-            <w:pPr>
-              <w:spacing w:after="0" w:line="240" w:lineRule="auto"/>
-              <w:jc w:val="both"/>
-              <w:rPr>
-                <w:rFonts w:ascii="Calibri" w:eastAsia="Times New Roman" w:hAnsi="Calibri" w:cs="Calibri"/>
-                <w:b/>
-                <w:bCs/>
-                <w:color w:val="FFFFFF"/>
-                <w:lang w:eastAsia="es-ES"/>
-              </w:rPr>
-            </w:pPr>
-            <w:r>
-              <w:rPr>
-                <w:rFonts w:ascii="Calibri" w:eastAsia="Times New Roman" w:hAnsi="Calibri" w:cs="Calibri"/>
-                <w:b/>
-                <w:bCs/>
-                <w:color w:val="FFFFFF"/>
-                <w:lang w:eastAsia="es-ES"/>
-              </w:rPr>
-              <w:t>Iteraciones</w:t>
-            </w:r>
-          </w:p>
-        </w:tc>
-      </w:tr>
-      <w:tr>
-        <w:trPr>
-          <w:trHeight w:val="288"/>
-        </w:trPr>
-        <w:tc>
-          <w:tcPr>
-            <w:tcW w:w="1400" w:type="dxa"/>
-            <w:tcBorders>
-              <w:top w:val="single" w:sz="4" w:space="0" w:color="5B9BD5"/>
-              <w:left w:val="single" w:sz="4" w:space="0" w:color="5B9BD5"/>
-              <w:bottom w:val="nil"/>
-              <w:right w:val="nil"/>
-            </w:tcBorders>
-            <w:shd w:val="clear" w:color="auto" w:fill="auto"/>
-            <w:noWrap/>
-            <w:vAlign w:val="bottom"/>
-            <w:hideMark/>
-          </w:tcPr>
-          <w:p>
-            <w:pPr>
-              <w:spacing w:after="0" w:line="240" w:lineRule="auto"/>
-              <w:jc w:val="both"/>
-              <w:rPr>
-                <w:rFonts w:ascii="Calibri" w:eastAsia="Times New Roman" w:hAnsi="Calibri" w:cs="Calibri"/>
-                <w:color w:val="000000"/>
-                <w:lang w:eastAsia="es-ES"/>
-              </w:rPr>
-            </w:pPr>
-            <w:r>
-              <w:rPr>
-                <w:rFonts w:ascii="Calibri" w:eastAsia="Times New Roman" w:hAnsi="Calibri" w:cs="Calibri"/>
-                <w:color w:val="000000"/>
-                <w:lang w:eastAsia="es-ES"/>
-              </w:rPr>
-              <w:t>0,15</w:t>
-            </w:r>
-          </w:p>
-        </w:tc>
-        <w:tc>
-          <w:tcPr>
-            <w:tcW w:w="1400" w:type="dxa"/>
-            <w:tcBorders>
-              <w:top w:val="single" w:sz="4" w:space="0" w:color="5B9BD5"/>
-              <w:left w:val="nil"/>
-              <w:bottom w:val="nil"/>
-              <w:right w:val="nil"/>
-            </w:tcBorders>
-            <w:shd w:val="clear" w:color="auto" w:fill="auto"/>
-            <w:noWrap/>
-            <w:vAlign w:val="bottom"/>
-            <w:hideMark/>
-          </w:tcPr>
-          <w:p>
-            <w:pPr>
-              <w:spacing w:after="0" w:line="240" w:lineRule="auto"/>
-              <w:jc w:val="both"/>
-              <w:rPr>
-                <w:rFonts w:ascii="Calibri" w:eastAsia="Times New Roman" w:hAnsi="Calibri" w:cs="Calibri"/>
-                <w:color w:val="000000"/>
-                <w:lang w:eastAsia="es-ES"/>
-              </w:rPr>
-            </w:pPr>
-            <w:r>
-              <w:rPr>
-                <w:rFonts w:ascii="Calibri" w:eastAsia="Times New Roman" w:hAnsi="Calibri" w:cs="Calibri"/>
-                <w:color w:val="000000"/>
-                <w:lang w:eastAsia="es-ES"/>
-              </w:rPr>
-              <w:t>2095</w:t>
-            </w:r>
-          </w:p>
-        </w:tc>
-        <w:tc>
-          <w:tcPr>
-            <w:tcW w:w="1300" w:type="dxa"/>
-            <w:tcBorders>
-              <w:top w:val="single" w:sz="4" w:space="0" w:color="5B9BD5"/>
-              <w:left w:val="nil"/>
-              <w:bottom w:val="nil"/>
-              <w:right w:val="single" w:sz="4" w:space="0" w:color="5B9BD5"/>
-            </w:tcBorders>
-            <w:shd w:val="clear" w:color="auto" w:fill="auto"/>
-            <w:noWrap/>
-            <w:vAlign w:val="bottom"/>
-            <w:hideMark/>
-          </w:tcPr>
-          <w:p>
-            <w:pPr>
-              <w:spacing w:after="0" w:line="240" w:lineRule="auto"/>
-              <w:jc w:val="both"/>
-              <w:rPr>
-                <w:rFonts w:ascii="Calibri" w:eastAsia="Times New Roman" w:hAnsi="Calibri" w:cs="Calibri"/>
-                <w:color w:val="000000"/>
-                <w:lang w:eastAsia="es-ES"/>
-              </w:rPr>
-            </w:pPr>
-            <w:r>
-              <w:rPr>
-                <w:rFonts w:ascii="Calibri" w:eastAsia="Times New Roman" w:hAnsi="Calibri" w:cs="Calibri"/>
-                <w:color w:val="000000"/>
-                <w:lang w:eastAsia="es-ES"/>
-              </w:rPr>
-              <w:t>1214</w:t>
-            </w:r>
-          </w:p>
-        </w:tc>
-      </w:tr>
-      <w:tr>
-        <w:trPr>
-          <w:trHeight w:val="288"/>
-        </w:trPr>
-        <w:tc>
-          <w:tcPr>
-            <w:tcW w:w="1400" w:type="dxa"/>
-            <w:tcBorders>
-              <w:top w:val="single" w:sz="4" w:space="0" w:color="5B9BD5"/>
-              <w:left w:val="single" w:sz="4" w:space="0" w:color="5B9BD5"/>
-              <w:bottom w:val="nil"/>
-              <w:right w:val="nil"/>
-            </w:tcBorders>
-            <w:shd w:val="clear" w:color="auto" w:fill="auto"/>
-            <w:noWrap/>
-            <w:vAlign w:val="bottom"/>
-            <w:hideMark/>
-          </w:tcPr>
-          <w:p>
-            <w:pPr>
-              <w:spacing w:after="0" w:line="240" w:lineRule="auto"/>
-              <w:jc w:val="both"/>
-              <w:rPr>
-                <w:rFonts w:ascii="Calibri" w:eastAsia="Times New Roman" w:hAnsi="Calibri" w:cs="Calibri"/>
-                <w:color w:val="000000"/>
-                <w:lang w:eastAsia="es-ES"/>
-              </w:rPr>
-            </w:pPr>
-            <w:r>
-              <w:rPr>
-                <w:rFonts w:ascii="Calibri" w:eastAsia="Times New Roman" w:hAnsi="Calibri" w:cs="Calibri"/>
-                <w:color w:val="000000"/>
-                <w:lang w:eastAsia="es-ES"/>
-              </w:rPr>
-              <w:t>0,25</w:t>
-            </w:r>
-          </w:p>
-        </w:tc>
-        <w:tc>
-          <w:tcPr>
-            <w:tcW w:w="1400" w:type="dxa"/>
-            <w:tcBorders>
-              <w:top w:val="single" w:sz="4" w:space="0" w:color="5B9BD5"/>
-              <w:left w:val="nil"/>
-              <w:bottom w:val="nil"/>
-              <w:right w:val="nil"/>
-            </w:tcBorders>
-            <w:shd w:val="clear" w:color="auto" w:fill="auto"/>
-            <w:noWrap/>
-            <w:vAlign w:val="bottom"/>
-            <w:hideMark/>
-          </w:tcPr>
-          <w:p>
-            <w:pPr>
-              <w:spacing w:after="0" w:line="240" w:lineRule="auto"/>
-              <w:jc w:val="both"/>
-              <w:rPr>
-                <w:rFonts w:ascii="Calibri" w:eastAsia="Times New Roman" w:hAnsi="Calibri" w:cs="Calibri"/>
-                <w:color w:val="000000"/>
-                <w:lang w:eastAsia="es-ES"/>
-              </w:rPr>
-            </w:pPr>
-            <w:r>
-              <w:rPr>
-                <w:rFonts w:ascii="Calibri" w:eastAsia="Times New Roman" w:hAnsi="Calibri" w:cs="Calibri"/>
-                <w:color w:val="000000"/>
-                <w:lang w:eastAsia="es-ES"/>
-              </w:rPr>
-              <w:t>3229</w:t>
-            </w:r>
-          </w:p>
-        </w:tc>
-        <w:tc>
-          <w:tcPr>
-            <w:tcW w:w="1300" w:type="dxa"/>
-            <w:tcBorders>
-              <w:top w:val="single" w:sz="4" w:space="0" w:color="5B9BD5"/>
-              <w:left w:val="nil"/>
-              <w:bottom w:val="nil"/>
-              <w:right w:val="single" w:sz="4" w:space="0" w:color="5B9BD5"/>
-            </w:tcBorders>
-            <w:shd w:val="clear" w:color="auto" w:fill="auto"/>
-            <w:noWrap/>
-            <w:vAlign w:val="bottom"/>
-            <w:hideMark/>
-          </w:tcPr>
-          <w:p>
-            <w:pPr>
-              <w:spacing w:after="0" w:line="240" w:lineRule="auto"/>
-              <w:jc w:val="both"/>
-              <w:rPr>
-                <w:rFonts w:ascii="Calibri" w:eastAsia="Times New Roman" w:hAnsi="Calibri" w:cs="Calibri"/>
-                <w:color w:val="000000"/>
-                <w:lang w:eastAsia="es-ES"/>
-              </w:rPr>
-            </w:pPr>
-            <w:r>
-              <w:rPr>
-                <w:rFonts w:ascii="Calibri" w:eastAsia="Times New Roman" w:hAnsi="Calibri" w:cs="Calibri"/>
-                <w:color w:val="000000"/>
-                <w:lang w:eastAsia="es-ES"/>
-              </w:rPr>
-              <w:t>1846</w:t>
-            </w:r>
-          </w:p>
-        </w:tc>
-      </w:tr>
-      <w:tr>
-        <w:trPr>
-          <w:trHeight w:val="288"/>
-        </w:trPr>
-        <w:tc>
-          <w:tcPr>
-            <w:tcW w:w="1400" w:type="dxa"/>
-            <w:tcBorders>
-              <w:top w:val="single" w:sz="4" w:space="0" w:color="5B9BD5"/>
-              <w:left w:val="single" w:sz="4" w:space="0" w:color="5B9BD5"/>
-              <w:bottom w:val="nil"/>
-              <w:right w:val="nil"/>
-            </w:tcBorders>
-            <w:shd w:val="clear" w:color="auto" w:fill="auto"/>
-            <w:noWrap/>
-            <w:vAlign w:val="bottom"/>
-            <w:hideMark/>
-          </w:tcPr>
-          <w:p>
-            <w:pPr>
-              <w:spacing w:after="0" w:line="240" w:lineRule="auto"/>
-              <w:jc w:val="both"/>
-              <w:rPr>
-                <w:rFonts w:ascii="Calibri" w:eastAsia="Times New Roman" w:hAnsi="Calibri" w:cs="Calibri"/>
-                <w:color w:val="000000"/>
-                <w:lang w:eastAsia="es-ES"/>
-              </w:rPr>
-            </w:pPr>
-            <w:r>
-              <w:rPr>
-                <w:rFonts w:ascii="Calibri" w:eastAsia="Times New Roman" w:hAnsi="Calibri" w:cs="Calibri"/>
-                <w:color w:val="000000"/>
-                <w:lang w:eastAsia="es-ES"/>
-              </w:rPr>
-              <w:t>0,35</w:t>
-            </w:r>
-          </w:p>
-        </w:tc>
-        <w:tc>
-          <w:tcPr>
-            <w:tcW w:w="1400" w:type="dxa"/>
-            <w:tcBorders>
-              <w:top w:val="single" w:sz="4" w:space="0" w:color="5B9BD5"/>
-              <w:left w:val="nil"/>
-              <w:bottom w:val="nil"/>
-              <w:right w:val="nil"/>
-            </w:tcBorders>
-            <w:shd w:val="clear" w:color="auto" w:fill="auto"/>
-            <w:noWrap/>
-            <w:vAlign w:val="bottom"/>
-            <w:hideMark/>
-          </w:tcPr>
-          <w:p>
-            <w:pPr>
-              <w:spacing w:after="0" w:line="240" w:lineRule="auto"/>
-              <w:jc w:val="both"/>
-              <w:rPr>
-                <w:rFonts w:ascii="Calibri" w:eastAsia="Times New Roman" w:hAnsi="Calibri" w:cs="Calibri"/>
-                <w:color w:val="000000"/>
-                <w:lang w:eastAsia="es-ES"/>
-              </w:rPr>
-            </w:pPr>
-            <w:r>
-              <w:rPr>
-                <w:rFonts w:ascii="Calibri" w:eastAsia="Times New Roman" w:hAnsi="Calibri" w:cs="Calibri"/>
-                <w:color w:val="000000"/>
-                <w:lang w:eastAsia="es-ES"/>
-              </w:rPr>
-              <w:t>3626</w:t>
-            </w:r>
-          </w:p>
-        </w:tc>
-        <w:tc>
-          <w:tcPr>
-            <w:tcW w:w="1300" w:type="dxa"/>
-            <w:tcBorders>
-              <w:top w:val="single" w:sz="4" w:space="0" w:color="5B9BD5"/>
-              <w:left w:val="nil"/>
-              <w:bottom w:val="nil"/>
-              <w:right w:val="single" w:sz="4" w:space="0" w:color="5B9BD5"/>
-            </w:tcBorders>
-            <w:shd w:val="clear" w:color="auto" w:fill="auto"/>
-            <w:noWrap/>
-            <w:vAlign w:val="bottom"/>
-            <w:hideMark/>
-          </w:tcPr>
-          <w:p>
-            <w:pPr>
-              <w:spacing w:after="0" w:line="240" w:lineRule="auto"/>
-              <w:jc w:val="both"/>
-              <w:rPr>
-                <w:rFonts w:ascii="Calibri" w:eastAsia="Times New Roman" w:hAnsi="Calibri" w:cs="Calibri"/>
-                <w:color w:val="000000"/>
-                <w:lang w:eastAsia="es-ES"/>
-              </w:rPr>
-            </w:pPr>
-            <w:r>
-              <w:rPr>
-                <w:rFonts w:ascii="Calibri" w:eastAsia="Times New Roman" w:hAnsi="Calibri" w:cs="Calibri"/>
-                <w:color w:val="000000"/>
-                <w:lang w:eastAsia="es-ES"/>
-              </w:rPr>
-              <w:t>2116</w:t>
-            </w:r>
-          </w:p>
-        </w:tc>
-      </w:tr>
-      <w:tr>
-        <w:trPr>
-          <w:trHeight w:val="288"/>
-        </w:trPr>
-        <w:tc>
-          <w:tcPr>
-            <w:tcW w:w="1400" w:type="dxa"/>
-            <w:tcBorders>
-              <w:top w:val="single" w:sz="4" w:space="0" w:color="5B9BD5"/>
-              <w:left w:val="single" w:sz="4" w:space="0" w:color="5B9BD5"/>
-              <w:bottom w:val="nil"/>
-              <w:right w:val="nil"/>
-            </w:tcBorders>
-            <w:shd w:val="clear" w:color="auto" w:fill="auto"/>
-            <w:noWrap/>
-            <w:vAlign w:val="bottom"/>
-            <w:hideMark/>
-          </w:tcPr>
-          <w:p>
-            <w:pPr>
-              <w:spacing w:after="0" w:line="240" w:lineRule="auto"/>
-              <w:jc w:val="both"/>
-              <w:rPr>
-                <w:rFonts w:ascii="Calibri" w:eastAsia="Times New Roman" w:hAnsi="Calibri" w:cs="Calibri"/>
-                <w:color w:val="000000"/>
-                <w:lang w:eastAsia="es-ES"/>
-              </w:rPr>
-            </w:pPr>
-            <w:r>
-              <w:rPr>
-                <w:rFonts w:ascii="Calibri" w:eastAsia="Times New Roman" w:hAnsi="Calibri" w:cs="Calibri"/>
-                <w:color w:val="000000"/>
-                <w:lang w:eastAsia="es-ES"/>
-              </w:rPr>
-              <w:t>0,45</w:t>
-            </w:r>
-          </w:p>
-        </w:tc>
-        <w:tc>
-          <w:tcPr>
-            <w:tcW w:w="1400" w:type="dxa"/>
-            <w:tcBorders>
-              <w:top w:val="single" w:sz="4" w:space="0" w:color="5B9BD5"/>
-              <w:left w:val="nil"/>
-              <w:bottom w:val="nil"/>
-              <w:right w:val="nil"/>
-            </w:tcBorders>
-            <w:shd w:val="clear" w:color="auto" w:fill="auto"/>
-            <w:noWrap/>
-            <w:vAlign w:val="bottom"/>
-            <w:hideMark/>
-          </w:tcPr>
-          <w:p>
-            <w:pPr>
-              <w:spacing w:after="0" w:line="240" w:lineRule="auto"/>
-              <w:jc w:val="both"/>
-              <w:rPr>
-                <w:rFonts w:ascii="Calibri" w:eastAsia="Times New Roman" w:hAnsi="Calibri" w:cs="Calibri"/>
-                <w:color w:val="000000"/>
-                <w:lang w:eastAsia="es-ES"/>
-              </w:rPr>
-            </w:pPr>
-            <w:r>
-              <w:rPr>
-                <w:rFonts w:ascii="Calibri" w:eastAsia="Times New Roman" w:hAnsi="Calibri" w:cs="Calibri"/>
-                <w:color w:val="000000"/>
-                <w:lang w:eastAsia="es-ES"/>
-              </w:rPr>
-              <w:t>2776</w:t>
-            </w:r>
-          </w:p>
-        </w:tc>
-        <w:tc>
-          <w:tcPr>
-            <w:tcW w:w="1300" w:type="dxa"/>
-            <w:tcBorders>
-              <w:top w:val="single" w:sz="4" w:space="0" w:color="5B9BD5"/>
-              <w:left w:val="nil"/>
-              <w:bottom w:val="nil"/>
-              <w:right w:val="single" w:sz="4" w:space="0" w:color="5B9BD5"/>
-            </w:tcBorders>
-            <w:shd w:val="clear" w:color="auto" w:fill="auto"/>
-            <w:noWrap/>
-            <w:vAlign w:val="bottom"/>
-            <w:hideMark/>
-          </w:tcPr>
-          <w:p>
-            <w:pPr>
-              <w:spacing w:after="0" w:line="240" w:lineRule="auto"/>
-              <w:jc w:val="both"/>
-              <w:rPr>
-                <w:rFonts w:ascii="Calibri" w:eastAsia="Times New Roman" w:hAnsi="Calibri" w:cs="Calibri"/>
-                <w:color w:val="000000"/>
-                <w:lang w:eastAsia="es-ES"/>
-              </w:rPr>
-            </w:pPr>
-            <w:r>
-              <w:rPr>
-                <w:rFonts w:ascii="Calibri" w:eastAsia="Times New Roman" w:hAnsi="Calibri" w:cs="Calibri"/>
-                <w:color w:val="000000"/>
-                <w:lang w:eastAsia="es-ES"/>
-              </w:rPr>
-              <w:t>1522</w:t>
-            </w:r>
-          </w:p>
-        </w:tc>
-      </w:tr>
-      <w:tr>
-        <w:trPr>
-          <w:trHeight w:val="288"/>
-        </w:trPr>
-        <w:tc>
-          <w:tcPr>
-            <w:tcW w:w="1400" w:type="dxa"/>
-            <w:tcBorders>
-              <w:top w:val="single" w:sz="4" w:space="0" w:color="5B9BD5"/>
-              <w:left w:val="single" w:sz="4" w:space="0" w:color="5B9BD5"/>
-              <w:bottom w:val="nil"/>
-              <w:right w:val="nil"/>
-            </w:tcBorders>
-            <w:shd w:val="clear" w:color="auto" w:fill="auto"/>
-            <w:noWrap/>
-            <w:vAlign w:val="bottom"/>
-            <w:hideMark/>
-          </w:tcPr>
-          <w:p>
-            <w:pPr>
-              <w:spacing w:after="0" w:line="240" w:lineRule="auto"/>
-              <w:jc w:val="both"/>
-              <w:rPr>
-                <w:rFonts w:ascii="Calibri" w:eastAsia="Times New Roman" w:hAnsi="Calibri" w:cs="Calibri"/>
-                <w:color w:val="000000"/>
-                <w:lang w:eastAsia="es-ES"/>
-              </w:rPr>
-            </w:pPr>
-            <w:r>
-              <w:rPr>
-                <w:rFonts w:ascii="Calibri" w:eastAsia="Times New Roman" w:hAnsi="Calibri" w:cs="Calibri"/>
-                <w:color w:val="000000"/>
-                <w:lang w:eastAsia="es-ES"/>
-              </w:rPr>
-              <w:t>0,55</w:t>
-            </w:r>
-          </w:p>
-        </w:tc>
-        <w:tc>
-          <w:tcPr>
-            <w:tcW w:w="1400" w:type="dxa"/>
-            <w:tcBorders>
-              <w:top w:val="single" w:sz="4" w:space="0" w:color="5B9BD5"/>
-              <w:left w:val="nil"/>
-              <w:bottom w:val="nil"/>
-              <w:right w:val="nil"/>
-            </w:tcBorders>
-            <w:shd w:val="clear" w:color="auto" w:fill="auto"/>
-            <w:noWrap/>
-            <w:vAlign w:val="bottom"/>
-            <w:hideMark/>
-          </w:tcPr>
-          <w:p>
-            <w:pPr>
-              <w:spacing w:after="0" w:line="240" w:lineRule="auto"/>
-              <w:jc w:val="both"/>
-              <w:rPr>
-                <w:rFonts w:ascii="Calibri" w:eastAsia="Times New Roman" w:hAnsi="Calibri" w:cs="Calibri"/>
-                <w:color w:val="000000"/>
-                <w:lang w:eastAsia="es-ES"/>
-              </w:rPr>
-            </w:pPr>
-            <w:r>
-              <w:rPr>
-                <w:rFonts w:ascii="Calibri" w:eastAsia="Times New Roman" w:hAnsi="Calibri" w:cs="Calibri"/>
-                <w:color w:val="000000"/>
-                <w:lang w:eastAsia="es-ES"/>
-              </w:rPr>
-              <w:t>3743</w:t>
-            </w:r>
-          </w:p>
-        </w:tc>
-        <w:tc>
-          <w:tcPr>
-            <w:tcW w:w="1300" w:type="dxa"/>
-            <w:tcBorders>
-              <w:top w:val="single" w:sz="4" w:space="0" w:color="5B9BD5"/>
-              <w:left w:val="nil"/>
-              <w:bottom w:val="nil"/>
-              <w:right w:val="single" w:sz="4" w:space="0" w:color="5B9BD5"/>
-            </w:tcBorders>
-            <w:shd w:val="clear" w:color="auto" w:fill="auto"/>
-            <w:noWrap/>
-            <w:vAlign w:val="bottom"/>
-            <w:hideMark/>
-          </w:tcPr>
-          <w:p>
-            <w:pPr>
-              <w:spacing w:after="0" w:line="240" w:lineRule="auto"/>
-              <w:jc w:val="both"/>
-              <w:rPr>
-                <w:rFonts w:ascii="Calibri" w:eastAsia="Times New Roman" w:hAnsi="Calibri" w:cs="Calibri"/>
-                <w:color w:val="000000"/>
-                <w:lang w:eastAsia="es-ES"/>
-              </w:rPr>
-            </w:pPr>
-            <w:r>
-              <w:rPr>
-                <w:rFonts w:ascii="Calibri" w:eastAsia="Times New Roman" w:hAnsi="Calibri" w:cs="Calibri"/>
-                <w:color w:val="000000"/>
-                <w:lang w:eastAsia="es-ES"/>
-              </w:rPr>
-              <w:t>2087</w:t>
-            </w:r>
-          </w:p>
-        </w:tc>
-      </w:tr>
-      <w:tr>
-        <w:trPr>
-          <w:trHeight w:val="288"/>
-        </w:trPr>
-        <w:tc>
-          <w:tcPr>
-            <w:tcW w:w="1400" w:type="dxa"/>
-            <w:tcBorders>
-              <w:top w:val="single" w:sz="4" w:space="0" w:color="5B9BD5"/>
-              <w:left w:val="single" w:sz="4" w:space="0" w:color="5B9BD5"/>
-              <w:bottom w:val="nil"/>
-              <w:right w:val="nil"/>
-            </w:tcBorders>
-            <w:shd w:val="clear" w:color="auto" w:fill="auto"/>
-            <w:noWrap/>
-            <w:vAlign w:val="bottom"/>
-            <w:hideMark/>
-          </w:tcPr>
-          <w:p>
-            <w:pPr>
-              <w:spacing w:after="0" w:line="240" w:lineRule="auto"/>
-              <w:jc w:val="both"/>
-              <w:rPr>
-                <w:rFonts w:ascii="Calibri" w:eastAsia="Times New Roman" w:hAnsi="Calibri" w:cs="Calibri"/>
-                <w:color w:val="000000"/>
-                <w:lang w:eastAsia="es-ES"/>
-              </w:rPr>
-            </w:pPr>
-            <w:r>
-              <w:rPr>
-                <w:rFonts w:ascii="Calibri" w:eastAsia="Times New Roman" w:hAnsi="Calibri" w:cs="Calibri"/>
-                <w:color w:val="000000"/>
-                <w:lang w:eastAsia="es-ES"/>
-              </w:rPr>
-              <w:t>0,65</w:t>
-            </w:r>
-          </w:p>
-        </w:tc>
-        <w:tc>
-          <w:tcPr>
-            <w:tcW w:w="1400" w:type="dxa"/>
-            <w:tcBorders>
-              <w:top w:val="single" w:sz="4" w:space="0" w:color="5B9BD5"/>
-              <w:left w:val="nil"/>
-              <w:bottom w:val="nil"/>
-              <w:right w:val="nil"/>
-            </w:tcBorders>
-            <w:shd w:val="clear" w:color="auto" w:fill="auto"/>
-            <w:noWrap/>
-            <w:vAlign w:val="bottom"/>
-            <w:hideMark/>
-          </w:tcPr>
-          <w:p>
-            <w:pPr>
-              <w:spacing w:after="0" w:line="240" w:lineRule="auto"/>
-              <w:jc w:val="both"/>
-              <w:rPr>
-                <w:rFonts w:ascii="Calibri" w:eastAsia="Times New Roman" w:hAnsi="Calibri" w:cs="Calibri"/>
-                <w:color w:val="000000"/>
-                <w:lang w:eastAsia="es-ES"/>
-              </w:rPr>
-            </w:pPr>
-            <w:r>
-              <w:rPr>
-                <w:rFonts w:ascii="Calibri" w:eastAsia="Times New Roman" w:hAnsi="Calibri" w:cs="Calibri"/>
-                <w:color w:val="000000"/>
-                <w:lang w:eastAsia="es-ES"/>
-              </w:rPr>
-              <w:t>4835</w:t>
-            </w:r>
-          </w:p>
-        </w:tc>
-        <w:tc>
-          <w:tcPr>
-            <w:tcW w:w="1300" w:type="dxa"/>
-            <w:tcBorders>
-              <w:top w:val="single" w:sz="4" w:space="0" w:color="5B9BD5"/>
-              <w:left w:val="nil"/>
-              <w:bottom w:val="nil"/>
-              <w:right w:val="single" w:sz="4" w:space="0" w:color="5B9BD5"/>
-            </w:tcBorders>
-            <w:shd w:val="clear" w:color="auto" w:fill="auto"/>
-            <w:noWrap/>
-            <w:vAlign w:val="bottom"/>
-            <w:hideMark/>
-          </w:tcPr>
-          <w:p>
-            <w:pPr>
-              <w:spacing w:after="0" w:line="240" w:lineRule="auto"/>
-              <w:jc w:val="both"/>
-              <w:rPr>
-                <w:rFonts w:ascii="Calibri" w:eastAsia="Times New Roman" w:hAnsi="Calibri" w:cs="Calibri"/>
-                <w:color w:val="000000"/>
-                <w:lang w:eastAsia="es-ES"/>
-              </w:rPr>
-            </w:pPr>
-            <w:r>
-              <w:rPr>
-                <w:rFonts w:ascii="Calibri" w:eastAsia="Times New Roman" w:hAnsi="Calibri" w:cs="Calibri"/>
-                <w:color w:val="000000"/>
-                <w:lang w:eastAsia="es-ES"/>
-              </w:rPr>
-              <w:t>2541</w:t>
-            </w:r>
-          </w:p>
-        </w:tc>
-      </w:tr>
-      <w:tr>
-        <w:trPr>
-          <w:trHeight w:val="288"/>
-        </w:trPr>
-        <w:tc>
-          <w:tcPr>
-            <w:tcW w:w="1400" w:type="dxa"/>
-            <w:tcBorders>
-              <w:top w:val="single" w:sz="4" w:space="0" w:color="5B9BD5"/>
-              <w:left w:val="single" w:sz="4" w:space="0" w:color="5B9BD5"/>
-              <w:bottom w:val="nil"/>
-              <w:right w:val="nil"/>
-            </w:tcBorders>
-            <w:shd w:val="clear" w:color="auto" w:fill="auto"/>
-            <w:noWrap/>
-            <w:vAlign w:val="bottom"/>
-            <w:hideMark/>
-          </w:tcPr>
-          <w:p>
-            <w:pPr>
-              <w:spacing w:after="0" w:line="240" w:lineRule="auto"/>
-              <w:jc w:val="both"/>
-              <w:rPr>
-                <w:rFonts w:ascii="Calibri" w:eastAsia="Times New Roman" w:hAnsi="Calibri" w:cs="Calibri"/>
-                <w:color w:val="000000"/>
-                <w:lang w:eastAsia="es-ES"/>
-              </w:rPr>
-            </w:pPr>
-            <w:r>
-              <w:rPr>
-                <w:rFonts w:ascii="Calibri" w:eastAsia="Times New Roman" w:hAnsi="Calibri" w:cs="Calibri"/>
-                <w:color w:val="000000"/>
-                <w:lang w:eastAsia="es-ES"/>
-              </w:rPr>
-              <w:t>0,75</w:t>
-            </w:r>
-          </w:p>
-        </w:tc>
-        <w:tc>
-          <w:tcPr>
-            <w:tcW w:w="1400" w:type="dxa"/>
-            <w:tcBorders>
-              <w:top w:val="single" w:sz="4" w:space="0" w:color="5B9BD5"/>
-              <w:left w:val="nil"/>
-              <w:bottom w:val="nil"/>
-              <w:right w:val="nil"/>
-            </w:tcBorders>
-            <w:shd w:val="clear" w:color="auto" w:fill="auto"/>
-            <w:noWrap/>
-            <w:vAlign w:val="bottom"/>
-            <w:hideMark/>
-          </w:tcPr>
-          <w:p>
-            <w:pPr>
-              <w:spacing w:after="0" w:line="240" w:lineRule="auto"/>
-              <w:jc w:val="both"/>
-              <w:rPr>
-                <w:rFonts w:ascii="Calibri" w:eastAsia="Times New Roman" w:hAnsi="Calibri" w:cs="Calibri"/>
-                <w:color w:val="000000"/>
-                <w:lang w:eastAsia="es-ES"/>
-              </w:rPr>
-            </w:pPr>
-            <w:r>
-              <w:rPr>
-                <w:rFonts w:ascii="Calibri" w:eastAsia="Times New Roman" w:hAnsi="Calibri" w:cs="Calibri"/>
-                <w:color w:val="000000"/>
-                <w:lang w:eastAsia="es-ES"/>
-              </w:rPr>
-              <w:t>3946</w:t>
-            </w:r>
-          </w:p>
-        </w:tc>
-        <w:tc>
-          <w:tcPr>
-            <w:tcW w:w="1300" w:type="dxa"/>
-            <w:tcBorders>
-              <w:top w:val="single" w:sz="4" w:space="0" w:color="5B9BD5"/>
-              <w:left w:val="nil"/>
-              <w:bottom w:val="nil"/>
-              <w:right w:val="single" w:sz="4" w:space="0" w:color="5B9BD5"/>
-            </w:tcBorders>
-            <w:shd w:val="clear" w:color="auto" w:fill="auto"/>
-            <w:noWrap/>
-            <w:vAlign w:val="bottom"/>
-            <w:hideMark/>
-          </w:tcPr>
-          <w:p>
-            <w:pPr>
-              <w:spacing w:after="0" w:line="240" w:lineRule="auto"/>
-              <w:jc w:val="both"/>
-              <w:rPr>
-                <w:rFonts w:ascii="Calibri" w:eastAsia="Times New Roman" w:hAnsi="Calibri" w:cs="Calibri"/>
-                <w:color w:val="000000"/>
-                <w:lang w:eastAsia="es-ES"/>
-              </w:rPr>
-            </w:pPr>
-            <w:r>
-              <w:rPr>
-                <w:rFonts w:ascii="Calibri" w:eastAsia="Times New Roman" w:hAnsi="Calibri" w:cs="Calibri"/>
-                <w:color w:val="000000"/>
-                <w:lang w:eastAsia="es-ES"/>
-              </w:rPr>
-              <w:t>2071</w:t>
-            </w:r>
-          </w:p>
-        </w:tc>
-      </w:tr>
-      <w:tr>
-        <w:trPr>
-          <w:trHeight w:val="288"/>
-        </w:trPr>
-        <w:tc>
-          <w:tcPr>
-            <w:tcW w:w="1400" w:type="dxa"/>
-            <w:tcBorders>
-              <w:top w:val="single" w:sz="4" w:space="0" w:color="5B9BD5"/>
-              <w:left w:val="single" w:sz="4" w:space="0" w:color="5B9BD5"/>
-              <w:bottom w:val="nil"/>
-              <w:right w:val="nil"/>
-            </w:tcBorders>
-            <w:shd w:val="clear" w:color="auto" w:fill="auto"/>
-            <w:noWrap/>
-            <w:vAlign w:val="bottom"/>
-            <w:hideMark/>
-          </w:tcPr>
-          <w:p>
-            <w:pPr>
-              <w:spacing w:after="0" w:line="240" w:lineRule="auto"/>
-              <w:jc w:val="both"/>
-              <w:rPr>
-                <w:rFonts w:ascii="Calibri" w:eastAsia="Times New Roman" w:hAnsi="Calibri" w:cs="Calibri"/>
-                <w:color w:val="000000"/>
-                <w:lang w:eastAsia="es-ES"/>
-              </w:rPr>
-            </w:pPr>
-            <w:r>
-              <w:rPr>
-                <w:rFonts w:ascii="Calibri" w:eastAsia="Times New Roman" w:hAnsi="Calibri" w:cs="Calibri"/>
-                <w:color w:val="000000"/>
-                <w:lang w:eastAsia="es-ES"/>
-              </w:rPr>
-              <w:t>0,85</w:t>
-            </w:r>
-          </w:p>
-        </w:tc>
-        <w:tc>
-          <w:tcPr>
-            <w:tcW w:w="1400" w:type="dxa"/>
-            <w:tcBorders>
-              <w:top w:val="single" w:sz="4" w:space="0" w:color="5B9BD5"/>
-              <w:left w:val="nil"/>
-              <w:bottom w:val="nil"/>
-              <w:right w:val="nil"/>
-            </w:tcBorders>
-            <w:shd w:val="clear" w:color="auto" w:fill="auto"/>
-            <w:noWrap/>
-            <w:vAlign w:val="bottom"/>
-            <w:hideMark/>
-          </w:tcPr>
-          <w:p>
-            <w:pPr>
-              <w:spacing w:after="0" w:line="240" w:lineRule="auto"/>
-              <w:jc w:val="both"/>
-              <w:rPr>
-                <w:rFonts w:ascii="Calibri" w:eastAsia="Times New Roman" w:hAnsi="Calibri" w:cs="Calibri"/>
-                <w:color w:val="000000"/>
-                <w:lang w:eastAsia="es-ES"/>
-              </w:rPr>
-            </w:pPr>
-            <w:r>
-              <w:rPr>
-                <w:rFonts w:ascii="Calibri" w:eastAsia="Times New Roman" w:hAnsi="Calibri" w:cs="Calibri"/>
-                <w:color w:val="000000"/>
-                <w:lang w:eastAsia="es-ES"/>
-              </w:rPr>
-              <w:t>5319</w:t>
-            </w:r>
-          </w:p>
-        </w:tc>
-        <w:tc>
-          <w:tcPr>
-            <w:tcW w:w="1300" w:type="dxa"/>
-            <w:tcBorders>
-              <w:top w:val="single" w:sz="4" w:space="0" w:color="5B9BD5"/>
-              <w:left w:val="nil"/>
-              <w:bottom w:val="nil"/>
-              <w:right w:val="single" w:sz="4" w:space="0" w:color="5B9BD5"/>
-            </w:tcBorders>
-            <w:shd w:val="clear" w:color="auto" w:fill="auto"/>
-            <w:noWrap/>
-            <w:vAlign w:val="bottom"/>
-            <w:hideMark/>
-          </w:tcPr>
-          <w:p>
-            <w:pPr>
-              <w:spacing w:after="0" w:line="240" w:lineRule="auto"/>
-              <w:jc w:val="both"/>
-              <w:rPr>
-                <w:rFonts w:ascii="Calibri" w:eastAsia="Times New Roman" w:hAnsi="Calibri" w:cs="Calibri"/>
-                <w:color w:val="000000"/>
-                <w:lang w:eastAsia="es-ES"/>
-              </w:rPr>
-            </w:pPr>
-            <w:r>
-              <w:rPr>
-                <w:rFonts w:ascii="Calibri" w:eastAsia="Times New Roman" w:hAnsi="Calibri" w:cs="Calibri"/>
-                <w:color w:val="000000"/>
-                <w:lang w:eastAsia="es-ES"/>
-              </w:rPr>
-              <w:t>2756</w:t>
-            </w:r>
-          </w:p>
-        </w:tc>
-      </w:tr>
-      <w:tr>
-        <w:trPr>
-          <w:trHeight w:val="288"/>
-        </w:trPr>
-        <w:tc>
-          <w:tcPr>
-            <w:tcW w:w="1400" w:type="dxa"/>
-            <w:tcBorders>
-              <w:top w:val="single" w:sz="4" w:space="0" w:color="5B9BD5"/>
-              <w:left w:val="single" w:sz="4" w:space="0" w:color="5B9BD5"/>
-              <w:bottom w:val="nil"/>
-              <w:right w:val="nil"/>
-            </w:tcBorders>
-            <w:shd w:val="clear" w:color="auto" w:fill="auto"/>
-            <w:noWrap/>
-            <w:vAlign w:val="bottom"/>
-            <w:hideMark/>
-          </w:tcPr>
-          <w:p>
-            <w:pPr>
-              <w:spacing w:after="0" w:line="240" w:lineRule="auto"/>
-              <w:jc w:val="both"/>
-              <w:rPr>
-                <w:rFonts w:ascii="Calibri" w:eastAsia="Times New Roman" w:hAnsi="Calibri" w:cs="Calibri"/>
-                <w:color w:val="000000"/>
-                <w:lang w:eastAsia="es-ES"/>
-              </w:rPr>
-            </w:pPr>
-            <w:r>
-              <w:rPr>
-                <w:rFonts w:ascii="Calibri" w:eastAsia="Times New Roman" w:hAnsi="Calibri" w:cs="Calibri"/>
-                <w:color w:val="000000"/>
-                <w:lang w:eastAsia="es-ES"/>
-              </w:rPr>
-              <w:t>0,95</w:t>
-            </w:r>
-          </w:p>
-        </w:tc>
-        <w:tc>
-          <w:tcPr>
-            <w:tcW w:w="1400" w:type="dxa"/>
-            <w:tcBorders>
-              <w:top w:val="single" w:sz="4" w:space="0" w:color="5B9BD5"/>
-              <w:left w:val="nil"/>
-              <w:bottom w:val="nil"/>
-              <w:right w:val="nil"/>
-            </w:tcBorders>
-            <w:shd w:val="clear" w:color="auto" w:fill="auto"/>
-            <w:noWrap/>
-            <w:vAlign w:val="bottom"/>
-            <w:hideMark/>
-          </w:tcPr>
-          <w:p>
-            <w:pPr>
-              <w:spacing w:after="0" w:line="240" w:lineRule="auto"/>
-              <w:jc w:val="both"/>
-              <w:rPr>
-                <w:rFonts w:ascii="Calibri" w:eastAsia="Times New Roman" w:hAnsi="Calibri" w:cs="Calibri"/>
-                <w:color w:val="000000"/>
-                <w:lang w:eastAsia="es-ES"/>
-              </w:rPr>
-            </w:pPr>
-            <w:r>
-              <w:rPr>
-                <w:rFonts w:ascii="Calibri" w:eastAsia="Times New Roman" w:hAnsi="Calibri" w:cs="Calibri"/>
-                <w:color w:val="000000"/>
-                <w:lang w:eastAsia="es-ES"/>
-              </w:rPr>
-              <w:t>5726</w:t>
-            </w:r>
-          </w:p>
-        </w:tc>
-        <w:tc>
-          <w:tcPr>
-            <w:tcW w:w="1300" w:type="dxa"/>
-            <w:tcBorders>
-              <w:top w:val="single" w:sz="4" w:space="0" w:color="5B9BD5"/>
-              <w:left w:val="nil"/>
-              <w:bottom w:val="nil"/>
-              <w:right w:val="single" w:sz="4" w:space="0" w:color="5B9BD5"/>
-            </w:tcBorders>
-            <w:shd w:val="clear" w:color="auto" w:fill="auto"/>
-            <w:noWrap/>
-            <w:vAlign w:val="bottom"/>
-            <w:hideMark/>
-          </w:tcPr>
-          <w:p>
-            <w:pPr>
-              <w:spacing w:after="0" w:line="240" w:lineRule="auto"/>
-              <w:jc w:val="both"/>
-              <w:rPr>
-                <w:rFonts w:ascii="Calibri" w:eastAsia="Times New Roman" w:hAnsi="Calibri" w:cs="Calibri"/>
-                <w:color w:val="000000"/>
-                <w:lang w:eastAsia="es-ES"/>
-              </w:rPr>
-            </w:pPr>
-            <w:r>
-              <w:rPr>
-                <w:rFonts w:ascii="Calibri" w:eastAsia="Times New Roman" w:hAnsi="Calibri" w:cs="Calibri"/>
-                <w:color w:val="000000"/>
-                <w:lang w:eastAsia="es-ES"/>
-              </w:rPr>
-              <w:t>3276</w:t>
-            </w:r>
-          </w:p>
-        </w:tc>
-      </w:tr>
-      <w:tr>
-        <w:trPr>
-          <w:trHeight w:val="288"/>
-        </w:trPr>
-        <w:tc>
-          <w:tcPr>
-            <w:tcW w:w="1400" w:type="dxa"/>
-            <w:tcBorders>
-              <w:top w:val="single" w:sz="4" w:space="0" w:color="5B9BD5"/>
-              <w:left w:val="single" w:sz="4" w:space="0" w:color="5B9BD5"/>
-              <w:bottom w:val="nil"/>
-              <w:right w:val="nil"/>
-            </w:tcBorders>
-            <w:shd w:val="clear" w:color="auto" w:fill="auto"/>
-            <w:noWrap/>
-            <w:vAlign w:val="bottom"/>
-            <w:hideMark/>
-          </w:tcPr>
-          <w:p>
-            <w:pPr>
-              <w:spacing w:after="0" w:line="240" w:lineRule="auto"/>
-              <w:jc w:val="both"/>
-              <w:rPr>
-                <w:rFonts w:ascii="Calibri" w:eastAsia="Times New Roman" w:hAnsi="Calibri" w:cs="Calibri"/>
-                <w:color w:val="000000"/>
-                <w:lang w:eastAsia="es-ES"/>
-              </w:rPr>
-            </w:pPr>
-            <w:r>
-              <w:rPr>
-                <w:rFonts w:ascii="Calibri" w:eastAsia="Times New Roman" w:hAnsi="Calibri" w:cs="Calibri"/>
-                <w:color w:val="000000"/>
-                <w:lang w:eastAsia="es-ES"/>
-              </w:rPr>
-              <w:t>1,05</w:t>
-            </w:r>
-          </w:p>
-        </w:tc>
-        <w:tc>
-          <w:tcPr>
-            <w:tcW w:w="1400" w:type="dxa"/>
-            <w:tcBorders>
-              <w:top w:val="single" w:sz="4" w:space="0" w:color="5B9BD5"/>
-              <w:left w:val="nil"/>
-              <w:bottom w:val="nil"/>
-              <w:right w:val="nil"/>
-            </w:tcBorders>
-            <w:shd w:val="clear" w:color="auto" w:fill="auto"/>
-            <w:noWrap/>
-            <w:vAlign w:val="bottom"/>
-            <w:hideMark/>
-          </w:tcPr>
-          <w:p>
-            <w:pPr>
-              <w:spacing w:after="0" w:line="240" w:lineRule="auto"/>
-              <w:jc w:val="both"/>
-              <w:rPr>
-                <w:rFonts w:ascii="Calibri" w:eastAsia="Times New Roman" w:hAnsi="Calibri" w:cs="Calibri"/>
-                <w:color w:val="000000"/>
-                <w:lang w:eastAsia="es-ES"/>
-              </w:rPr>
-            </w:pPr>
-            <w:r>
-              <w:rPr>
-                <w:rFonts w:ascii="Calibri" w:eastAsia="Times New Roman" w:hAnsi="Calibri" w:cs="Calibri"/>
-                <w:color w:val="000000"/>
-                <w:lang w:eastAsia="es-ES"/>
-              </w:rPr>
-              <w:t>2071</w:t>
-            </w:r>
-          </w:p>
-        </w:tc>
-        <w:tc>
-          <w:tcPr>
-            <w:tcW w:w="1300" w:type="dxa"/>
-            <w:tcBorders>
-              <w:top w:val="single" w:sz="4" w:space="0" w:color="5B9BD5"/>
-              <w:left w:val="nil"/>
-              <w:bottom w:val="nil"/>
-              <w:right w:val="single" w:sz="4" w:space="0" w:color="5B9BD5"/>
-            </w:tcBorders>
-            <w:shd w:val="clear" w:color="auto" w:fill="auto"/>
-            <w:noWrap/>
-            <w:vAlign w:val="bottom"/>
-            <w:hideMark/>
-          </w:tcPr>
-          <w:p>
-            <w:pPr>
-              <w:spacing w:after="0" w:line="240" w:lineRule="auto"/>
-              <w:jc w:val="both"/>
-              <w:rPr>
-                <w:rFonts w:ascii="Calibri" w:eastAsia="Times New Roman" w:hAnsi="Calibri" w:cs="Calibri"/>
-                <w:color w:val="000000"/>
-                <w:lang w:eastAsia="es-ES"/>
-              </w:rPr>
-            </w:pPr>
-            <w:r>
-              <w:rPr>
-                <w:rFonts w:ascii="Calibri" w:eastAsia="Times New Roman" w:hAnsi="Calibri" w:cs="Calibri"/>
-                <w:color w:val="000000"/>
-                <w:lang w:eastAsia="es-ES"/>
-              </w:rPr>
-              <w:t>1024</w:t>
-            </w:r>
-          </w:p>
-        </w:tc>
-      </w:tr>
-      <w:tr>
-        <w:trPr>
-          <w:trHeight w:val="288"/>
-        </w:trPr>
-        <w:tc>
-          <w:tcPr>
-            <w:tcW w:w="1400" w:type="dxa"/>
-            <w:tcBorders>
-              <w:top w:val="single" w:sz="4" w:space="0" w:color="5B9BD5"/>
-              <w:left w:val="single" w:sz="4" w:space="0" w:color="5B9BD5"/>
-              <w:bottom w:val="single" w:sz="4" w:space="0" w:color="5B9BD5"/>
-              <w:right w:val="nil"/>
-            </w:tcBorders>
-            <w:shd w:val="clear" w:color="auto" w:fill="auto"/>
-            <w:noWrap/>
-            <w:vAlign w:val="bottom"/>
-            <w:hideMark/>
-          </w:tcPr>
-          <w:p>
-            <w:pPr>
-              <w:spacing w:after="0" w:line="240" w:lineRule="auto"/>
-              <w:jc w:val="both"/>
-              <w:rPr>
-                <w:rFonts w:ascii="Calibri" w:eastAsia="Times New Roman" w:hAnsi="Calibri" w:cs="Calibri"/>
-                <w:color w:val="000000"/>
-                <w:lang w:eastAsia="es-ES"/>
-              </w:rPr>
-            </w:pPr>
-            <w:r>
-              <w:rPr>
-                <w:rFonts w:ascii="Calibri" w:eastAsia="Times New Roman" w:hAnsi="Calibri" w:cs="Calibri"/>
-                <w:color w:val="000000"/>
-                <w:lang w:eastAsia="es-ES"/>
-              </w:rPr>
-              <w:t>1,15</w:t>
-            </w:r>
-          </w:p>
-        </w:tc>
-        <w:tc>
-          <w:tcPr>
-            <w:tcW w:w="1400" w:type="dxa"/>
-            <w:tcBorders>
-              <w:top w:val="single" w:sz="4" w:space="0" w:color="5B9BD5"/>
-              <w:left w:val="nil"/>
-              <w:bottom w:val="single" w:sz="4" w:space="0" w:color="5B9BD5"/>
-              <w:right w:val="nil"/>
-            </w:tcBorders>
-            <w:shd w:val="clear" w:color="auto" w:fill="auto"/>
-            <w:noWrap/>
-            <w:vAlign w:val="bottom"/>
-            <w:hideMark/>
-          </w:tcPr>
-          <w:p>
-            <w:pPr>
-              <w:spacing w:after="0" w:line="240" w:lineRule="auto"/>
-              <w:jc w:val="both"/>
-              <w:rPr>
-                <w:rFonts w:ascii="Calibri" w:eastAsia="Times New Roman" w:hAnsi="Calibri" w:cs="Calibri"/>
-                <w:color w:val="000000"/>
-                <w:lang w:eastAsia="es-ES"/>
-              </w:rPr>
-            </w:pPr>
-            <w:r>
-              <w:rPr>
-                <w:rFonts w:ascii="Calibri" w:eastAsia="Times New Roman" w:hAnsi="Calibri" w:cs="Calibri"/>
-                <w:color w:val="000000"/>
-                <w:lang w:eastAsia="es-ES"/>
-              </w:rPr>
-              <w:t>5343</w:t>
-            </w:r>
-          </w:p>
-        </w:tc>
-        <w:tc>
-          <w:tcPr>
-            <w:tcW w:w="1300" w:type="dxa"/>
-            <w:tcBorders>
-              <w:top w:val="single" w:sz="4" w:space="0" w:color="5B9BD5"/>
-              <w:left w:val="nil"/>
-              <w:bottom w:val="single" w:sz="4" w:space="0" w:color="5B9BD5"/>
-              <w:right w:val="single" w:sz="4" w:space="0" w:color="5B9BD5"/>
-            </w:tcBorders>
-            <w:shd w:val="clear" w:color="auto" w:fill="auto"/>
-            <w:noWrap/>
-            <w:vAlign w:val="bottom"/>
-            <w:hideMark/>
-          </w:tcPr>
-          <w:p>
-            <w:pPr>
-              <w:spacing w:after="0" w:line="240" w:lineRule="auto"/>
-              <w:jc w:val="both"/>
-              <w:rPr>
-                <w:rFonts w:ascii="Calibri" w:eastAsia="Times New Roman" w:hAnsi="Calibri" w:cs="Calibri"/>
-                <w:color w:val="000000"/>
-                <w:lang w:eastAsia="es-ES"/>
-              </w:rPr>
-            </w:pPr>
-            <w:r>
-              <w:rPr>
-                <w:rFonts w:ascii="Calibri" w:eastAsia="Times New Roman" w:hAnsi="Calibri" w:cs="Calibri"/>
-                <w:color w:val="000000"/>
-                <w:lang w:eastAsia="es-ES"/>
-              </w:rPr>
-              <w:t>3117</w:t>
-            </w:r>
-          </w:p>
-        </w:tc>
-      </w:tr>
-    </w:tbl>
-    <w:p>
-      <w:pPr>
-        <w:jc w:val="both"/>
-        <w:rPr>
-          <w:sz w:val="18"/>
-        </w:rPr>
-      </w:pPr>
-      <w:r>
-        <w:rPr>
-          <w:sz w:val="18"/>
-        </w:rPr>
-        <w:t>Para la realización de las mediciones, se ha establecido un</w:t>
-      </w:r>
-      <w:r>
-        <w:rPr>
-          <w:sz w:val="18"/>
-        </w:rPr>
-        <w:t xml:space="preserve">a población de 30 elementos, </w:t>
+        <w:t xml:space="preserve">Para la realización de las mediciones, se ha establecido una población de 30 elementos, </w:t>
       </w:r>
       <w:r>
         <w:rPr>
@@ -6888,12 +6884,12 @@
         <w:pStyle w:val="Ttulo3"/>
         <w:jc w:val="both"/>
       </w:pPr>
-      <w:bookmarkStart w:id="12" w:name="_Toc25175326"/>
+      <w:bookmarkStart w:id="11" w:name="_Toc25175326"/>
       <w:r>
         <w:lastRenderedPageBreak/>
         <w:t>nQueenGeneticAlgorithmSearch</w:t>
       </w:r>
-      <w:bookmarkEnd w:id="12"/>
+      <w:bookmarkEnd w:id="11"/>
     </w:p>
     <w:p>
       <w:pPr>
@@ -6905,6 +6901,10 @@
         <w:jc w:val="both"/>
       </w:pPr>
       <w:r>
+        <w:rPr>
+          <w:noProof/>
+          <w:lang w:eastAsia="es-ES"/>
+        </w:rPr>
         <w:drawing>
           <wp:inline distT="0" distB="0" distL="0" distR="0" wp14:anchorId="6E11BC58" wp14:editId="39737F05">
             <wp:extent cx="4816257" cy="2979678"/>
@@ -6953,19 +6953,7 @@
         <w:rPr>
           <w:sz w:val="18"/>
         </w:rPr>
-        <w:t xml:space="preserve">Captura de pantalla del resultado de la ejecución del algoritmo </w:t>
-      </w:r>
-      <w:r>
-        <w:rPr>
-          <w:sz w:val="18"/>
-        </w:rPr>
-        <w:t>Genetic Algorithm</w:t>
-      </w:r>
-      <w:r>
-        <w:rPr>
-          <w:sz w:val="18"/>
-        </w:rPr>
-        <w:t>.</w:t>
+        <w:t>Captura de pantalla del resultado de la ejecución del algoritmo Genetic Algorithm.</w:t>
       </w:r>
     </w:p>
     <w:p>
@@ -6981,11 +6969,11 @@
         <w:pStyle w:val="Ttulo1"/>
         <w:jc w:val="both"/>
       </w:pPr>
-      <w:bookmarkStart w:id="13" w:name="_Toc25175327"/>
+      <w:bookmarkStart w:id="12" w:name="_Toc25175327"/>
       <w:r>
         <w:t>Parte 2: Resolución de Sudokus mediante propagación de restricciones.</w:t>
       </w:r>
-      <w:bookmarkEnd w:id="13"/>
+      <w:bookmarkEnd w:id="12"/>
     </w:p>
     <w:p>
       <w:pPr>
@@ -7122,12 +7110,12 @@
       <w:pPr>
         <w:pStyle w:val="Ttulo3"/>
       </w:pPr>
-      <w:bookmarkStart w:id="14" w:name="_Toc25175328"/>
+      <w:bookmarkStart w:id="13" w:name="_Toc25175328"/>
       <w:r>
         <w:lastRenderedPageBreak/>
         <w:t>Ejecución de la búsqueda</w:t>
       </w:r>
-      <w:bookmarkEnd w:id="14"/>
+      <w:bookmarkEnd w:id="13"/>
     </w:p>
     <w:p/>
     <w:p>
@@ -7135,6 +7123,10 @@
         <w:jc w:val="both"/>
       </w:pPr>
       <w:r>
+        <w:rPr>
+          <w:noProof/>
+          <w:lang w:eastAsia="es-ES"/>
+        </w:rPr>
         <w:drawing>
           <wp:inline distT="0" distB="0" distL="0" distR="0" wp14:anchorId="1EDCB0D2" wp14:editId="13781F24">
             <wp:extent cx="3390900" cy="3655907"/>
@@ -7203,11 +7195,11 @@
         <w:pStyle w:val="Ttulo1"/>
         <w:jc w:val="both"/>
       </w:pPr>
-      <w:bookmarkStart w:id="15" w:name="_Toc25175329"/>
+      <w:bookmarkStart w:id="14" w:name="_Toc25175329"/>
       <w:r>
         <w:t>Parte 3: Propagación de restricciones y búsqueda local.</w:t>
       </w:r>
-      <w:bookmarkEnd w:id="15"/>
+      <w:bookmarkEnd w:id="14"/>
     </w:p>
     <w:p>
       <w:pPr>
@@ -7340,12 +7332,12 @@
       <w:pPr>
         <w:pStyle w:val="Ttulo3"/>
       </w:pPr>
-      <w:bookmarkStart w:id="16" w:name="_Toc25175330"/>
+      <w:bookmarkStart w:id="15" w:name="_Toc25175330"/>
       <w:r>
         <w:lastRenderedPageBreak/>
         <w:t>Ejecución del problema</w:t>
       </w:r>
-      <w:bookmarkEnd w:id="16"/>
+      <w:bookmarkEnd w:id="15"/>
     </w:p>
     <w:p/>
     <w:p>
@@ -7356,11 +7348,120 @@
         </w:rPr>
       </w:pPr>
       <w:r>
+        <w:rPr>
+          <w:noProof/>
+          <w:lang w:eastAsia="es-ES"/>
+        </w:rPr>
         <w:drawing>
-          <wp:inline distT="0" distB="0" distL="0" distR="0" wp14:anchorId="546C2489" wp14:editId="30DAB918">
-            <wp:extent cx="4487936" cy="3818255"/>
-            <wp:effectExtent l="0" t="0" r="8255" b="0"/>
-            <wp:docPr id="8" name="Imagen 8"/>
+          <wp:inline distT="0" distB="0" distL="0" distR="0" wp14:anchorId="7D3C47A9" wp14:editId="7742F830">
+            <wp:extent cx="4610500" cy="3848433"/>
+            <wp:effectExtent l="0" t="0" r="0" b="0"/>
+            <wp:docPr id="10" name="Imagen 10"/>
+            <wp:cNvGraphicFramePr>
+              <a:graphicFrameLocks xmlns:a="http://schemas.openxmlformats.org/drawingml/2006/main" noChangeAspect="1"/>
+            </wp:cNvGraphicFramePr>
+            <a:graphic xmlns:a="http://schemas.openxmlformats.org/drawingml/2006/main">
+              <a:graphicData uri="http://schemas.openxmlformats.org/drawingml/2006/picture">
+                <pic:pic xmlns:pic="http://schemas.openxmlformats.org/drawingml/2006/picture">
+                  <pic:nvPicPr>
+                    <pic:cNvPr id="1" name=""/>
+                    <pic:cNvPicPr/>
+                  </pic:nvPicPr>
+                  <pic:blipFill>
+                    <a:blip r:embed="rId13"/>
+                    <a:stretch>
+                      <a:fillRect/>
+                    </a:stretch>
+                  </pic:blipFill>
+                  <pic:spPr>
+                    <a:xfrm>
+                      <a:off x="0" y="0"/>
+                      <a:ext cx="4610500" cy="3848433"/>
+                    </a:xfrm>
+                    <a:prstGeom prst="rect">
+                      <a:avLst/>
+                    </a:prstGeom>
+                  </pic:spPr>
+                </pic:pic>
+              </a:graphicData>
+            </a:graphic>
+          </wp:inline>
+        </w:drawing>
+      </w:r>
+    </w:p>
+    <w:p>
+      <w:pPr>
+        <w:jc w:val="both"/>
+        <w:rPr>
+          <w:sz w:val="18"/>
+        </w:rPr>
+      </w:pPr>
+      <w:r>
+        <w:rPr>
+          <w:sz w:val="18"/>
+        </w:rPr>
+        <w:t xml:space="preserve">Captura de pantalla del resultado de la ejecución de la búsqueda CSP con la estrategia </w:t>
+      </w:r>
+      <w:r>
+        <w:rPr>
+          <w:i/>
+          <w:sz w:val="18"/>
+        </w:rPr>
+        <w:t>“</w:t>
+      </w:r>
+      <w:proofErr w:type="spellStart"/>
+      <w:r>
+        <w:rPr>
+          <w:i/>
+          <w:sz w:val="18"/>
+        </w:rPr>
+        <w:t>MinConflicts</w:t>
+      </w:r>
+      <w:proofErr w:type="spellEnd"/>
+      <w:r>
+        <w:rPr>
+          <w:i/>
+          <w:sz w:val="18"/>
+        </w:rPr>
+        <w:t>”</w:t>
+      </w:r>
+      <w:r>
+        <w:rPr>
+          <w:sz w:val="18"/>
+        </w:rPr>
+        <w:t xml:space="preserve"> con distinto límite de profundidad.</w:t>
+      </w:r>
+    </w:p>
+    <w:p/>
+    <w:p>
+      <w:r>
+        <w:t>Se observa que,</w:t>
+      </w:r>
+      <w:r>
+        <w:t xml:space="preserve"> como resultado de la ejecución, con un límite de 250 pasos </w:t>
+      </w:r>
+      <w:bookmarkStart w:id="16" w:name="_GoBack"/>
+      <w:bookmarkEnd w:id="16"/>
+      <w:r>
+        <w:t>podemo</w:t>
+      </w:r>
+      <w:r>
+        <w:t>s obtener la solución para un 95</w:t>
+      </w:r>
+      <w:r>
+        <w:t>% de los casos.</w:t>
+      </w:r>
+    </w:p>
+    <w:p>
+      <w:pPr>
+        <w:jc w:val="both"/>
+      </w:pPr>
+      <w:r>
+        <w:drawing>
+          <wp:inline distT="0" distB="0" distL="0" distR="0" wp14:anchorId="733D4ED3" wp14:editId="0BD61CDB">
+            <wp:extent cx="5399426" cy="1684867"/>
+            <wp:effectExtent l="0" t="0" r="0" b="0"/>
+            <wp:docPr id="9" name="Imagen 9"/>
             <wp:cNvGraphicFramePr>
               <a:graphicFrameLocks xmlns:a="http://schemas.openxmlformats.org/drawingml/2006/main" noChangeAspect="1"/>
             </wp:cNvGraphicFramePr>
@@ -7372,14 +7473,14 @@
                     <pic:cNvPicPr/>
                   </pic:nvPicPr>
                   <pic:blipFill rotWithShape="1">
-                    <a:blip r:embed="rId13"/>
-                    <a:srcRect t="1273" b="3096"/>
+                    <a:blip r:embed="rId14"/>
+                    <a:srcRect t="2221" b="9354"/>
                     <a:stretch/>
                   </pic:blipFill>
                   <pic:spPr bwMode="auto">
                     <a:xfrm>
                       <a:off x="0" y="0"/>
-                      <a:ext cx="4488569" cy="3818794"/>
+                      <a:ext cx="5400040" cy="1685059"/>
                     </a:xfrm>
                     <a:prstGeom prst="rect">
                       <a:avLst/>
@@ -7411,32 +7512,8 @@
         <w:rPr>
           <w:sz w:val="18"/>
         </w:rPr>
-        <w:t xml:space="preserve">Captura de pantalla del resultado de la ejecución de la búsqueda CSP con la estrategia </w:t>
-      </w:r>
-      <w:r>
-        <w:rPr>
-          <w:i/>
-          <w:sz w:val="18"/>
-        </w:rPr>
-        <w:t>“MinConflicts”</w:t>
-      </w:r>
-      <w:r>
-        <w:rPr>
-          <w:sz w:val="18"/>
-        </w:rPr>
-        <w:t>.</w:t>
-      </w:r>
-    </w:p>
-    <w:p/>
-    <w:p>
-      <w:r>
-        <w:t>Podemos observar como resultado de la ejecución, que con un límite de 250 pasos podemos obtener la solución para un 92% de los casos.</w:t>
-      </w:r>
-    </w:p>
-    <w:p>
-      <w:pPr>
-        <w:jc w:val="both"/>
-      </w:pPr>
+        <w:t>Captura de pantalla del resultado de una ejecución con límite de profundidad = 100.</w:t>
+      </w:r>
     </w:p>
     <w:sectPr>
       <w:pgSz w:w="11906" w:h="16838"/>
@@ -8006,6 +8083,7 @@
   <w:style w:type="character" w:default="1" w:styleId="Fuentedeprrafopredeter">
     <w:name w:val="Default Paragraph Font"/>
     <w:uiPriority w:val="1"/>
+    <w:semiHidden/>
     <w:unhideWhenUsed/>
   </w:style>
   <w:style w:type="table" w:default="1" w:styleId="Tablanormal">
@@ -8277,531 +8355,6 @@
     </w:pPr>
   </w:style>
 </w:styles>
-</file>
-
-<file path=word/glossary/document.xml><?xml version="1.0" encoding="utf-8"?>
-<w:glossaryDocument xmlns:wpc="http://schemas.microsoft.com/office/word/2010/wordprocessingCanvas" xmlns:cx="http://schemas.microsoft.com/office/drawing/2014/chartex" xmlns:mc="http://schemas.openxmlformats.org/markup-compatibility/2006" xmlns:o="urn:schemas-microsoft-com:office:office" xmlns:r="http://schemas.openxmlformats.org/officeDocument/2006/relationships" xmlns:m="http://schemas.openxmlformats.org/officeDocument/2006/math" xmlns:v="urn:schemas-microsoft-com:vml" xmlns:wp14="http://schemas.microsoft.com/office/word/2010/wordprocessingDrawing" xmlns:wp="http://schemas.openxmlformats.org/drawingml/2006/wordprocessingDrawing" xmlns:w10="urn:schemas-microsoft-com:office:word" xmlns:w="http://schemas.openxmlformats.org/wordprocessingml/2006/main" xmlns:w14="http://schemas.microsoft.com/office/word/2010/wordml" xmlns:w15="http://schemas.microsoft.com/office/word/2012/wordml" xmlns:w16se="http://schemas.microsoft.com/office/word/2015/wordml/symex" xmlns:wpg="http://schemas.microsoft.com/office/word/2010/wordprocessingGroup" xmlns:wpi="http://schemas.microsoft.com/office/word/2010/wordprocessingInk" xmlns:wne="http://schemas.microsoft.com/office/word/2006/wordml" xmlns:wps="http://schemas.microsoft.com/office/word/2010/wordprocessingShape" mc:Ignorable="w14 w15 w16se wp14"/>
-</file>
-
-<file path=word/glossary/fontTable.xml><?xml version="1.0" encoding="utf-8"?>
-<w:fonts xmlns:mc="http://schemas.openxmlformats.org/markup-compatibility/2006" xmlns:r="http://schemas.openxmlformats.org/officeDocument/2006/relationships" xmlns:w="http://schemas.openxmlformats.org/wordprocessingml/2006/main" xmlns:w14="http://schemas.microsoft.com/office/word/2010/wordml" xmlns:w15="http://schemas.microsoft.com/office/word/2012/wordml" xmlns:w16se="http://schemas.microsoft.com/office/word/2015/wordml/symex" mc:Ignorable="w14 w15 w16se">
-  <w:font w:name="Calibri">
-    <w:panose1 w:val="020F0502020204030204"/>
-    <w:charset w:val="00"/>
-    <w:family w:val="swiss"/>
-    <w:pitch w:val="variable"/>
-    <w:sig w:usb0="E00002FF" w:usb1="4000ACFF" w:usb2="00000001" w:usb3="00000000" w:csb0="0000019F" w:csb1="00000000"/>
-  </w:font>
-  <w:font w:name="Times New Roman">
-    <w:panose1 w:val="02020603050405020304"/>
-    <w:charset w:val="00"/>
-    <w:family w:val="roman"/>
-    <w:pitch w:val="variable"/>
-    <w:sig w:usb0="E0002AFF" w:usb1="C0007843" w:usb2="00000009" w:usb3="00000000" w:csb0="000001FF" w:csb1="00000000"/>
-  </w:font>
-  <w:font w:name="Calibri Light">
-    <w:panose1 w:val="020F0302020204030204"/>
-    <w:charset w:val="00"/>
-    <w:family w:val="swiss"/>
-    <w:pitch w:val="variable"/>
-    <w:sig w:usb0="A00002EF" w:usb1="4000207B" w:usb2="00000000" w:usb3="00000000" w:csb0="0000009F" w:csb1="00000000"/>
-  </w:font>
-  <w:font w:name="Segoe UI">
-    <w:panose1 w:val="020B0502040204020203"/>
-    <w:charset w:val="00"/>
-    <w:family w:val="swiss"/>
-    <w:pitch w:val="variable"/>
-    <w:sig w:usb0="E4002EFF" w:usb1="C000E47F" w:usb2="00000009" w:usb3="00000000" w:csb0="000001FF" w:csb1="00000000"/>
-  </w:font>
-  <w:font w:name="Cambria Math">
-    <w:panose1 w:val="02040503050406030204"/>
-    <w:charset w:val="00"/>
-    <w:family w:val="roman"/>
-    <w:pitch w:val="variable"/>
-    <w:sig w:usb0="E00006FF" w:usb1="420024FF" w:usb2="02000000" w:usb3="00000000" w:csb0="0000019F" w:csb1="00000000"/>
-  </w:font>
-</w:fonts>
-</file>
-
-<file path=word/glossary/settings.xml><?xml version="1.0" encoding="utf-8"?>
-<w:settings xmlns:mc="http://schemas.openxmlformats.org/markup-compatibility/2006" xmlns:o="urn:schemas-microsoft-com:office:office" xmlns:r="http://schemas.openxmlformats.org/officeDocument/2006/relationships" xmlns:m="http://schemas.openxmlformats.org/officeDocument/2006/math" xmlns:v="urn:schemas-microsoft-com:vml" xmlns:w10="urn:schemas-microsoft-com:office:word" xmlns:w="http://schemas.openxmlformats.org/wordprocessingml/2006/main" xmlns:w14="http://schemas.microsoft.com/office/word/2010/wordml" xmlns:w15="http://schemas.microsoft.com/office/word/2012/wordml" xmlns:w16se="http://schemas.microsoft.com/office/word/2015/wordml/symex" xmlns:sl="http://schemas.openxmlformats.org/schemaLibrary/2006/main" mc:Ignorable="w14 w15 w16se">
-  <w:view w:val="normal"/>
-  <w:defaultTabStop w:val="708"/>
-  <w:hyphenationZone w:val="425"/>
-  <w:characterSpacingControl w:val="doNotCompress"/>
-  <w:compat>
-    <w:useFELayout/>
-    <w:compatSetting w:name="compatibilityMode" w:uri="http://schemas.microsoft.com/office/word" w:val="15"/>
-    <w:compatSetting w:name="overrideTableStyleFontSizeAndJustification" w:uri="http://schemas.microsoft.com/office/word" w:val="1"/>
-    <w:compatSetting w:name="enableOpenTypeFeatures" w:uri="http://schemas.microsoft.com/office/word" w:val="1"/>
-    <w:compatSetting w:name="doNotFlipMirrorIndents" w:uri="http://schemas.microsoft.com/office/word" w:val="1"/>
-    <w:compatSetting w:name="differentiateMultirowTableHeaders" w:uri="http://schemas.microsoft.com/office/word" w:val="1"/>
-  </w:compat>
-  <w:rsids>
-    <w:rsidRoot w:val="007B0118"/>
-    <w:rsid w:val="007B0118"/>
-    <w:rsid w:val="008C1691"/>
-  </w:rsids>
-  <m:mathPr>
-    <m:mathFont m:val="Cambria Math"/>
-    <m:brkBin m:val="before"/>
-    <m:brkBinSub m:val="--"/>
-    <m:smallFrac m:val="0"/>
-    <m:dispDef/>
-    <m:lMargin m:val="0"/>
-    <m:rMargin m:val="0"/>
-    <m:defJc m:val="centerGroup"/>
-    <m:wrapIndent m:val="1440"/>
-    <m:intLim m:val="subSup"/>
-    <m:naryLim m:val="undOvr"/>
-  </m:mathPr>
-  <w:themeFontLang w:val="es-ES"/>
-  <w:clrSchemeMapping w:bg1="light1" w:t1="dark1" w:bg2="light2" w:t2="dark2" w:accent1="accent1" w:accent2="accent2" w:accent3="accent3" w:accent4="accent4" w:accent5="accent5" w:accent6="accent6" w:hyperlink="hyperlink" w:followedHyperlink="followedHyperlink"/>
-  <w:decimalSymbol w:val=","/>
-  <w:listSeparator w:val=";"/>
-  <w15:chartTrackingRefBased/>
-</w:settings>
-</file>
-
-<file path=word/glossary/styles.xml><?xml version="1.0" encoding="utf-8"?>
-<w:styles xmlns:mc="http://schemas.openxmlformats.org/markup-compatibility/2006" xmlns:r="http://schemas.openxmlformats.org/officeDocument/2006/relationships" xmlns:w="http://schemas.openxmlformats.org/wordprocessingml/2006/main" xmlns:w14="http://schemas.microsoft.com/office/word/2010/wordml" xmlns:w15="http://schemas.microsoft.com/office/word/2012/wordml" xmlns:w16se="http://schemas.microsoft.com/office/word/2015/wordml/symex" mc:Ignorable="w14 w15 w16se">
-  <w:docDefaults>
-    <w:rPrDefault>
-      <w:rPr>
-        <w:rFonts w:asciiTheme="minorHAnsi" w:eastAsiaTheme="minorEastAsia" w:hAnsiTheme="minorHAnsi" w:cstheme="minorBidi"/>
-        <w:sz w:val="22"/>
-        <w:szCs w:val="22"/>
-        <w:lang w:val="es-ES" w:eastAsia="es-ES" w:bidi="ar-SA"/>
-      </w:rPr>
-    </w:rPrDefault>
-    <w:pPrDefault>
-      <w:pPr>
-        <w:spacing w:after="160" w:line="259" w:lineRule="auto"/>
-      </w:pPr>
-    </w:pPrDefault>
-  </w:docDefaults>
-  <w:latentStyles w:defLockedState="0" w:defUIPriority="99" w:defSemiHidden="0" w:defUnhideWhenUsed="0" w:defQFormat="0" w:count="371">
-    <w:lsdException w:name="Normal" w:uiPriority="0" w:qFormat="1"/>
-    <w:lsdException w:name="heading 1" w:uiPriority="9" w:qFormat="1"/>
-    <w:lsdException w:name="heading 2" w:semiHidden="1" w:uiPriority="9" w:unhideWhenUsed="1" w:qFormat="1"/>
-    <w:lsdException w:name="heading 3" w:semiHidden="1" w:uiPriority="9" w:unhideWhenUsed="1" w:qFormat="1"/>
-    <w:lsdException w:name="heading 4" w:semiHidden="1" w:uiPriority="9" w:unhideWhenUsed="1" w:qFormat="1"/>
-    <w:lsdException w:name="heading 5" w:semiHidden="1" w:uiPriority="9" w:unhideWhenUsed="1" w:qFormat="1"/>
-    <w:lsdException w:name="heading 6" w:semiHidden="1" w:uiPriority="9" w:unhideWhenUsed="1" w:qFormat="1"/>
-    <w:lsdException w:name="heading 7" w:semiHidden="1" w:uiPriority="9" w:unhideWhenUsed="1" w:qFormat="1"/>
-    <w:lsdException w:name="heading 8" w:semiHidden="1" w:uiPriority="9" w:unhideWhenUsed="1" w:qFormat="1"/>
-    <w:lsdException w:name="heading 9" w:semiHidden="1" w:uiPriority="9" w:unhideWhenUsed="1" w:qFormat="1"/>
-    <w:lsdException w:name="index 1" w:semiHidden="1" w:unhideWhenUsed="1"/>
-    <w:lsdException w:name="index 2" w:semiHidden="1" w:unhideWhenUsed="1"/>
-    <w:lsdException w:name="index 3" w:semiHidden="1" w:unhideWhenUsed="1"/>
-    <w:lsdException w:name="index 4" w:semiHidden="1" w:unhideWhenUsed="1"/>
-    <w:lsdException w:name="index 5" w:semiHidden="1" w:unhideWhenUsed="1"/>
-    <w:lsdException w:name="index 6" w:semiHidden="1" w:unhideWhenUsed="1"/>
-    <w:lsdException w:name="index 7" w:semiHidden="1" w:unhideWhenUsed="1"/>
-    <w:lsdException w:name="index 8" w:semiHidden="1" w:unhideWhenUsed="1"/>
-    <w:lsdException w:name="index 9" w:semiHidden="1" w:unhideWhenUsed="1"/>
-    <w:lsdException w:name="toc 1" w:semiHidden="1" w:uiPriority="39" w:unhideWhenUsed="1"/>
-    <w:lsdException w:name="toc 2" w:semiHidden="1" w:uiPriority="39" w:unhideWhenUsed="1"/>
-    <w:lsdException w:name="toc 3" w:semiHidden="1" w:uiPriority="39" w:unhideWhenUsed="1"/>
-    <w:lsdException w:name="toc 4" w:semiHidden="1" w:uiPriority="39" w:unhideWhenUsed="1"/>
-    <w:lsdException w:name="toc 5" w:semiHidden="1" w:uiPriority="39" w:unhideWhenUsed="1"/>
-    <w:lsdException w:name="toc 6" w:semiHidden="1" w:uiPriority="39" w:unhideWhenUsed="1"/>
-    <w:lsdException w:name="toc 7" w:semiHidden="1" w:uiPriority="39" w:unhideWhenUsed="1"/>
-    <w:lsdException w:name="toc 8" w:semiHidden="1" w:uiPriority="39" w:unhideWhenUsed="1"/>
-    <w:lsdException w:name="toc 9" w:semiHidden="1" w:uiPriority="39" w:unhideWhenUsed="1"/>
-    <w:lsdException w:name="Normal Indent" w:semiHidden="1" w:unhideWhenUsed="1"/>
-    <w:lsdException w:name="footnote text" w:semiHidden="1" w:unhideWhenUsed="1"/>
-    <w:lsdException w:name="annotation text" w:semiHidden="1" w:unhideWhenUsed="1"/>
-    <w:lsdException w:name="header" w:semiHidden="1" w:unhideWhenUsed="1"/>
-    <w:lsdException w:name="footer" w:semiHidden="1" w:unhideWhenUsed="1"/>
-    <w:lsdException w:name="index heading" w:semiHidden="1" w:unhideWhenUsed="1"/>
-    <w:lsdException w:name="caption" w:semiHidden="1" w:uiPriority="35" w:unhideWhenUsed="1" w:qFormat="1"/>
-    <w:lsdException w:name="table of figures" w:semiHidden="1" w:unhideWhenUsed="1"/>
-    <w:lsdException w:name="envelope address" w:semiHidden="1" w:unhideWhenUsed="1"/>
-    <w:lsdException w:name="envelope return" w:semiHidden="1" w:unhideWhenUsed="1"/>
-    <w:lsdException w:name="footnote reference" w:semiHidden="1" w:unhideWhenUsed="1"/>
-    <w:lsdException w:name="annotation reference" w:semiHidden="1" w:unhideWhenUsed="1"/>
-    <w:lsdException w:name="line number" w:semiHidden="1" w:unhideWhenUsed="1"/>
-    <w:lsdException w:name="page number" w:semiHidden="1" w:unhideWhenUsed="1"/>
-    <w:lsdException w:name="endnote reference" w:semiHidden="1" w:unhideWhenUsed="1"/>
-    <w:lsdException w:name="endnote text" w:semiHidden="1" w:unhideWhenUsed="1"/>
-    <w:lsdException w:name="table of authorities" w:semiHidden="1" w:unhideWhenUsed="1"/>
-    <w:lsdException w:name="macro" w:semiHidden="1" w:unhideWhenUsed="1"/>
-    <w:lsdException w:name="toa heading" w:semiHidden="1" w:unhideWhenUsed="1"/>
-    <w:lsdException w:name="List" w:semiHidden="1" w:unhideWhenUsed="1"/>
-    <w:lsdException w:name="List Bullet" w:semiHidden="1" w:unhideWhenUsed="1"/>
-    <w:lsdException w:name="List Number" w:semiHidden="1" w:unhideWhenUsed="1"/>
-    <w:lsdException w:name="List 2" w:semiHidden="1" w:unhideWhenUsed="1"/>
-    <w:lsdException w:name="List 3" w:semiHidden="1" w:unhideWhenUsed="1"/>
-    <w:lsdException w:name="List 4" w:semiHidden="1" w:unhideWhenUsed="1"/>
-    <w:lsdException w:name="List 5" w:semiHidden="1" w:unhideWhenUsed="1"/>
-    <w:lsdException w:name="List Bullet 2" w:semiHidden="1" w:unhideWhenUsed="1"/>
-    <w:lsdException w:name="List Bullet 3" w:semiHidden="1" w:unhideWhenUsed="1"/>
-    <w:lsdException w:name="List Bullet 4" w:semiHidden="1" w:unhideWhenUsed="1"/>
-    <w:lsdException w:name="List Bullet 5" w:semiHidden="1" w:unhideWhenUsed="1"/>
-    <w:lsdException w:name="List Number 2" w:semiHidden="1" w:unhideWhenUsed="1"/>
-    <w:lsdException w:name="List Number 3" w:semiHidden="1" w:unhideWhenUsed="1"/>
-    <w:lsdException w:name="List Number 4" w:semiHidden="1" w:unhideWhenUsed="1"/>
-    <w:lsdException w:name="List Number 5" w:semiHidden="1" w:unhideWhenUsed="1"/>
-    <w:lsdException w:name="Title" w:uiPriority="10" w:qFormat="1"/>
-    <w:lsdException w:name="Closing" w:semiHidden="1" w:unhideWhenUsed="1"/>
-    <w:lsdException w:name="Signature" w:semiHidden="1" w:unhideWhenUsed="1"/>
-    <w:lsdException w:name="Default Paragraph Font" w:semiHidden="1" w:uiPriority="1" w:unhideWhenUsed="1"/>
-    <w:lsdException w:name="Body Text" w:semiHidden="1" w:unhideWhenUsed="1"/>
-    <w:lsdException w:name="Body Text Indent" w:semiHidden="1" w:unhideWhenUsed="1"/>
-    <w:lsdException w:name="List Continue" w:semiHidden="1" w:unhideWhenUsed="1"/>
-    <w:lsdException w:name="List Continue 2" w:semiHidden="1" w:unhideWhenUsed="1"/>
-    <w:lsdException w:name="List Continue 3" w:semiHidden="1" w:unhideWhenUsed="1"/>
-    <w:lsdException w:name="List Continue 4" w:semiHidden="1" w:unhideWhenUsed="1"/>
-    <w:lsdException w:name="List Continue 5" w:semiHidden="1" w:unhideWhenUsed="1"/>
-    <w:lsdException w:name="Message Header" w:semiHidden="1" w:unhideWhenUsed="1"/>
-    <w:lsdException w:name="Subtitle" w:uiPriority="11" w:qFormat="1"/>
-    <w:lsdException w:name="Salutation" w:semiHidden="1" w:unhideWhenUsed="1"/>
-    <w:lsdException w:name="Date" w:semiHidden="1" w:unhideWhenUsed="1"/>
-    <w:lsdException w:name="Body Text First Indent" w:semiHidden="1" w:unhideWhenUsed="1"/>
-    <w:lsdException w:name="Body Text First Indent 2" w:semiHidden="1" w:unhideWhenUsed="1"/>
-    <w:lsdException w:name="Note Heading" w:semiHidden="1" w:unhideWhenUsed="1"/>
-    <w:lsdException w:name="Body Text 2" w:semiHidden="1" w:unhideWhenUsed="1"/>
-    <w:lsdException w:name="Body Text 3" w:semiHidden="1" w:unhideWhenUsed="1"/>
-    <w:lsdException w:name="Body Text Indent 2" w:semiHidden="1" w:unhideWhenUsed="1"/>
-    <w:lsdException w:name="Body Text Indent 3" w:semiHidden="1" w:unhideWhenUsed="1"/>
-    <w:lsdException w:name="Block Text" w:semiHidden="1" w:unhideWhenUsed="1"/>
-    <w:lsdException w:name="Hyperlink" w:semiHidden="1" w:unhideWhenUsed="1"/>
-    <w:lsdException w:name="FollowedHyperlink" w:semiHidden="1" w:unhideWhenUsed="1"/>
-    <w:lsdException w:name="Strong" w:uiPriority="22" w:qFormat="1"/>
-    <w:lsdException w:name="Emphasis" w:uiPriority="20" w:qFormat="1"/>
-    <w:lsdException w:name="Document Map" w:semiHidden="1" w:unhideWhenUsed="1"/>
-    <w:lsdException w:name="Plain Text" w:semiHidden="1" w:unhideWhenUsed="1"/>
-    <w:lsdException w:name="E-mail Signature" w:semiHidden="1" w:unhideWhenUsed="1"/>
-    <w:lsdException w:name="HTML Top of Form" w:semiHidden="1" w:unhideWhenUsed="1"/>
-    <w:lsdException w:name="HTML Bottom of Form" w:semiHidden="1" w:unhideWhenUsed="1"/>
-    <w:lsdException w:name="Normal (Web)" w:semiHidden="1" w:unhideWhenUsed="1"/>
-    <w:lsdException w:name="HTML Acronym" w:semiHidden="1" w:unhideWhenUsed="1"/>
-    <w:lsdException w:name="HTML Address" w:semiHidden="1" w:unhideWhenUsed="1"/>
-    <w:lsdException w:name="HTML Cite" w:semiHidden="1" w:unhideWhenUsed="1"/>
-    <w:lsdException w:name="HTML Code" w:semiHidden="1" w:unhideWhenUsed="1"/>
-    <w:lsdException w:name="HTML Definition" w:semiHidden="1" w:unhideWhenUsed="1"/>
-    <w:lsdException w:name="HTML Keyboard" w:semiHidden="1" w:unhideWhenUsed="1"/>
-    <w:lsdException w:name="HTML Preformatted" w:semiHidden="1" w:unhideWhenUsed="1"/>
-    <w:lsdException w:name="HTML Sample" w:semiHidden="1" w:unhideWhenUsed="1"/>
-    <w:lsdException w:name="HTML Typewriter" w:semiHidden="1" w:unhideWhenUsed="1"/>
-    <w:lsdException w:name="HTML Variable" w:semiHidden="1" w:unhideWhenUsed="1"/>
-    <w:lsdException w:name="Normal Table" w:semiHidden="1" w:unhideWhenUsed="1"/>
-    <w:lsdException w:name="annotation subject" w:semiHidden="1" w:unhideWhenUsed="1"/>
-    <w:lsdException w:name="No List" w:semiHidden="1" w:unhideWhenUsed="1"/>
-    <w:lsdException w:name="Outline List 1" w:semiHidden="1" w:unhideWhenUsed="1"/>
-    <w:lsdException w:name="Outline List 2" w:semiHidden="1" w:unhideWhenUsed="1"/>
-    <w:lsdException w:name="Outline List 3" w:semiHidden="1" w:unhideWhenUsed="1"/>
-    <w:lsdException w:name="Table Simple 1" w:semiHidden="1" w:unhideWhenUsed="1"/>
-    <w:lsdException w:name="Table Simple 2" w:semiHidden="1" w:unhideWhenUsed="1"/>
-    <w:lsdException w:name="Table Simple 3" w:semiHidden="1" w:unhideWhenUsed="1"/>
-    <w:lsdException w:name="Table Classic 1" w:semiHidden="1" w:unhideWhenUsed="1"/>
-    <w:lsdException w:name="Table Classic 2" w:semiHidden="1" w:unhideWhenUsed="1"/>
-    <w:lsdException w:name="Table Classic 3" w:semiHidden="1" w:unhideWhenUsed="1"/>
-    <w:lsdException w:name="Table Classic 4" w:semiHidden="1" w:unhideWhenUsed="1"/>
-    <w:lsdException w:name="Table Colorful 1" w:semiHidden="1" w:unhideWhenUsed="1"/>
-    <w:lsdException w:name="Table Colorful 2" w:semiHidden="1" w:unhideWhenUsed="1"/>
-    <w:lsdException w:name="Table Colorful 3" w:semiHidden="1" w:unhideWhenUsed="1"/>
-    <w:lsdException w:name="Table Columns 1" w:semiHidden="1" w:unhideWhenUsed="1"/>
-    <w:lsdException w:name="Table Columns 2" w:semiHidden="1" w:unhideWhenUsed="1"/>
-    <w:lsdException w:name="Table Columns 3" w:semiHidden="1" w:unhideWhenUsed="1"/>
-    <w:lsdException w:name="Table Columns 4" w:semiHidden="1" w:unhideWhenUsed="1"/>
-    <w:lsdException w:name="Table Columns 5" w:semiHidden="1" w:unhideWhenUsed="1"/>
-    <w:lsdException w:name="Table Grid 1" w:semiHidden="1" w:unhideWhenUsed="1"/>
-    <w:lsdException w:name="Table Grid 2" w:semiHidden="1" w:unhideWhenUsed="1"/>
-    <w:lsdException w:name="Table Grid 3" w:semiHidden="1" w:unhideWhenUsed="1"/>
-    <w:lsdException w:name="Table Grid 4" w:semiHidden="1" w:unhideWhenUsed="1"/>
-    <w:lsdException w:name="Table Grid 5" w:semiHidden="1" w:unhideWhenUsed="1"/>
-    <w:lsdException w:name="Table Grid 6" w:semiHidden="1" w:unhideWhenUsed="1"/>
-    <w:lsdException w:name="Table Grid 7" w:semiHidden="1" w:unhideWhenUsed="1"/>
-    <w:lsdException w:name="Table Grid 8" w:semiHidden="1" w:unhideWhenUsed="1"/>
-    <w:lsdException w:name="Table List 1" w:semiHidden="1" w:unhideWhenUsed="1"/>
-    <w:lsdException w:name="Table List 2" w:semiHidden="1" w:unhideWhenUsed="1"/>
-    <w:lsdException w:name="Table List 3" w:semiHidden="1" w:unhideWhenUsed="1"/>
-    <w:lsdException w:name="Table List 4" w:semiHidden="1" w:unhideWhenUsed="1"/>
-    <w:lsdException w:name="Table List 5" w:semiHidden="1" w:unhideWhenUsed="1"/>
-    <w:lsdException w:name="Table List 6" w:semiHidden="1" w:unhideWhenUsed="1"/>
-    <w:lsdException w:name="Table List 7" w:semiHidden="1" w:unhideWhenUsed="1"/>
-    <w:lsdException w:name="Table List 8" w:semiHidden="1" w:unhideWhenUsed="1"/>
-    <w:lsdException w:name="Table 3D effects 1" w:semiHidden="1" w:unhideWhenUsed="1"/>
-    <w:lsdException w:name="Table 3D effects 2" w:semiHidden="1" w:unhideWhenUsed="1"/>
-    <w:lsdException w:name="Table 3D effects 3" w:semiHidden="1" w:unhideWhenUsed="1"/>
-    <w:lsdException w:name="Table Contemporary" w:semiHidden="1" w:unhideWhenUsed="1"/>
-    <w:lsdException w:name="Table Elegant" w:semiHidden="1" w:unhideWhenUsed="1"/>
-    <w:lsdException w:name="Table Professional" w:semiHidden="1" w:unhideWhenUsed="1"/>
-    <w:lsdException w:name="Table Subtle 1" w:semiHidden="1" w:unhideWhenUsed="1"/>
-    <w:lsdException w:name="Table Subtle 2" w:semiHidden="1" w:unhideWhenUsed="1"/>
-    <w:lsdException w:name="Table Web 1" w:semiHidden="1" w:unhideWhenUsed="1"/>
-    <w:lsdException w:name="Table Web 2" w:semiHidden="1" w:unhideWhenUsed="1"/>
-    <w:lsdException w:name="Table Web 3" w:semiHidden="1" w:unhideWhenUsed="1"/>
-    <w:lsdException w:name="Balloon Text" w:semiHidden="1" w:unhideWhenUsed="1"/>
-    <w:lsdException w:name="Table Grid" w:uiPriority="39"/>
-    <w:lsdException w:name="Table Theme" w:semiHidden="1" w:unhideWhenUsed="1"/>
-    <w:lsdException w:name="Placeholder Text" w:semiHidden="1"/>
-    <w:lsdException w:name="No Spacing" w:uiPriority="1" w:qFormat="1"/>
-    <w:lsdException w:name="Light Shading" w:uiPriority="60"/>
-    <w:lsdException w:name="Light List" w:uiPriority="61"/>
-    <w:lsdException w:name="Light Grid" w:uiPriority="62"/>
-    <w:lsdException w:name="Medium Shading 1" w:uiPriority="63"/>
-    <w:lsdException w:name="Medium Shading 2" w:uiPriority="64"/>
-    <w:lsdException w:name="Medium List 1" w:uiPriority="65"/>
-    <w:lsdException w:name="Medium List 2" w:uiPriority="66"/>
-    <w:lsdException w:name="Medium Grid 1" w:uiPriority="67"/>
-    <w:lsdException w:name="Medium Grid 2" w:uiPriority="68"/>
-    <w:lsdException w:name="Medium Grid 3" w:uiPriority="69"/>
-    <w:lsdException w:name="Dark List" w:uiPriority="70"/>
-    <w:lsdException w:name="Colorful Shading" w:uiPriority="71"/>
-    <w:lsdException w:name="Colorful List" w:uiPriority="72"/>
-    <w:lsdException w:name="Colorful Grid" w:uiPriority="73"/>
-    <w:lsdException w:name="Light Shading Accent 1" w:uiPriority="60"/>
-    <w:lsdException w:name="Light List Accent 1" w:uiPriority="61"/>
-    <w:lsdException w:name="Light Grid Accent 1" w:uiPriority="62"/>
-    <w:lsdException w:name="Medium Shading 1 Accent 1" w:uiPriority="63"/>
-    <w:lsdException w:name="Medium Shading 2 Accent 1" w:uiPriority="64"/>
-    <w:lsdException w:name="Medium List 1 Accent 1" w:uiPriority="65"/>
-    <w:lsdException w:name="Revision" w:semiHidden="1"/>
-    <w:lsdException w:name="List Paragraph" w:uiPriority="34" w:qFormat="1"/>
-    <w:lsdException w:name="Quote" w:uiPriority="29" w:qFormat="1"/>
-    <w:lsdException w:name="Intense Quote" w:uiPriority="30" w:qFormat="1"/>
-    <w:lsdException w:name="Medium List 2 Accent 1" w:uiPriority="66"/>
-    <w:lsdException w:name="Medium Grid 1 Accent 1" w:uiPriority="67"/>
-    <w:lsdException w:name="Medium Grid 2 Accent 1" w:uiPriority="68"/>
-    <w:lsdException w:name="Medium Grid 3 Accent 1" w:uiPriority="69"/>
-    <w:lsdException w:name="Dark List Accent 1" w:uiPriority="70"/>
-    <w:lsdException w:name="Colorful Shading Accent 1" w:uiPriority="71"/>
-    <w:lsdException w:name="Colorful List Accent 1" w:uiPriority="72"/>
-    <w:lsdException w:name="Colorful Grid Accent 1" w:uiPriority="73"/>
-    <w:lsdException w:name="Light Shading Accent 2" w:uiPriority="60"/>
-    <w:lsdException w:name="Light List Accent 2" w:uiPriority="61"/>
-    <w:lsdException w:name="Light Grid Accent 2" w:uiPriority="62"/>
-    <w:lsdException w:name="Medium Shading 1 Accent 2" w:uiPriority="63"/>
-    <w:lsdException w:name="Medium Shading 2 Accent 2" w:uiPriority="64"/>
-    <w:lsdException w:name="Medium List 1 Accent 2" w:uiPriority="65"/>
-    <w:lsdException w:name="Medium List 2 Accent 2" w:uiPriority="66"/>
-    <w:lsdException w:name="Medium Grid 1 Accent 2" w:uiPriority="67"/>
-    <w:lsdException w:name="Medium Grid 2 Accent 2" w:uiPriority="68"/>
-    <w:lsdException w:name="Medium Grid 3 Accent 2" w:uiPriority="69"/>
-    <w:lsdException w:name="Dark List Accent 2" w:uiPriority="70"/>
-    <w:lsdException w:name="Colorful Shading Accent 2" w:uiPriority="71"/>
-    <w:lsdException w:name="Colorful List Accent 2" w:uiPriority="72"/>
-    <w:lsdException w:name="Colorful Grid Accent 2" w:uiPriority="73"/>
-    <w:lsdException w:name="Light Shading Accent 3" w:uiPriority="60"/>
-    <w:lsdException w:name="Light List Accent 3" w:uiPriority="61"/>
-    <w:lsdException w:name="Light Grid Accent 3" w:uiPriority="62"/>
-    <w:lsdException w:name="Medium Shading 1 Accent 3" w:uiPriority="63"/>
-    <w:lsdException w:name="Medium Shading 2 Accent 3" w:uiPriority="64"/>
-    <w:lsdException w:name="Medium List 1 Accent 3" w:uiPriority="65"/>
-    <w:lsdException w:name="Medium List 2 Accent 3" w:uiPriority="66"/>
-    <w:lsdException w:name="Medium Grid 1 Accent 3" w:uiPriority="67"/>
-    <w:lsdException w:name="Medium Grid 2 Accent 3" w:uiPriority="68"/>
-    <w:lsdException w:name="Medium Grid 3 Accent 3" w:uiPriority="69"/>
-    <w:lsdException w:name="Dark List Accent 3" w:uiPriority="70"/>
-    <w:lsdException w:name="Colorful Shading Accent 3" w:uiPriority="71"/>
-    <w:lsdException w:name="Colorful List Accent 3" w:uiPriority="72"/>
-    <w:lsdException w:name="Colorful Grid Accent 3" w:uiPriority="73"/>
-    <w:lsdException w:name="Light Shading Accent 4" w:uiPriority="60"/>
-    <w:lsdException w:name="Light List Accent 4" w:uiPriority="61"/>
-    <w:lsdException w:name="Light Grid Accent 4" w:uiPriority="62"/>
-    <w:lsdException w:name="Medium Shading 1 Accent 4" w:uiPriority="63"/>
-    <w:lsdException w:name="Medium Shading 2 Accent 4" w:uiPriority="64"/>
-    <w:lsdException w:name="Medium List 1 Accent 4" w:uiPriority="65"/>
-    <w:lsdException w:name="Medium List 2 Accent 4" w:uiPriority="66"/>
-    <w:lsdException w:name="Medium Grid 1 Accent 4" w:uiPriority="67"/>
-    <w:lsdException w:name="Medium Grid 2 Accent 4" w:uiPriority="68"/>
-    <w:lsdException w:name="Medium Grid 3 Accent 4" w:uiPriority="69"/>
-    <w:lsdException w:name="Dark List Accent 4" w:uiPriority="70"/>
-    <w:lsdException w:name="Colorful Shading Accent 4" w:uiPriority="71"/>
-    <w:lsdException w:name="Colorful List Accent 4" w:uiPriority="72"/>
-    <w:lsdException w:name="Colorful Grid Accent 4" w:uiPriority="73"/>
-    <w:lsdException w:name="Light Shading Accent 5" w:uiPriority="60"/>
-    <w:lsdException w:name="Light List Accent 5" w:uiPriority="61"/>
-    <w:lsdException w:name="Light Grid Accent 5" w:uiPriority="62"/>
-    <w:lsdException w:name="Medium Shading 1 Accent 5" w:uiPriority="63"/>
-    <w:lsdException w:name="Medium Shading 2 Accent 5" w:uiPriority="64"/>
-    <w:lsdException w:name="Medium List 1 Accent 5" w:uiPriority="65"/>
-    <w:lsdException w:name="Medium List 2 Accent 5" w:uiPriority="66"/>
-    <w:lsdException w:name="Medium Grid 1 Accent 5" w:uiPriority="67"/>
-    <w:lsdException w:name="Medium Grid 2 Accent 5" w:uiPriority="68"/>
-    <w:lsdException w:name="Medium Grid 3 Accent 5" w:uiPriority="69"/>
-    <w:lsdException w:name="Dark List Accent 5" w:uiPriority="70"/>
-    <w:lsdException w:name="Colorful Shading Accent 5" w:uiPriority="71"/>
-    <w:lsdException w:name="Colorful List Accent 5" w:uiPriority="72"/>
-    <w:lsdException w:name="Colorful Grid Accent 5" w:uiPriority="73"/>
-    <w:lsdException w:name="Light Shading Accent 6" w:uiPriority="60"/>
-    <w:lsdException w:name="Light List Accent 6" w:uiPriority="61"/>
-    <w:lsdException w:name="Light Grid Accent 6" w:uiPriority="62"/>
-    <w:lsdException w:name="Medium Shading 1 Accent 6" w:uiPriority="63"/>
-    <w:lsdException w:name="Medium Shading 2 Accent 6" w:uiPriority="64"/>
-    <w:lsdException w:name="Medium List 1 Accent 6" w:uiPriority="65"/>
-    <w:lsdException w:name="Medium List 2 Accent 6" w:uiPriority="66"/>
-    <w:lsdException w:name="Medium Grid 1 Accent 6" w:uiPriority="67"/>
-    <w:lsdException w:name="Medium Grid 2 Accent 6" w:uiPriority="68"/>
-    <w:lsdException w:name="Medium Grid 3 Accent 6" w:uiPriority="69"/>
-    <w:lsdException w:name="Dark List Accent 6" w:uiPriority="70"/>
-    <w:lsdException w:name="Colorful Shading Accent 6" w:uiPriority="71"/>
-    <w:lsdException w:name="Colorful List Accent 6" w:uiPriority="72"/>
-    <w:lsdException w:name="Colorful Grid Accent 6" w:uiPriority="73"/>
-    <w:lsdException w:name="Subtle Emphasis" w:uiPriority="19" w:qFormat="1"/>
-    <w:lsdException w:name="Intense Emphasis" w:uiPriority="21" w:qFormat="1"/>
-    <w:lsdException w:name="Subtle Reference" w:uiPriority="31" w:qFormat="1"/>
-    <w:lsdException w:name="Intense Reference" w:uiPriority="32" w:qFormat="1"/>
-    <w:lsdException w:name="Book Title" w:uiPriority="33" w:qFormat="1"/>
-    <w:lsdException w:name="Bibliography" w:semiHidden="1" w:uiPriority="37" w:unhideWhenUsed="1"/>
-    <w:lsdException w:name="TOC Heading" w:semiHidden="1" w:uiPriority="39" w:unhideWhenUsed="1" w:qFormat="1"/>
-    <w:lsdException w:name="Plain Table 1" w:uiPriority="41"/>
-    <w:lsdException w:name="Plain Table 2" w:uiPriority="42"/>
-    <w:lsdException w:name="Plain Table 3" w:uiPriority="43"/>
-    <w:lsdException w:name="Plain Table 4" w:uiPriority="44"/>
-    <w:lsdException w:name="Plain Table 5" w:uiPriority="45"/>
-    <w:lsdException w:name="Grid Table Light" w:uiPriority="40"/>
-    <w:lsdException w:name="Grid Table 1 Light" w:uiPriority="46"/>
-    <w:lsdException w:name="Grid Table 2" w:uiPriority="47"/>
-    <w:lsdException w:name="Grid Table 3" w:uiPriority="48"/>
-    <w:lsdException w:name="Grid Table 4" w:uiPriority="49"/>
-    <w:lsdException w:name="Grid Table 5 Dark" w:uiPriority="50"/>
-    <w:lsdException w:name="Grid Table 6 Colorful" w:uiPriority="51"/>
-    <w:lsdException w:name="Grid Table 7 Colorful" w:uiPriority="52"/>
-    <w:lsdException w:name="Grid Table 1 Light Accent 1" w:uiPriority="46"/>
-    <w:lsdException w:name="Grid Table 2 Accent 1" w:uiPriority="47"/>
-    <w:lsdException w:name="Grid Table 3 Accent 1" w:uiPriority="48"/>
-    <w:lsdException w:name="Grid Table 4 Accent 1" w:uiPriority="49"/>
-    <w:lsdException w:name="Grid Table 5 Dark Accent 1" w:uiPriority="50"/>
-    <w:lsdException w:name="Grid Table 6 Colorful Accent 1" w:uiPriority="51"/>
-    <w:lsdException w:name="Grid Table 7 Colorful Accent 1" w:uiPriority="52"/>
-    <w:lsdException w:name="Grid Table 1 Light Accent 2" w:uiPriority="46"/>
-    <w:lsdException w:name="Grid Table 2 Accent 2" w:uiPriority="47"/>
-    <w:lsdException w:name="Grid Table 3 Accent 2" w:uiPriority="48"/>
-    <w:lsdException w:name="Grid Table 4 Accent 2" w:uiPriority="49"/>
-    <w:lsdException w:name="Grid Table 5 Dark Accent 2" w:uiPriority="50"/>
-    <w:lsdException w:name="Grid Table 6 Colorful Accent 2" w:uiPriority="51"/>
-    <w:lsdException w:name="Grid Table 7 Colorful Accent 2" w:uiPriority="52"/>
-    <w:lsdException w:name="Grid Table 1 Light Accent 3" w:uiPriority="46"/>
-    <w:lsdException w:name="Grid Table 2 Accent 3" w:uiPriority="47"/>
-    <w:lsdException w:name="Grid Table 3 Accent 3" w:uiPriority="48"/>
-    <w:lsdException w:name="Grid Table 4 Accent 3" w:uiPriority="49"/>
-    <w:lsdException w:name="Grid Table 5 Dark Accent 3" w:uiPriority="50"/>
-    <w:lsdException w:name="Grid Table 6 Colorful Accent 3" w:uiPriority="51"/>
-    <w:lsdException w:name="Grid Table 7 Colorful Accent 3" w:uiPriority="52"/>
-    <w:lsdException w:name="Grid Table 1 Light Accent 4" w:uiPriority="46"/>
-    <w:lsdException w:name="Grid Table 2 Accent 4" w:uiPriority="47"/>
-    <w:lsdException w:name="Grid Table 3 Accent 4" w:uiPriority="48"/>
-    <w:lsdException w:name="Grid Table 4 Accent 4" w:uiPriority="49"/>
-    <w:lsdException w:name="Grid Table 5 Dark Accent 4" w:uiPriority="50"/>
-    <w:lsdException w:name="Grid Table 6 Colorful Accent 4" w:uiPriority="51"/>
-    <w:lsdException w:name="Grid Table 7 Colorful Accent 4" w:uiPriority="52"/>
-    <w:lsdException w:name="Grid Table 1 Light Accent 5" w:uiPriority="46"/>
-    <w:lsdException w:name="Grid Table 2 Accent 5" w:uiPriority="47"/>
-    <w:lsdException w:name="Grid Table 3 Accent 5" w:uiPriority="48"/>
-    <w:lsdException w:name="Grid Table 4 Accent 5" w:uiPriority="49"/>
-    <w:lsdException w:name="Grid Table 5 Dark Accent 5" w:uiPriority="50"/>
-    <w:lsdException w:name="Grid Table 6 Colorful Accent 5" w:uiPriority="51"/>
-    <w:lsdException w:name="Grid Table 7 Colorful Accent 5" w:uiPriority="52"/>
-    <w:lsdException w:name="Grid Table 1 Light Accent 6" w:uiPriority="46"/>
-    <w:lsdException w:name="Grid Table 2 Accent 6" w:uiPriority="47"/>
-    <w:lsdException w:name="Grid Table 3 Accent 6" w:uiPriority="48"/>
-    <w:lsdException w:name="Grid Table 4 Accent 6" w:uiPriority="49"/>
-    <w:lsdException w:name="Grid Table 5 Dark Accent 6" w:uiPriority="50"/>
-    <w:lsdException w:name="Grid Table 6 Colorful Accent 6" w:uiPriority="51"/>
-    <w:lsdException w:name="Grid Table 7 Colorful Accent 6" w:uiPriority="52"/>
-    <w:lsdException w:name="List Table 1 Light" w:uiPriority="46"/>
-    <w:lsdException w:name="List Table 2" w:uiPriority="47"/>
-    <w:lsdException w:name="List Table 3" w:uiPriority="48"/>
-    <w:lsdException w:name="List Table 4" w:uiPriority="49"/>
-    <w:lsdException w:name="List Table 5 Dark" w:uiPriority="50"/>
-    <w:lsdException w:name="List Table 6 Colorful" w:uiPriority="51"/>
-    <w:lsdException w:name="List Table 7 Colorful" w:uiPriority="52"/>
-    <w:lsdException w:name="List Table 1 Light Accent 1" w:uiPriority="46"/>
-    <w:lsdException w:name="List Table 2 Accent 1" w:uiPriority="47"/>
-    <w:lsdException w:name="List Table 3 Accent 1" w:uiPriority="48"/>
-    <w:lsdException w:name="List Table 4 Accent 1" w:uiPriority="49"/>
-    <w:lsdException w:name="List Table 5 Dark Accent 1" w:uiPriority="50"/>
-    <w:lsdException w:name="List Table 6 Colorful Accent 1" w:uiPriority="51"/>
-    <w:lsdException w:name="List Table 7 Colorful Accent 1" w:uiPriority="52"/>
-    <w:lsdException w:name="List Table 1 Light Accent 2" w:uiPriority="46"/>
-    <w:lsdException w:name="List Table 2 Accent 2" w:uiPriority="47"/>
-    <w:lsdException w:name="List Table 3 Accent 2" w:uiPriority="48"/>
-    <w:lsdException w:name="List Table 4 Accent 2" w:uiPriority="49"/>
-    <w:lsdException w:name="List Table 5 Dark Accent 2" w:uiPriority="50"/>
-    <w:lsdException w:name="List Table 6 Colorful Accent 2" w:uiPriority="51"/>
-    <w:lsdException w:name="List Table 7 Colorful Accent 2" w:uiPriority="52"/>
-    <w:lsdException w:name="List Table 1 Light Accent 3" w:uiPriority="46"/>
-    <w:lsdException w:name="List Table 2 Accent 3" w:uiPriority="47"/>
-    <w:lsdException w:name="List Table 3 Accent 3" w:uiPriority="48"/>
-    <w:lsdException w:name="List Table 4 Accent 3" w:uiPriority="49"/>
-    <w:lsdException w:name="List Table 5 Dark Accent 3" w:uiPriority="50"/>
-    <w:lsdException w:name="List Table 6 Colorful Accent 3" w:uiPriority="51"/>
-    <w:lsdException w:name="List Table 7 Colorful Accent 3" w:uiPriority="52"/>
-    <w:lsdException w:name="List Table 1 Light Accent 4" w:uiPriority="46"/>
-    <w:lsdException w:name="List Table 2 Accent 4" w:uiPriority="47"/>
-    <w:lsdException w:name="List Table 3 Accent 4" w:uiPriority="48"/>
-    <w:lsdException w:name="List Table 4 Accent 4" w:uiPriority="49"/>
-    <w:lsdException w:name="List Table 5 Dark Accent 4" w:uiPriority="50"/>
-    <w:lsdException w:name="List Table 6 Colorful Accent 4" w:uiPriority="51"/>
-    <w:lsdException w:name="List Table 7 Colorful Accent 4" w:uiPriority="52"/>
-    <w:lsdException w:name="List Table 1 Light Accent 5" w:uiPriority="46"/>
-    <w:lsdException w:name="List Table 2 Accent 5" w:uiPriority="47"/>
-    <w:lsdException w:name="List Table 3 Accent 5" w:uiPriority="48"/>
-    <w:lsdException w:name="List Table 4 Accent 5" w:uiPriority="49"/>
-    <w:lsdException w:name="List Table 5 Dark Accent 5" w:uiPriority="50"/>
-    <w:lsdException w:name="List Table 6 Colorful Accent 5" w:uiPriority="51"/>
-    <w:lsdException w:name="List Table 7 Colorful Accent 5" w:uiPriority="52"/>
-    <w:lsdException w:name="List Table 1 Light Accent 6" w:uiPriority="46"/>
-    <w:lsdException w:name="List Table 2 Accent 6" w:uiPriority="47"/>
-    <w:lsdException w:name="List Table 3 Accent 6" w:uiPriority="48"/>
-    <w:lsdException w:name="List Table 4 Accent 6" w:uiPriority="49"/>
-    <w:lsdException w:name="List Table 5 Dark Accent 6" w:uiPriority="50"/>
-    <w:lsdException w:name="List Table 6 Colorful Accent 6" w:uiPriority="51"/>
-    <w:lsdException w:name="List Table 7 Colorful Accent 6" w:uiPriority="52"/>
-  </w:latentStyles>
-  <w:style w:type="paragraph" w:default="1" w:styleId="Normal">
-    <w:name w:val="Normal"/>
-    <w:qFormat/>
-  </w:style>
-  <w:style w:type="character" w:default="1" w:styleId="Fuentedeprrafopredeter">
-    <w:name w:val="Default Paragraph Font"/>
-    <w:uiPriority w:val="1"/>
-    <w:semiHidden/>
-    <w:unhideWhenUsed/>
-  </w:style>
-  <w:style w:type="table" w:default="1" w:styleId="Tablanormal">
-    <w:name w:val="Normal Table"/>
-    <w:uiPriority w:val="99"/>
-    <w:semiHidden/>
-    <w:unhideWhenUsed/>
-    <w:tblPr>
-      <w:tblInd w:w="0" w:type="dxa"/>
-      <w:tblCellMar>
-        <w:top w:w="0" w:type="dxa"/>
-        <w:left w:w="108" w:type="dxa"/>
-        <w:bottom w:w="0" w:type="dxa"/>
-        <w:right w:w="108" w:type="dxa"/>
-      </w:tblCellMar>
-    </w:tblPr>
-  </w:style>
-  <w:style w:type="numbering" w:default="1" w:styleId="Sinlista">
-    <w:name w:val="No List"/>
-    <w:uiPriority w:val="99"/>
-    <w:semiHidden/>
-    <w:unhideWhenUsed/>
-  </w:style>
-  <w:style w:type="character" w:styleId="Textodelmarcadordeposicin">
-    <w:name w:val="Placeholder Text"/>
-    <w:basedOn w:val="Fuentedeprrafopredeter"/>
-    <w:uiPriority w:val="99"/>
-    <w:semiHidden/>
-    <w:rsid w:val="007B0118"/>
-    <w:rPr>
-      <w:color w:val="808080"/>
-    </w:rPr>
-  </w:style>
-</w:styles>
-</file>
-
-<file path=word/glossary/webSettings.xml><?xml version="1.0" encoding="utf-8"?>
-<w:webSettings xmlns:mc="http://schemas.openxmlformats.org/markup-compatibility/2006" xmlns:r="http://schemas.openxmlformats.org/officeDocument/2006/relationships" xmlns:w="http://schemas.openxmlformats.org/wordprocessingml/2006/main" xmlns:w14="http://schemas.microsoft.com/office/word/2010/wordml" xmlns:w15="http://schemas.microsoft.com/office/word/2012/wordml" xmlns:w16se="http://schemas.microsoft.com/office/word/2015/wordml/symex" mc:Ignorable="w14 w15 w16se">
-  <w:optimizeForBrowser/>
-  <w:allowPNG/>
-</w:webSettings>
 </file>
 
 <file path=word/theme/theme1.xml><?xml version="1.0" encoding="utf-8"?>
@@ -9089,7 +8642,7 @@
 </file>
 
 <file path=customXml/itemProps2.xml><?xml version="1.0" encoding="utf-8"?>
-<ds:datastoreItem xmlns:ds="http://schemas.openxmlformats.org/officeDocument/2006/customXml" ds:itemID="{F97D8036-C9CF-4072-A0B8-E9ABF0D6D775}">
+<ds:datastoreItem xmlns:ds="http://schemas.openxmlformats.org/officeDocument/2006/customXml" ds:itemID="{6FBE24F2-DE6A-4CDF-BA7D-A43AD25695E9}">
   <ds:schemaRefs>
     <ds:schemaRef ds:uri="http://schemas.openxmlformats.org/officeDocument/2006/bibliography"/>
   </ds:schemaRefs>

</xml_diff>